<commit_message>
Add 7th section to PSD
</commit_message>
<xml_diff>
--- a/Documents/FaceApp_PSD.docx
+++ b/Documents/FaceApp_PSD.docx
@@ -2078,178 +2078,38 @@
           <w:sz w:val="24"/>
           <w:szCs w:val="24"/>
         </w:rPr>
-        <w:t xml:space="preserve"> Adherence to budgetary constraints and the estimation of expected costs and profits.</w:t>
-      </w:r>
-    </w:p>
-    <w:p>
-      <w:pPr>
-        <w:numPr>
-          <w:ilvl w:val="0"/>
-          <w:numId w:val="11"/>
-        </w:numPr>
+        <w:t xml:space="preserve"> </w:t>
+      </w:r>
+      <w:r>
+        <w:rPr>
+          <w:sz w:val="24"/>
+          <w:szCs w:val="24"/>
+        </w:rPr>
+        <w:t xml:space="preserve">Limitation of messaging feature since we are planning to use free version of </w:t>
+      </w:r>
+      <w:proofErr w:type="spellStart"/>
+      <w:r>
+        <w:rPr>
+          <w:sz w:val="24"/>
+          <w:szCs w:val="24"/>
+        </w:rPr>
+        <w:t>FireBase</w:t>
+      </w:r>
+      <w:proofErr w:type="spellEnd"/>
+      <w:r>
+        <w:rPr>
+          <w:sz w:val="24"/>
+          <w:szCs w:val="24"/>
+        </w:rPr>
+        <w:t>.</w:t>
+      </w:r>
+    </w:p>
+    <w:p>
+      <w:pPr>
         <w:jc w:val="both"/>
         <w:rPr>
           <w:sz w:val="24"/>
           <w:szCs w:val="24"/>
-        </w:rPr>
-      </w:pPr>
-      <w:r>
-        <w:rPr>
-          <w:b/>
-          <w:bCs/>
-          <w:sz w:val="24"/>
-          <w:szCs w:val="24"/>
-        </w:rPr>
-        <w:t>Environmental Constraints:</w:t>
-      </w:r>
-      <w:r>
-        <w:rPr>
-          <w:sz w:val="24"/>
-          <w:szCs w:val="24"/>
-        </w:rPr>
-        <w:t xml:space="preserve"> Mitigation of potential environmental impacts, such as noise, air pollution, and energy consumption.</w:t>
-      </w:r>
-    </w:p>
-    <w:p>
-      <w:pPr>
-        <w:numPr>
-          <w:ilvl w:val="0"/>
-          <w:numId w:val="11"/>
-        </w:numPr>
-        <w:jc w:val="both"/>
-        <w:rPr>
-          <w:sz w:val="24"/>
-          <w:szCs w:val="24"/>
-        </w:rPr>
-      </w:pPr>
-      <w:r>
-        <w:rPr>
-          <w:b/>
-          <w:bCs/>
-          <w:sz w:val="24"/>
-          <w:szCs w:val="24"/>
-        </w:rPr>
-        <w:t>Ethical Constraints:</w:t>
-      </w:r>
-      <w:r>
-        <w:rPr>
-          <w:sz w:val="24"/>
-          <w:szCs w:val="24"/>
-        </w:rPr>
-        <w:t xml:space="preserve"> Avoidance of patent-protected designs and respect for user privacy and security.</w:t>
-      </w:r>
-    </w:p>
-    <w:p>
-      <w:pPr>
-        <w:numPr>
-          <w:ilvl w:val="0"/>
-          <w:numId w:val="11"/>
-        </w:numPr>
-        <w:jc w:val="both"/>
-        <w:rPr>
-          <w:sz w:val="24"/>
-          <w:szCs w:val="24"/>
-        </w:rPr>
-      </w:pPr>
-      <w:r>
-        <w:rPr>
-          <w:b/>
-          <w:bCs/>
-          <w:sz w:val="24"/>
-          <w:szCs w:val="24"/>
-        </w:rPr>
-        <w:t>Health and Safety Constraints:</w:t>
-      </w:r>
-      <w:r>
-        <w:rPr>
-          <w:sz w:val="24"/>
-          <w:szCs w:val="24"/>
-        </w:rPr>
-        <w:t xml:space="preserve"> Ensuring the health and safety of users and the public.</w:t>
-      </w:r>
-    </w:p>
-    <w:p>
-      <w:pPr>
-        <w:numPr>
-          <w:ilvl w:val="0"/>
-          <w:numId w:val="11"/>
-        </w:numPr>
-        <w:jc w:val="both"/>
-        <w:rPr>
-          <w:sz w:val="24"/>
-          <w:szCs w:val="24"/>
-        </w:rPr>
-      </w:pPr>
-      <w:r>
-        <w:rPr>
-          <w:b/>
-          <w:bCs/>
-          <w:sz w:val="24"/>
-          <w:szCs w:val="24"/>
-        </w:rPr>
-        <w:t>Sustainability Constraints:</w:t>
-      </w:r>
-      <w:r>
-        <w:rPr>
-          <w:sz w:val="24"/>
-          <w:szCs w:val="24"/>
-        </w:rPr>
-        <w:t xml:space="preserve"> Guaranteeing the reliability, durability, and sustainability of the project.</w:t>
-      </w:r>
-    </w:p>
-    <w:p>
-      <w:pPr>
-        <w:numPr>
-          <w:ilvl w:val="0"/>
-          <w:numId w:val="11"/>
-        </w:numPr>
-        <w:jc w:val="both"/>
-        <w:rPr>
-          <w:sz w:val="24"/>
-          <w:szCs w:val="24"/>
-        </w:rPr>
-      </w:pPr>
-      <w:r>
-        <w:rPr>
-          <w:b/>
-          <w:bCs/>
-          <w:sz w:val="24"/>
-          <w:szCs w:val="24"/>
-        </w:rPr>
-        <w:t>Social Constraints:</w:t>
-      </w:r>
-      <w:r>
-        <w:rPr>
-          <w:sz w:val="24"/>
-          <w:szCs w:val="24"/>
-        </w:rPr>
-        <w:t xml:space="preserve"> Adherence to social considerations, public funding regulations, and avoiding products with negative societal impacts.</w:t>
-      </w:r>
-    </w:p>
-    <w:p>
-      <w:pPr>
-        <w:jc w:val="both"/>
-        <w:rPr>
-          <w:sz w:val="24"/>
-          <w:szCs w:val="24"/>
-        </w:rPr>
-      </w:pPr>
-    </w:p>
-    <w:p>
-      <w:pPr>
-        <w:jc w:val="both"/>
-        <w:rPr>
-          <w:sz w:val="24"/>
-          <w:szCs w:val="24"/>
-        </w:rPr>
-      </w:pPr>
-    </w:p>
-    <w:p>
-      <w:pPr>
-        <w:jc w:val="both"/>
-        <w:rPr>
-          <w:sz w:val="24"/>
-          <w:szCs w:val="24"/>
           <w:u w:val="single"/>
         </w:rPr>
       </w:pPr>
@@ -2259,7 +2119,6 @@
           <w:szCs w:val="24"/>
           <w:u w:val="single"/>
         </w:rPr>
-        <w:lastRenderedPageBreak/>
         <w:t>5.5 Assumptions</w:t>
       </w:r>
     </w:p>
@@ -2363,28 +2222,42 @@
       <w:pPr>
         <w:jc w:val="both"/>
         <w:rPr>
-          <w:sz w:val="24"/>
-          <w:szCs w:val="24"/>
-        </w:rPr>
-      </w:pPr>
-    </w:p>
-    <w:p>
-      <w:pPr>
-        <w:jc w:val="both"/>
-        <w:rPr>
           <w:b/>
           <w:bCs/>
           <w:sz w:val="32"/>
           <w:szCs w:val="32"/>
         </w:rPr>
       </w:pPr>
-      <w:r>
+    </w:p>
+    <w:p>
+      <w:pPr>
+        <w:jc w:val="both"/>
         <w:rPr>
           <w:b/>
           <w:bCs/>
           <w:sz w:val="32"/>
           <w:szCs w:val="32"/>
         </w:rPr>
+      </w:pPr>
+    </w:p>
+    <w:p>
+      <w:pPr>
+        <w:jc w:val="both"/>
+        <w:rPr>
+          <w:b/>
+          <w:bCs/>
+          <w:sz w:val="32"/>
+          <w:szCs w:val="32"/>
+        </w:rPr>
+      </w:pPr>
+      <w:r>
+        <w:rPr>
+          <w:b/>
+          <w:bCs/>
+          <w:sz w:val="32"/>
+          <w:szCs w:val="32"/>
+        </w:rPr>
+        <w:lastRenderedPageBreak/>
         <w:t>6. Methodology and Technical Approach</w:t>
       </w:r>
     </w:p>
@@ -2514,7 +2387,30 @@
           <w:sz w:val="24"/>
           <w:szCs w:val="24"/>
         </w:rPr>
-        <w:t xml:space="preserve"> Upon entering the application, users will create and customize their profiles, including adding profile photos to meet necessary conditions.</w:t>
+        <w:t xml:space="preserve"> Upon entering the application, users will </w:t>
+      </w:r>
+      <w:r>
+        <w:rPr>
+          <w:sz w:val="24"/>
+          <w:szCs w:val="24"/>
+        </w:rPr>
+        <w:t xml:space="preserve">be expected to take and upload several photos of themselves to facial recognition feature to work. </w:t>
+      </w:r>
+      <w:proofErr w:type="gramStart"/>
+      <w:r>
+        <w:rPr>
+          <w:sz w:val="24"/>
+          <w:szCs w:val="24"/>
+        </w:rPr>
+        <w:t>Later on</w:t>
+      </w:r>
+      <w:proofErr w:type="gramEnd"/>
+      <w:r>
+        <w:rPr>
+          <w:sz w:val="24"/>
+          <w:szCs w:val="24"/>
+        </w:rPr>
+        <w:t>, they will be able to add, edit or delete those photos.</w:t>
       </w:r>
     </w:p>
     <w:p>
@@ -2646,39 +2542,10 @@
     </w:p>
     <w:p>
       <w:pPr>
-        <w:numPr>
-          <w:ilvl w:val="0"/>
-          <w:numId w:val="15"/>
-        </w:numPr>
         <w:jc w:val="both"/>
         <w:rPr>
           <w:sz w:val="24"/>
           <w:szCs w:val="24"/>
-        </w:rPr>
-      </w:pPr>
-      <w:r>
-        <w:rPr>
-          <w:b/>
-          <w:bCs/>
-          <w:sz w:val="24"/>
-          <w:szCs w:val="24"/>
-        </w:rPr>
-        <w:t>Access Control:</w:t>
-      </w:r>
-      <w:r>
-        <w:rPr>
-          <w:sz w:val="24"/>
-          <w:szCs w:val="24"/>
-        </w:rPr>
-        <w:t xml:space="preserve"> We will establish robust access control measures to prevent unauthorized access to shared photos.</w:t>
-      </w:r>
-    </w:p>
-    <w:p>
-      <w:pPr>
-        <w:jc w:val="both"/>
-        <w:rPr>
-          <w:sz w:val="24"/>
-          <w:szCs w:val="24"/>
           <w:u w:val="single"/>
         </w:rPr>
       </w:pPr>
@@ -2688,7 +2555,6 @@
           <w:szCs w:val="24"/>
           <w:u w:val="single"/>
         </w:rPr>
-        <w:lastRenderedPageBreak/>
         <w:t>6.2 Theory and Algorithms</w:t>
       </w:r>
     </w:p>
@@ -2774,13 +2640,47 @@
           <w:szCs w:val="24"/>
         </w:rPr>
       </w:pPr>
-      <w:r>
+    </w:p>
+    <w:p>
+      <w:pPr>
+        <w:jc w:val="both"/>
         <w:rPr>
           <w:i/>
           <w:iCs/>
           <w:sz w:val="24"/>
           <w:szCs w:val="24"/>
         </w:rPr>
+      </w:pPr>
+    </w:p>
+    <w:p>
+      <w:pPr>
+        <w:jc w:val="both"/>
+        <w:rPr>
+          <w:i/>
+          <w:iCs/>
+          <w:sz w:val="24"/>
+          <w:szCs w:val="24"/>
+        </w:rPr>
+      </w:pPr>
+    </w:p>
+    <w:p>
+      <w:pPr>
+        <w:jc w:val="both"/>
+        <w:rPr>
+          <w:i/>
+          <w:iCs/>
+          <w:sz w:val="24"/>
+          <w:szCs w:val="24"/>
+        </w:rPr>
+      </w:pPr>
+      <w:r>
+        <w:rPr>
+          <w:i/>
+          <w:iCs/>
+          <w:sz w:val="24"/>
+          <w:szCs w:val="24"/>
+        </w:rPr>
+        <w:lastRenderedPageBreak/>
         <w:t>6.2.2 Secure Data Transfer</w:t>
       </w:r>
     </w:p>
@@ -3124,6 +3024,7 @@
     </w:p>
     <w:p>
       <w:pPr>
+        <w:ind w:firstLine="720"/>
         <w:jc w:val="both"/>
         <w:rPr>
           <w:sz w:val="24"/>
@@ -3155,22 +3056,125 @@
           <w:szCs w:val="32"/>
         </w:rPr>
       </w:pPr>
-      <w:r>
+    </w:p>
+    <w:p>
+      <w:pPr>
         <w:rPr>
           <w:b/>
           <w:bCs/>
           <w:sz w:val="32"/>
           <w:szCs w:val="32"/>
         </w:rPr>
+      </w:pPr>
+    </w:p>
+    <w:p>
+      <w:pPr>
+        <w:rPr>
+          <w:b/>
+          <w:bCs/>
+          <w:sz w:val="32"/>
+          <w:szCs w:val="32"/>
+        </w:rPr>
+      </w:pPr>
+    </w:p>
+    <w:p>
+      <w:pPr>
+        <w:rPr>
+          <w:b/>
+          <w:bCs/>
+          <w:sz w:val="32"/>
+          <w:szCs w:val="32"/>
+        </w:rPr>
+      </w:pPr>
+    </w:p>
+    <w:p>
+      <w:pPr>
+        <w:rPr>
+          <w:b/>
+          <w:bCs/>
+          <w:sz w:val="32"/>
+          <w:szCs w:val="32"/>
+        </w:rPr>
+      </w:pPr>
+    </w:p>
+    <w:p>
+      <w:pPr>
+        <w:rPr>
+          <w:b/>
+          <w:bCs/>
+          <w:sz w:val="32"/>
+          <w:szCs w:val="32"/>
+        </w:rPr>
+      </w:pPr>
+      <w:r>
+        <w:rPr>
+          <w:b/>
+          <w:bCs/>
+          <w:sz w:val="32"/>
+          <w:szCs w:val="32"/>
+        </w:rPr>
         <w:lastRenderedPageBreak/>
         <w:t>7. Professional Considerations</w:t>
       </w:r>
     </w:p>
     <w:p>
       <w:pPr>
+        <w:ind w:firstLine="720"/>
+        <w:jc w:val="both"/>
+        <w:rPr>
+          <w:sz w:val="24"/>
+          <w:szCs w:val="24"/>
+        </w:rPr>
+      </w:pPr>
+      <w:r>
+        <w:rPr>
+          <w:sz w:val="24"/>
+          <w:szCs w:val="24"/>
+        </w:rPr>
+        <w:t>In this section, we address various professional considerations and standards that will guide the project's development, collaboration, and overall management.</w:t>
+      </w:r>
+    </w:p>
+    <w:p>
+      <w:pPr>
+        <w:rPr>
+          <w:sz w:val="24"/>
+          <w:szCs w:val="24"/>
+          <w:u w:val="single"/>
+        </w:rPr>
+      </w:pPr>
+      <w:r>
+        <w:rPr>
+          <w:sz w:val="24"/>
+          <w:szCs w:val="24"/>
+          <w:u w:val="single"/>
+        </w:rPr>
+        <w:t>7.1 Methodological Considerations and Engineering Standards</w:t>
+      </w:r>
+    </w:p>
+    <w:p>
+      <w:pPr>
+        <w:rPr>
+          <w:i/>
+          <w:iCs/>
+          <w:sz w:val="24"/>
+          <w:szCs w:val="24"/>
+        </w:rPr>
+      </w:pPr>
+      <w:r>
+        <w:rPr>
+          <w:i/>
+          <w:iCs/>
+          <w:sz w:val="24"/>
+          <w:szCs w:val="24"/>
+        </w:rPr>
+        <w:t>7.1.1 Version Control with Git/GitHub</w:t>
+      </w:r>
+    </w:p>
+    <w:p>
+      <w:pPr>
         <w:numPr>
           <w:ilvl w:val="0"/>
-          <w:numId w:val="4"/>
+          <w:numId w:val="25"/>
         </w:numPr>
         <w:rPr>
           <w:sz w:val="24"/>
@@ -3184,21 +3188,21 @@
           <w:sz w:val="24"/>
           <w:szCs w:val="24"/>
         </w:rPr>
-        <w:t>Methodological considerations/engineering standards:</w:t>
-      </w:r>
-      <w:r>
-        <w:rPr>
-          <w:sz w:val="24"/>
-          <w:szCs w:val="24"/>
-        </w:rPr>
-        <w:t xml:space="preserve"> We will adhere to industry standards, including GANTT charts and IEEE standards.</w:t>
+        <w:t>Version Control:</w:t>
+      </w:r>
+      <w:r>
+        <w:rPr>
+          <w:sz w:val="24"/>
+          <w:szCs w:val="24"/>
+        </w:rPr>
+        <w:t xml:space="preserve"> We will utilize Git as our version control system and host our code repositories on GitHub. This practice ensures code integrity, collaboration, and easy tracking of project changes.</w:t>
       </w:r>
     </w:p>
     <w:p>
       <w:pPr>
         <w:numPr>
           <w:ilvl w:val="0"/>
-          <w:numId w:val="4"/>
+          <w:numId w:val="25"/>
         </w:numPr>
         <w:rPr>
           <w:sz w:val="24"/>
@@ -3212,21 +3216,40 @@
           <w:sz w:val="24"/>
           <w:szCs w:val="24"/>
         </w:rPr>
-        <w:t>Realistic Constraints:</w:t>
-      </w:r>
-      <w:r>
-        <w:rPr>
-          <w:sz w:val="24"/>
-          <w:szCs w:val="24"/>
-        </w:rPr>
-        <w:t xml:space="preserve"> Economic, environmental, ethical, health and safety, sustainability, and social constraints will be addressed in accordance with the project's context.</w:t>
+        <w:t>Commit Conventions:</w:t>
+      </w:r>
+      <w:r>
+        <w:rPr>
+          <w:sz w:val="24"/>
+          <w:szCs w:val="24"/>
+        </w:rPr>
+        <w:t xml:space="preserve"> Our team will adhere to clear and descriptive commit messages, following a consistent convention (e.g., Semantic Versioning) for effective code review and history tracking.</w:t>
+      </w:r>
+    </w:p>
+    <w:p>
+      <w:pPr>
+        <w:rPr>
+          <w:i/>
+          <w:iCs/>
+          <w:sz w:val="24"/>
+          <w:szCs w:val="24"/>
+        </w:rPr>
+      </w:pPr>
+      <w:r>
+        <w:rPr>
+          <w:i/>
+          <w:iCs/>
+          <w:sz w:val="24"/>
+          <w:szCs w:val="24"/>
+        </w:rPr>
+        <w:t>7.1.2 Gantt Charts</w:t>
       </w:r>
     </w:p>
     <w:p>
       <w:pPr>
         <w:numPr>
           <w:ilvl w:val="0"/>
-          <w:numId w:val="4"/>
+          <w:numId w:val="26"/>
         </w:numPr>
         <w:rPr>
           <w:sz w:val="24"/>
@@ -3240,19 +3263,625 @@
           <w:sz w:val="24"/>
           <w:szCs w:val="24"/>
         </w:rPr>
-        <w:t>Legal considerations:</w:t>
-      </w:r>
-      <w:r>
-        <w:rPr>
-          <w:sz w:val="24"/>
-          <w:szCs w:val="24"/>
-        </w:rPr>
-        <w:t xml:space="preserve"> We will ensure compliance with all legal requirements, including permissions and licenses.</w:t>
-      </w:r>
-    </w:p>
-    <w:p>
-      <w:pPr>
-        <w:ind w:left="360"/>
+        <w:t>Project Management:</w:t>
+      </w:r>
+      <w:r>
+        <w:rPr>
+          <w:sz w:val="24"/>
+          <w:szCs w:val="24"/>
+        </w:rPr>
+        <w:t xml:space="preserve"> Gantt charts will be employed to visualize project timelines, task dependencies, and milestones. This aids in effective project management and allows for the tracking of progress against established deadlines.</w:t>
+      </w:r>
+    </w:p>
+    <w:p>
+      <w:pPr>
+        <w:rPr>
+          <w:i/>
+          <w:iCs/>
+          <w:sz w:val="24"/>
+          <w:szCs w:val="24"/>
+        </w:rPr>
+      </w:pPr>
+      <w:r>
+        <w:rPr>
+          <w:i/>
+          <w:iCs/>
+          <w:sz w:val="24"/>
+          <w:szCs w:val="24"/>
+        </w:rPr>
+        <w:t>7.1.3 Object-Oriented Programming (OOP)</w:t>
+      </w:r>
+    </w:p>
+    <w:p>
+      <w:pPr>
+        <w:numPr>
+          <w:ilvl w:val="0"/>
+          <w:numId w:val="27"/>
+        </w:numPr>
+        <w:rPr>
+          <w:sz w:val="24"/>
+          <w:szCs w:val="24"/>
+        </w:rPr>
+      </w:pPr>
+      <w:r>
+        <w:rPr>
+          <w:b/>
+          <w:bCs/>
+          <w:sz w:val="24"/>
+          <w:szCs w:val="24"/>
+        </w:rPr>
+        <w:t>Code Structure:</w:t>
+      </w:r>
+      <w:r>
+        <w:rPr>
+          <w:sz w:val="24"/>
+          <w:szCs w:val="24"/>
+        </w:rPr>
+        <w:t xml:space="preserve"> We will follow the principles of Object-Oriented Programming to create modular and maintainable code. Classes, objects, inheritance, and encapsulation will be employed to enhance code organization and reusability.</w:t>
+      </w:r>
+    </w:p>
+    <w:p>
+      <w:pPr>
+        <w:numPr>
+          <w:ilvl w:val="0"/>
+          <w:numId w:val="27"/>
+        </w:numPr>
+        <w:rPr>
+          <w:sz w:val="24"/>
+          <w:szCs w:val="24"/>
+        </w:rPr>
+      </w:pPr>
+      <w:r>
+        <w:rPr>
+          <w:b/>
+          <w:bCs/>
+          <w:sz w:val="24"/>
+          <w:szCs w:val="24"/>
+        </w:rPr>
+        <w:t>Design Patterns:</w:t>
+      </w:r>
+      <w:r>
+        <w:rPr>
+          <w:sz w:val="24"/>
+          <w:szCs w:val="24"/>
+        </w:rPr>
+        <w:t xml:space="preserve"> We will explore design patterns like Singleton, Factory, and Observer to solve recurring design problems and promote code flexibility and scalability.</w:t>
+      </w:r>
+    </w:p>
+    <w:p>
+      <w:pPr>
+        <w:rPr>
+          <w:sz w:val="24"/>
+          <w:szCs w:val="24"/>
+          <w:u w:val="single"/>
+        </w:rPr>
+      </w:pPr>
+      <w:r>
+        <w:rPr>
+          <w:sz w:val="24"/>
+          <w:szCs w:val="24"/>
+          <w:u w:val="single"/>
+        </w:rPr>
+        <w:t>7.2 Realistic Constraints</w:t>
+      </w:r>
+    </w:p>
+    <w:p>
+      <w:pPr>
+        <w:rPr>
+          <w:i/>
+          <w:iCs/>
+          <w:sz w:val="24"/>
+          <w:szCs w:val="24"/>
+        </w:rPr>
+      </w:pPr>
+      <w:r>
+        <w:rPr>
+          <w:i/>
+          <w:iCs/>
+          <w:sz w:val="24"/>
+          <w:szCs w:val="24"/>
+        </w:rPr>
+        <w:t>7.2.1 Economic Constraints</w:t>
+      </w:r>
+    </w:p>
+    <w:p>
+      <w:pPr>
+        <w:numPr>
+          <w:ilvl w:val="0"/>
+          <w:numId w:val="28"/>
+        </w:numPr>
+        <w:rPr>
+          <w:sz w:val="24"/>
+          <w:szCs w:val="24"/>
+        </w:rPr>
+      </w:pPr>
+      <w:r>
+        <w:rPr>
+          <w:b/>
+          <w:bCs/>
+          <w:sz w:val="24"/>
+          <w:szCs w:val="24"/>
+        </w:rPr>
+        <w:t>Cost-Benefit Analysis:</w:t>
+      </w:r>
+      <w:r>
+        <w:rPr>
+          <w:sz w:val="24"/>
+          <w:szCs w:val="24"/>
+        </w:rPr>
+        <w:t xml:space="preserve"> Throughout the project, we will assess the expected costs and benefits to ensure alignment with project objectives.</w:t>
+      </w:r>
+    </w:p>
+    <w:p>
+      <w:pPr>
+        <w:numPr>
+          <w:ilvl w:val="0"/>
+          <w:numId w:val="28"/>
+        </w:numPr>
+        <w:rPr>
+          <w:sz w:val="24"/>
+          <w:szCs w:val="24"/>
+        </w:rPr>
+      </w:pPr>
+      <w:r>
+        <w:rPr>
+          <w:b/>
+          <w:bCs/>
+          <w:sz w:val="24"/>
+          <w:szCs w:val="24"/>
+        </w:rPr>
+        <w:t>Budget Adherence:</w:t>
+      </w:r>
+      <w:r>
+        <w:rPr>
+          <w:sz w:val="24"/>
+          <w:szCs w:val="24"/>
+        </w:rPr>
+        <w:t xml:space="preserve"> We will manage project finances prudently and control expenditure to remain within budgetary limits.</w:t>
+      </w:r>
+    </w:p>
+    <w:p>
+      <w:pPr>
+        <w:rPr>
+          <w:i/>
+          <w:iCs/>
+          <w:sz w:val="24"/>
+          <w:szCs w:val="24"/>
+        </w:rPr>
+      </w:pPr>
+      <w:r>
+        <w:rPr>
+          <w:i/>
+          <w:iCs/>
+          <w:sz w:val="24"/>
+          <w:szCs w:val="24"/>
+        </w:rPr>
+        <w:t>7.2.2 Environmental Constraints</w:t>
+      </w:r>
+    </w:p>
+    <w:p>
+      <w:pPr>
+        <w:numPr>
+          <w:ilvl w:val="0"/>
+          <w:numId w:val="29"/>
+        </w:numPr>
+        <w:rPr>
+          <w:sz w:val="24"/>
+          <w:szCs w:val="24"/>
+        </w:rPr>
+      </w:pPr>
+      <w:r>
+        <w:rPr>
+          <w:b/>
+          <w:bCs/>
+          <w:sz w:val="24"/>
+          <w:szCs w:val="24"/>
+        </w:rPr>
+        <w:t>Environmental Impact Assessment:</w:t>
+      </w:r>
+      <w:r>
+        <w:rPr>
+          <w:sz w:val="24"/>
+          <w:szCs w:val="24"/>
+        </w:rPr>
+        <w:t xml:space="preserve"> We will evaluate the project's potential environmental impact, considering factors such as energy consumption and resource usage.</w:t>
+      </w:r>
+    </w:p>
+    <w:p>
+      <w:pPr>
+        <w:numPr>
+          <w:ilvl w:val="0"/>
+          <w:numId w:val="29"/>
+        </w:numPr>
+        <w:rPr>
+          <w:sz w:val="24"/>
+          <w:szCs w:val="24"/>
+        </w:rPr>
+      </w:pPr>
+      <w:r>
+        <w:rPr>
+          <w:b/>
+          <w:bCs/>
+          <w:sz w:val="24"/>
+          <w:szCs w:val="24"/>
+        </w:rPr>
+        <w:t>Mitigation Strategies:</w:t>
+      </w:r>
+      <w:r>
+        <w:rPr>
+          <w:sz w:val="24"/>
+          <w:szCs w:val="24"/>
+        </w:rPr>
+        <w:t xml:space="preserve"> Strategies to reduce any negative environmental effects, such as optimizing energy-efficient algorithms, will be implemented.</w:t>
+      </w:r>
+    </w:p>
+    <w:p>
+      <w:pPr>
+        <w:rPr>
+          <w:i/>
+          <w:iCs/>
+          <w:sz w:val="24"/>
+          <w:szCs w:val="24"/>
+        </w:rPr>
+      </w:pPr>
+      <w:r>
+        <w:rPr>
+          <w:i/>
+          <w:iCs/>
+          <w:sz w:val="24"/>
+          <w:szCs w:val="24"/>
+        </w:rPr>
+        <w:lastRenderedPageBreak/>
+        <w:t>7.2.3 Ethical Constraints</w:t>
+      </w:r>
+    </w:p>
+    <w:p>
+      <w:pPr>
+        <w:numPr>
+          <w:ilvl w:val="0"/>
+          <w:numId w:val="30"/>
+        </w:numPr>
+        <w:rPr>
+          <w:sz w:val="24"/>
+          <w:szCs w:val="24"/>
+        </w:rPr>
+      </w:pPr>
+      <w:r>
+        <w:rPr>
+          <w:b/>
+          <w:bCs/>
+          <w:sz w:val="24"/>
+          <w:szCs w:val="24"/>
+        </w:rPr>
+        <w:t>Intellectual Property:</w:t>
+      </w:r>
+      <w:r>
+        <w:rPr>
+          <w:sz w:val="24"/>
+          <w:szCs w:val="24"/>
+        </w:rPr>
+        <w:t xml:space="preserve"> We will respect intellectual property rights and avoid using patented designs and concepts without proper permissions.</w:t>
+      </w:r>
+    </w:p>
+    <w:p>
+      <w:pPr>
+        <w:numPr>
+          <w:ilvl w:val="0"/>
+          <w:numId w:val="30"/>
+        </w:numPr>
+        <w:rPr>
+          <w:sz w:val="24"/>
+          <w:szCs w:val="24"/>
+        </w:rPr>
+      </w:pPr>
+      <w:r>
+        <w:rPr>
+          <w:b/>
+          <w:bCs/>
+          <w:sz w:val="24"/>
+          <w:szCs w:val="24"/>
+        </w:rPr>
+        <w:t>Privacy and Security:</w:t>
+      </w:r>
+      <w:r>
+        <w:rPr>
+          <w:sz w:val="24"/>
+          <w:szCs w:val="24"/>
+        </w:rPr>
+        <w:t xml:space="preserve"> Protecting the privacy and security of users and their data is of utmost importance. We will adhere to ethical guidelines in data handling and access control.</w:t>
+      </w:r>
+    </w:p>
+    <w:p>
+      <w:pPr>
+        <w:rPr>
+          <w:i/>
+          <w:iCs/>
+          <w:sz w:val="24"/>
+          <w:szCs w:val="24"/>
+        </w:rPr>
+      </w:pPr>
+      <w:r>
+        <w:rPr>
+          <w:i/>
+          <w:iCs/>
+          <w:sz w:val="24"/>
+          <w:szCs w:val="24"/>
+        </w:rPr>
+        <w:t>7.2.4 Health and Safety Constraints</w:t>
+      </w:r>
+    </w:p>
+    <w:p>
+      <w:pPr>
+        <w:numPr>
+          <w:ilvl w:val="0"/>
+          <w:numId w:val="31"/>
+        </w:numPr>
+        <w:rPr>
+          <w:sz w:val="24"/>
+          <w:szCs w:val="24"/>
+        </w:rPr>
+      </w:pPr>
+      <w:r>
+        <w:rPr>
+          <w:b/>
+          <w:bCs/>
+          <w:sz w:val="24"/>
+          <w:szCs w:val="24"/>
+        </w:rPr>
+        <w:t>User Safety:</w:t>
+      </w:r>
+      <w:r>
+        <w:rPr>
+          <w:sz w:val="24"/>
+          <w:szCs w:val="24"/>
+        </w:rPr>
+        <w:t xml:space="preserve"> We will consider the health and safety of users and the public when designing the application, particularly in scenarios involving potential stress factors or sensitive information.</w:t>
+      </w:r>
+    </w:p>
+    <w:p>
+      <w:pPr>
+        <w:rPr>
+          <w:i/>
+          <w:iCs/>
+          <w:sz w:val="24"/>
+          <w:szCs w:val="24"/>
+        </w:rPr>
+      </w:pPr>
+      <w:r>
+        <w:rPr>
+          <w:i/>
+          <w:iCs/>
+          <w:sz w:val="24"/>
+          <w:szCs w:val="24"/>
+        </w:rPr>
+        <w:t>7.2.5 Sustainability Constraints</w:t>
+      </w:r>
+    </w:p>
+    <w:p>
+      <w:pPr>
+        <w:numPr>
+          <w:ilvl w:val="0"/>
+          <w:numId w:val="32"/>
+        </w:numPr>
+        <w:rPr>
+          <w:sz w:val="24"/>
+          <w:szCs w:val="24"/>
+        </w:rPr>
+      </w:pPr>
+      <w:r>
+        <w:rPr>
+          <w:b/>
+          <w:bCs/>
+          <w:sz w:val="24"/>
+          <w:szCs w:val="24"/>
+        </w:rPr>
+        <w:t>Product Reliability:</w:t>
+      </w:r>
+      <w:r>
+        <w:rPr>
+          <w:sz w:val="24"/>
+          <w:szCs w:val="24"/>
+        </w:rPr>
+        <w:t xml:space="preserve"> Ensuring that the application is reliable and durable under normal operation conditions to support its long-term sustainability.</w:t>
+      </w:r>
+    </w:p>
+    <w:p>
+      <w:pPr>
+        <w:numPr>
+          <w:ilvl w:val="0"/>
+          <w:numId w:val="32"/>
+        </w:numPr>
+        <w:rPr>
+          <w:sz w:val="24"/>
+          <w:szCs w:val="24"/>
+        </w:rPr>
+      </w:pPr>
+      <w:r>
+        <w:rPr>
+          <w:b/>
+          <w:bCs/>
+          <w:sz w:val="24"/>
+          <w:szCs w:val="24"/>
+        </w:rPr>
+        <w:t>Lifecycle Planning:</w:t>
+      </w:r>
+      <w:r>
+        <w:rPr>
+          <w:sz w:val="24"/>
+          <w:szCs w:val="24"/>
+        </w:rPr>
+        <w:t xml:space="preserve"> The project will include a well-defined product lifecycle plan to address sustainability, including updates and maintenance.</w:t>
+      </w:r>
+    </w:p>
+    <w:p>
+      <w:pPr>
+        <w:rPr>
+          <w:i/>
+          <w:iCs/>
+          <w:sz w:val="24"/>
+          <w:szCs w:val="24"/>
+        </w:rPr>
+      </w:pPr>
+      <w:r>
+        <w:rPr>
+          <w:i/>
+          <w:iCs/>
+          <w:sz w:val="24"/>
+          <w:szCs w:val="24"/>
+        </w:rPr>
+        <w:t>7.2.6 Social Constraints</w:t>
+      </w:r>
+    </w:p>
+    <w:p>
+      <w:pPr>
+        <w:numPr>
+          <w:ilvl w:val="0"/>
+          <w:numId w:val="33"/>
+        </w:numPr>
+        <w:rPr>
+          <w:sz w:val="24"/>
+          <w:szCs w:val="24"/>
+        </w:rPr>
+      </w:pPr>
+      <w:r>
+        <w:rPr>
+          <w:b/>
+          <w:bCs/>
+          <w:sz w:val="24"/>
+          <w:szCs w:val="24"/>
+        </w:rPr>
+        <w:t>Public Funding Compliance:</w:t>
+      </w:r>
+      <w:r>
+        <w:rPr>
+          <w:sz w:val="24"/>
+          <w:szCs w:val="24"/>
+        </w:rPr>
+        <w:t xml:space="preserve"> We will adhere to public funding regulations if applicable, ensuring that the project aligns with the goals of any funding sources.</w:t>
+      </w:r>
+    </w:p>
+    <w:p>
+      <w:pPr>
+        <w:numPr>
+          <w:ilvl w:val="0"/>
+          <w:numId w:val="33"/>
+        </w:numPr>
+        <w:rPr>
+          <w:sz w:val="24"/>
+          <w:szCs w:val="24"/>
+        </w:rPr>
+      </w:pPr>
+      <w:r>
+        <w:rPr>
+          <w:b/>
+          <w:bCs/>
+          <w:sz w:val="24"/>
+          <w:szCs w:val="24"/>
+        </w:rPr>
+        <w:t>Respectful Design:</w:t>
+      </w:r>
+      <w:r>
+        <w:rPr>
+          <w:sz w:val="24"/>
+          <w:szCs w:val="24"/>
+        </w:rPr>
+        <w:t xml:space="preserve"> We will avoid designing products that may negatively profile specific races, genders, or any group of individuals.</w:t>
+      </w:r>
+    </w:p>
+    <w:p>
+      <w:pPr>
+        <w:rPr>
+          <w:sz w:val="24"/>
+          <w:szCs w:val="24"/>
+          <w:u w:val="single"/>
+        </w:rPr>
+      </w:pPr>
+      <w:r>
+        <w:rPr>
+          <w:sz w:val="24"/>
+          <w:szCs w:val="24"/>
+          <w:u w:val="single"/>
+        </w:rPr>
+        <w:t>7.3 Legal Considerations</w:t>
+      </w:r>
+    </w:p>
+    <w:p>
+      <w:pPr>
+        <w:rPr>
+          <w:i/>
+          <w:iCs/>
+          <w:sz w:val="24"/>
+          <w:szCs w:val="24"/>
+        </w:rPr>
+      </w:pPr>
+      <w:r>
+        <w:rPr>
+          <w:i/>
+          <w:iCs/>
+          <w:sz w:val="24"/>
+          <w:szCs w:val="24"/>
+        </w:rPr>
+        <w:t>7.3.1 Permissions and Licensing</w:t>
+      </w:r>
+    </w:p>
+    <w:p>
+      <w:pPr>
+        <w:numPr>
+          <w:ilvl w:val="0"/>
+          <w:numId w:val="34"/>
+        </w:numPr>
+        <w:rPr>
+          <w:sz w:val="24"/>
+          <w:szCs w:val="24"/>
+        </w:rPr>
+      </w:pPr>
+      <w:r>
+        <w:rPr>
+          <w:b/>
+          <w:bCs/>
+          <w:sz w:val="24"/>
+          <w:szCs w:val="24"/>
+        </w:rPr>
+        <w:t>Compliance:</w:t>
+      </w:r>
+      <w:r>
+        <w:rPr>
+          <w:sz w:val="24"/>
+          <w:szCs w:val="24"/>
+        </w:rPr>
+        <w:t xml:space="preserve"> We will ensure compliance with all necessary legal permissions and licenses, especially if the developed product is intended for market release.</w:t>
+      </w:r>
+    </w:p>
+    <w:p>
+      <w:pPr>
+        <w:numPr>
+          <w:ilvl w:val="0"/>
+          <w:numId w:val="34"/>
+        </w:numPr>
+        <w:rPr>
+          <w:sz w:val="24"/>
+          <w:szCs w:val="24"/>
+        </w:rPr>
+      </w:pPr>
+      <w:r>
+        <w:rPr>
+          <w:b/>
+          <w:bCs/>
+          <w:sz w:val="24"/>
+          <w:szCs w:val="24"/>
+        </w:rPr>
+        <w:t>Data Protection:</w:t>
+      </w:r>
+      <w:r>
+        <w:rPr>
+          <w:sz w:val="24"/>
+          <w:szCs w:val="24"/>
+        </w:rPr>
+        <w:t xml:space="preserve"> Legal considerations will extend to data protection and privacy regulations to safeguard user information.</w:t>
+      </w:r>
+    </w:p>
+    <w:p>
+      <w:pPr>
         <w:rPr>
           <w:sz w:val="24"/>
           <w:szCs w:val="24"/>
@@ -3268,13 +3897,64 @@
           <w:szCs w:val="32"/>
         </w:rPr>
       </w:pPr>
-      <w:r>
+    </w:p>
+    <w:p>
+      <w:pPr>
         <w:rPr>
           <w:b/>
           <w:bCs/>
           <w:sz w:val="32"/>
           <w:szCs w:val="32"/>
         </w:rPr>
+      </w:pPr>
+    </w:p>
+    <w:p>
+      <w:pPr>
+        <w:rPr>
+          <w:b/>
+          <w:bCs/>
+          <w:sz w:val="32"/>
+          <w:szCs w:val="32"/>
+        </w:rPr>
+      </w:pPr>
+    </w:p>
+    <w:p>
+      <w:pPr>
+        <w:rPr>
+          <w:b/>
+          <w:bCs/>
+          <w:sz w:val="32"/>
+          <w:szCs w:val="32"/>
+        </w:rPr>
+      </w:pPr>
+    </w:p>
+    <w:p>
+      <w:pPr>
+        <w:rPr>
+          <w:b/>
+          <w:bCs/>
+          <w:sz w:val="32"/>
+          <w:szCs w:val="32"/>
+        </w:rPr>
+      </w:pPr>
+    </w:p>
+    <w:p>
+      <w:pPr>
+        <w:rPr>
+          <w:b/>
+          <w:bCs/>
+          <w:sz w:val="32"/>
+          <w:szCs w:val="32"/>
+        </w:rPr>
+      </w:pPr>
+      <w:r>
+        <w:rPr>
+          <w:b/>
+          <w:bCs/>
+          <w:sz w:val="32"/>
+          <w:szCs w:val="32"/>
+        </w:rPr>
+        <w:lastRenderedPageBreak/>
         <w:t>8. Management Plan</w:t>
       </w:r>
     </w:p>
@@ -3648,7 +4328,6 @@
           <w:sz w:val="24"/>
           <w:szCs w:val="24"/>
         </w:rPr>
-        <w:lastRenderedPageBreak/>
         <w:t>Include a list of references used in the project.</w:t>
       </w:r>
     </w:p>
@@ -3857,6 +4536,453 @@
     </w:lvl>
   </w:abstractNum>
   <w:abstractNum w:abstractNumId="1" w15:restartNumberingAfterBreak="0">
+    <w:nsid w:val="04B13482"/>
+    <w:multiLevelType w:val="multilevel"/>
+    <w:tmpl w:val="3AD8F2BE"/>
+    <w:lvl w:ilvl="0">
+      <w:start w:val="1"/>
+      <w:numFmt w:val="bullet"/>
+      <w:lvlText w:val=""/>
+      <w:lvlJc w:val="left"/>
+      <w:pPr>
+        <w:tabs>
+          <w:tab w:val="num" w:pos="720"/>
+        </w:tabs>
+        <w:ind w:left="720" w:hanging="360"/>
+      </w:pPr>
+      <w:rPr>
+        <w:rFonts w:ascii="Symbol" w:hAnsi="Symbol" w:hint="default"/>
+        <w:sz w:val="20"/>
+      </w:rPr>
+    </w:lvl>
+    <w:lvl w:ilvl="1" w:tentative="1">
+      <w:start w:val="1"/>
+      <w:numFmt w:val="bullet"/>
+      <w:lvlText w:val=""/>
+      <w:lvlJc w:val="left"/>
+      <w:pPr>
+        <w:tabs>
+          <w:tab w:val="num" w:pos="1440"/>
+        </w:tabs>
+        <w:ind w:left="1440" w:hanging="360"/>
+      </w:pPr>
+      <w:rPr>
+        <w:rFonts w:ascii="Symbol" w:hAnsi="Symbol" w:hint="default"/>
+        <w:sz w:val="20"/>
+      </w:rPr>
+    </w:lvl>
+    <w:lvl w:ilvl="2" w:tentative="1">
+      <w:start w:val="1"/>
+      <w:numFmt w:val="bullet"/>
+      <w:lvlText w:val=""/>
+      <w:lvlJc w:val="left"/>
+      <w:pPr>
+        <w:tabs>
+          <w:tab w:val="num" w:pos="2160"/>
+        </w:tabs>
+        <w:ind w:left="2160" w:hanging="360"/>
+      </w:pPr>
+      <w:rPr>
+        <w:rFonts w:ascii="Symbol" w:hAnsi="Symbol" w:hint="default"/>
+        <w:sz w:val="20"/>
+      </w:rPr>
+    </w:lvl>
+    <w:lvl w:ilvl="3" w:tentative="1">
+      <w:start w:val="1"/>
+      <w:numFmt w:val="bullet"/>
+      <w:lvlText w:val=""/>
+      <w:lvlJc w:val="left"/>
+      <w:pPr>
+        <w:tabs>
+          <w:tab w:val="num" w:pos="2880"/>
+        </w:tabs>
+        <w:ind w:left="2880" w:hanging="360"/>
+      </w:pPr>
+      <w:rPr>
+        <w:rFonts w:ascii="Symbol" w:hAnsi="Symbol" w:hint="default"/>
+        <w:sz w:val="20"/>
+      </w:rPr>
+    </w:lvl>
+    <w:lvl w:ilvl="4" w:tentative="1">
+      <w:start w:val="1"/>
+      <w:numFmt w:val="bullet"/>
+      <w:lvlText w:val=""/>
+      <w:lvlJc w:val="left"/>
+      <w:pPr>
+        <w:tabs>
+          <w:tab w:val="num" w:pos="3600"/>
+        </w:tabs>
+        <w:ind w:left="3600" w:hanging="360"/>
+      </w:pPr>
+      <w:rPr>
+        <w:rFonts w:ascii="Symbol" w:hAnsi="Symbol" w:hint="default"/>
+        <w:sz w:val="20"/>
+      </w:rPr>
+    </w:lvl>
+    <w:lvl w:ilvl="5" w:tentative="1">
+      <w:start w:val="1"/>
+      <w:numFmt w:val="bullet"/>
+      <w:lvlText w:val=""/>
+      <w:lvlJc w:val="left"/>
+      <w:pPr>
+        <w:tabs>
+          <w:tab w:val="num" w:pos="4320"/>
+        </w:tabs>
+        <w:ind w:left="4320" w:hanging="360"/>
+      </w:pPr>
+      <w:rPr>
+        <w:rFonts w:ascii="Symbol" w:hAnsi="Symbol" w:hint="default"/>
+        <w:sz w:val="20"/>
+      </w:rPr>
+    </w:lvl>
+    <w:lvl w:ilvl="6" w:tentative="1">
+      <w:start w:val="1"/>
+      <w:numFmt w:val="bullet"/>
+      <w:lvlText w:val=""/>
+      <w:lvlJc w:val="left"/>
+      <w:pPr>
+        <w:tabs>
+          <w:tab w:val="num" w:pos="5040"/>
+        </w:tabs>
+        <w:ind w:left="5040" w:hanging="360"/>
+      </w:pPr>
+      <w:rPr>
+        <w:rFonts w:ascii="Symbol" w:hAnsi="Symbol" w:hint="default"/>
+        <w:sz w:val="20"/>
+      </w:rPr>
+    </w:lvl>
+    <w:lvl w:ilvl="7" w:tentative="1">
+      <w:start w:val="1"/>
+      <w:numFmt w:val="bullet"/>
+      <w:lvlText w:val=""/>
+      <w:lvlJc w:val="left"/>
+      <w:pPr>
+        <w:tabs>
+          <w:tab w:val="num" w:pos="5760"/>
+        </w:tabs>
+        <w:ind w:left="5760" w:hanging="360"/>
+      </w:pPr>
+      <w:rPr>
+        <w:rFonts w:ascii="Symbol" w:hAnsi="Symbol" w:hint="default"/>
+        <w:sz w:val="20"/>
+      </w:rPr>
+    </w:lvl>
+    <w:lvl w:ilvl="8" w:tentative="1">
+      <w:start w:val="1"/>
+      <w:numFmt w:val="bullet"/>
+      <w:lvlText w:val=""/>
+      <w:lvlJc w:val="left"/>
+      <w:pPr>
+        <w:tabs>
+          <w:tab w:val="num" w:pos="6480"/>
+        </w:tabs>
+        <w:ind w:left="6480" w:hanging="360"/>
+      </w:pPr>
+      <w:rPr>
+        <w:rFonts w:ascii="Symbol" w:hAnsi="Symbol" w:hint="default"/>
+        <w:sz w:val="20"/>
+      </w:rPr>
+    </w:lvl>
+  </w:abstractNum>
+  <w:abstractNum w:abstractNumId="2" w15:restartNumberingAfterBreak="0">
+    <w:nsid w:val="0D8C73F9"/>
+    <w:multiLevelType w:val="multilevel"/>
+    <w:tmpl w:val="EDC2CE5E"/>
+    <w:lvl w:ilvl="0">
+      <w:start w:val="1"/>
+      <w:numFmt w:val="bullet"/>
+      <w:lvlText w:val=""/>
+      <w:lvlJc w:val="left"/>
+      <w:pPr>
+        <w:tabs>
+          <w:tab w:val="num" w:pos="720"/>
+        </w:tabs>
+        <w:ind w:left="720" w:hanging="360"/>
+      </w:pPr>
+      <w:rPr>
+        <w:rFonts w:ascii="Symbol" w:hAnsi="Symbol" w:hint="default"/>
+        <w:sz w:val="20"/>
+      </w:rPr>
+    </w:lvl>
+    <w:lvl w:ilvl="1" w:tentative="1">
+      <w:start w:val="1"/>
+      <w:numFmt w:val="bullet"/>
+      <w:lvlText w:val=""/>
+      <w:lvlJc w:val="left"/>
+      <w:pPr>
+        <w:tabs>
+          <w:tab w:val="num" w:pos="1440"/>
+        </w:tabs>
+        <w:ind w:left="1440" w:hanging="360"/>
+      </w:pPr>
+      <w:rPr>
+        <w:rFonts w:ascii="Symbol" w:hAnsi="Symbol" w:hint="default"/>
+        <w:sz w:val="20"/>
+      </w:rPr>
+    </w:lvl>
+    <w:lvl w:ilvl="2" w:tentative="1">
+      <w:start w:val="1"/>
+      <w:numFmt w:val="bullet"/>
+      <w:lvlText w:val=""/>
+      <w:lvlJc w:val="left"/>
+      <w:pPr>
+        <w:tabs>
+          <w:tab w:val="num" w:pos="2160"/>
+        </w:tabs>
+        <w:ind w:left="2160" w:hanging="360"/>
+      </w:pPr>
+      <w:rPr>
+        <w:rFonts w:ascii="Symbol" w:hAnsi="Symbol" w:hint="default"/>
+        <w:sz w:val="20"/>
+      </w:rPr>
+    </w:lvl>
+    <w:lvl w:ilvl="3" w:tentative="1">
+      <w:start w:val="1"/>
+      <w:numFmt w:val="bullet"/>
+      <w:lvlText w:val=""/>
+      <w:lvlJc w:val="left"/>
+      <w:pPr>
+        <w:tabs>
+          <w:tab w:val="num" w:pos="2880"/>
+        </w:tabs>
+        <w:ind w:left="2880" w:hanging="360"/>
+      </w:pPr>
+      <w:rPr>
+        <w:rFonts w:ascii="Symbol" w:hAnsi="Symbol" w:hint="default"/>
+        <w:sz w:val="20"/>
+      </w:rPr>
+    </w:lvl>
+    <w:lvl w:ilvl="4" w:tentative="1">
+      <w:start w:val="1"/>
+      <w:numFmt w:val="bullet"/>
+      <w:lvlText w:val=""/>
+      <w:lvlJc w:val="left"/>
+      <w:pPr>
+        <w:tabs>
+          <w:tab w:val="num" w:pos="3600"/>
+        </w:tabs>
+        <w:ind w:left="3600" w:hanging="360"/>
+      </w:pPr>
+      <w:rPr>
+        <w:rFonts w:ascii="Symbol" w:hAnsi="Symbol" w:hint="default"/>
+        <w:sz w:val="20"/>
+      </w:rPr>
+    </w:lvl>
+    <w:lvl w:ilvl="5" w:tentative="1">
+      <w:start w:val="1"/>
+      <w:numFmt w:val="bullet"/>
+      <w:lvlText w:val=""/>
+      <w:lvlJc w:val="left"/>
+      <w:pPr>
+        <w:tabs>
+          <w:tab w:val="num" w:pos="4320"/>
+        </w:tabs>
+        <w:ind w:left="4320" w:hanging="360"/>
+      </w:pPr>
+      <w:rPr>
+        <w:rFonts w:ascii="Symbol" w:hAnsi="Symbol" w:hint="default"/>
+        <w:sz w:val="20"/>
+      </w:rPr>
+    </w:lvl>
+    <w:lvl w:ilvl="6" w:tentative="1">
+      <w:start w:val="1"/>
+      <w:numFmt w:val="bullet"/>
+      <w:lvlText w:val=""/>
+      <w:lvlJc w:val="left"/>
+      <w:pPr>
+        <w:tabs>
+          <w:tab w:val="num" w:pos="5040"/>
+        </w:tabs>
+        <w:ind w:left="5040" w:hanging="360"/>
+      </w:pPr>
+      <w:rPr>
+        <w:rFonts w:ascii="Symbol" w:hAnsi="Symbol" w:hint="default"/>
+        <w:sz w:val="20"/>
+      </w:rPr>
+    </w:lvl>
+    <w:lvl w:ilvl="7" w:tentative="1">
+      <w:start w:val="1"/>
+      <w:numFmt w:val="bullet"/>
+      <w:lvlText w:val=""/>
+      <w:lvlJc w:val="left"/>
+      <w:pPr>
+        <w:tabs>
+          <w:tab w:val="num" w:pos="5760"/>
+        </w:tabs>
+        <w:ind w:left="5760" w:hanging="360"/>
+      </w:pPr>
+      <w:rPr>
+        <w:rFonts w:ascii="Symbol" w:hAnsi="Symbol" w:hint="default"/>
+        <w:sz w:val="20"/>
+      </w:rPr>
+    </w:lvl>
+    <w:lvl w:ilvl="8" w:tentative="1">
+      <w:start w:val="1"/>
+      <w:numFmt w:val="bullet"/>
+      <w:lvlText w:val=""/>
+      <w:lvlJc w:val="left"/>
+      <w:pPr>
+        <w:tabs>
+          <w:tab w:val="num" w:pos="6480"/>
+        </w:tabs>
+        <w:ind w:left="6480" w:hanging="360"/>
+      </w:pPr>
+      <w:rPr>
+        <w:rFonts w:ascii="Symbol" w:hAnsi="Symbol" w:hint="default"/>
+        <w:sz w:val="20"/>
+      </w:rPr>
+    </w:lvl>
+  </w:abstractNum>
+  <w:abstractNum w:abstractNumId="3" w15:restartNumberingAfterBreak="0">
+    <w:nsid w:val="12713191"/>
+    <w:multiLevelType w:val="multilevel"/>
+    <w:tmpl w:val="7CB8133C"/>
+    <w:lvl w:ilvl="0">
+      <w:start w:val="1"/>
+      <w:numFmt w:val="bullet"/>
+      <w:lvlText w:val=""/>
+      <w:lvlJc w:val="left"/>
+      <w:pPr>
+        <w:tabs>
+          <w:tab w:val="num" w:pos="720"/>
+        </w:tabs>
+        <w:ind w:left="720" w:hanging="360"/>
+      </w:pPr>
+      <w:rPr>
+        <w:rFonts w:ascii="Symbol" w:hAnsi="Symbol" w:hint="default"/>
+        <w:sz w:val="20"/>
+      </w:rPr>
+    </w:lvl>
+    <w:lvl w:ilvl="1" w:tentative="1">
+      <w:start w:val="1"/>
+      <w:numFmt w:val="bullet"/>
+      <w:lvlText w:val=""/>
+      <w:lvlJc w:val="left"/>
+      <w:pPr>
+        <w:tabs>
+          <w:tab w:val="num" w:pos="1440"/>
+        </w:tabs>
+        <w:ind w:left="1440" w:hanging="360"/>
+      </w:pPr>
+      <w:rPr>
+        <w:rFonts w:ascii="Symbol" w:hAnsi="Symbol" w:hint="default"/>
+        <w:sz w:val="20"/>
+      </w:rPr>
+    </w:lvl>
+    <w:lvl w:ilvl="2" w:tentative="1">
+      <w:start w:val="1"/>
+      <w:numFmt w:val="bullet"/>
+      <w:lvlText w:val=""/>
+      <w:lvlJc w:val="left"/>
+      <w:pPr>
+        <w:tabs>
+          <w:tab w:val="num" w:pos="2160"/>
+        </w:tabs>
+        <w:ind w:left="2160" w:hanging="360"/>
+      </w:pPr>
+      <w:rPr>
+        <w:rFonts w:ascii="Symbol" w:hAnsi="Symbol" w:hint="default"/>
+        <w:sz w:val="20"/>
+      </w:rPr>
+    </w:lvl>
+    <w:lvl w:ilvl="3" w:tentative="1">
+      <w:start w:val="1"/>
+      <w:numFmt w:val="bullet"/>
+      <w:lvlText w:val=""/>
+      <w:lvlJc w:val="left"/>
+      <w:pPr>
+        <w:tabs>
+          <w:tab w:val="num" w:pos="2880"/>
+        </w:tabs>
+        <w:ind w:left="2880" w:hanging="360"/>
+      </w:pPr>
+      <w:rPr>
+        <w:rFonts w:ascii="Symbol" w:hAnsi="Symbol" w:hint="default"/>
+        <w:sz w:val="20"/>
+      </w:rPr>
+    </w:lvl>
+    <w:lvl w:ilvl="4" w:tentative="1">
+      <w:start w:val="1"/>
+      <w:numFmt w:val="bullet"/>
+      <w:lvlText w:val=""/>
+      <w:lvlJc w:val="left"/>
+      <w:pPr>
+        <w:tabs>
+          <w:tab w:val="num" w:pos="3600"/>
+        </w:tabs>
+        <w:ind w:left="3600" w:hanging="360"/>
+      </w:pPr>
+      <w:rPr>
+        <w:rFonts w:ascii="Symbol" w:hAnsi="Symbol" w:hint="default"/>
+        <w:sz w:val="20"/>
+      </w:rPr>
+    </w:lvl>
+    <w:lvl w:ilvl="5" w:tentative="1">
+      <w:start w:val="1"/>
+      <w:numFmt w:val="bullet"/>
+      <w:lvlText w:val=""/>
+      <w:lvlJc w:val="left"/>
+      <w:pPr>
+        <w:tabs>
+          <w:tab w:val="num" w:pos="4320"/>
+        </w:tabs>
+        <w:ind w:left="4320" w:hanging="360"/>
+      </w:pPr>
+      <w:rPr>
+        <w:rFonts w:ascii="Symbol" w:hAnsi="Symbol" w:hint="default"/>
+        <w:sz w:val="20"/>
+      </w:rPr>
+    </w:lvl>
+    <w:lvl w:ilvl="6" w:tentative="1">
+      <w:start w:val="1"/>
+      <w:numFmt w:val="bullet"/>
+      <w:lvlText w:val=""/>
+      <w:lvlJc w:val="left"/>
+      <w:pPr>
+        <w:tabs>
+          <w:tab w:val="num" w:pos="5040"/>
+        </w:tabs>
+        <w:ind w:left="5040" w:hanging="360"/>
+      </w:pPr>
+      <w:rPr>
+        <w:rFonts w:ascii="Symbol" w:hAnsi="Symbol" w:hint="default"/>
+        <w:sz w:val="20"/>
+      </w:rPr>
+    </w:lvl>
+    <w:lvl w:ilvl="7" w:tentative="1">
+      <w:start w:val="1"/>
+      <w:numFmt w:val="bullet"/>
+      <w:lvlText w:val=""/>
+      <w:lvlJc w:val="left"/>
+      <w:pPr>
+        <w:tabs>
+          <w:tab w:val="num" w:pos="5760"/>
+        </w:tabs>
+        <w:ind w:left="5760" w:hanging="360"/>
+      </w:pPr>
+      <w:rPr>
+        <w:rFonts w:ascii="Symbol" w:hAnsi="Symbol" w:hint="default"/>
+        <w:sz w:val="20"/>
+      </w:rPr>
+    </w:lvl>
+    <w:lvl w:ilvl="8" w:tentative="1">
+      <w:start w:val="1"/>
+      <w:numFmt w:val="bullet"/>
+      <w:lvlText w:val=""/>
+      <w:lvlJc w:val="left"/>
+      <w:pPr>
+        <w:tabs>
+          <w:tab w:val="num" w:pos="6480"/>
+        </w:tabs>
+        <w:ind w:left="6480" w:hanging="360"/>
+      </w:pPr>
+      <w:rPr>
+        <w:rFonts w:ascii="Symbol" w:hAnsi="Symbol" w:hint="default"/>
+        <w:sz w:val="20"/>
+      </w:rPr>
+    </w:lvl>
+  </w:abstractNum>
+  <w:abstractNum w:abstractNumId="4" w15:restartNumberingAfterBreak="0">
     <w:nsid w:val="1293569E"/>
     <w:multiLevelType w:val="multilevel"/>
     <w:tmpl w:val="47F84928"/>
@@ -4005,7 +5131,7 @@
       </w:rPr>
     </w:lvl>
   </w:abstractNum>
-  <w:abstractNum w:abstractNumId="2" w15:restartNumberingAfterBreak="0">
+  <w:abstractNum w:abstractNumId="5" w15:restartNumberingAfterBreak="0">
     <w:nsid w:val="13E32DC0"/>
     <w:multiLevelType w:val="multilevel"/>
     <w:tmpl w:val="BC14DE38"/>
@@ -4154,7 +5280,7 @@
       </w:rPr>
     </w:lvl>
   </w:abstractNum>
-  <w:abstractNum w:abstractNumId="3" w15:restartNumberingAfterBreak="0">
+  <w:abstractNum w:abstractNumId="6" w15:restartNumberingAfterBreak="0">
     <w:nsid w:val="17CE6B23"/>
     <w:multiLevelType w:val="multilevel"/>
     <w:tmpl w:val="BD18BC60"/>
@@ -4303,7 +5429,7 @@
       </w:rPr>
     </w:lvl>
   </w:abstractNum>
-  <w:abstractNum w:abstractNumId="4" w15:restartNumberingAfterBreak="0">
+  <w:abstractNum w:abstractNumId="7" w15:restartNumberingAfterBreak="0">
     <w:nsid w:val="20C30CFB"/>
     <w:multiLevelType w:val="multilevel"/>
     <w:tmpl w:val="63E0FE6A"/>
@@ -4452,7 +5578,7 @@
       </w:rPr>
     </w:lvl>
   </w:abstractNum>
-  <w:abstractNum w:abstractNumId="5" w15:restartNumberingAfterBreak="0">
+  <w:abstractNum w:abstractNumId="8" w15:restartNumberingAfterBreak="0">
     <w:nsid w:val="22BF2241"/>
     <w:multiLevelType w:val="multilevel"/>
     <w:tmpl w:val="C2FE1964"/>
@@ -4565,7 +5691,7 @@
       </w:pPr>
     </w:lvl>
   </w:abstractNum>
-  <w:abstractNum w:abstractNumId="6" w15:restartNumberingAfterBreak="0">
+  <w:abstractNum w:abstractNumId="9" w15:restartNumberingAfterBreak="0">
     <w:nsid w:val="2CC4268F"/>
     <w:multiLevelType w:val="multilevel"/>
     <w:tmpl w:val="D5D86D20"/>
@@ -4714,7 +5840,7 @@
       </w:rPr>
     </w:lvl>
   </w:abstractNum>
-  <w:abstractNum w:abstractNumId="7" w15:restartNumberingAfterBreak="0">
+  <w:abstractNum w:abstractNumId="10" w15:restartNumberingAfterBreak="0">
     <w:nsid w:val="2D0C6A0B"/>
     <w:multiLevelType w:val="multilevel"/>
     <w:tmpl w:val="E398025A"/>
@@ -4863,7 +5989,7 @@
       </w:rPr>
     </w:lvl>
   </w:abstractNum>
-  <w:abstractNum w:abstractNumId="8" w15:restartNumberingAfterBreak="0">
+  <w:abstractNum w:abstractNumId="11" w15:restartNumberingAfterBreak="0">
     <w:nsid w:val="35AE08B2"/>
     <w:multiLevelType w:val="multilevel"/>
     <w:tmpl w:val="7DC2F2C8"/>
@@ -5012,7 +6138,7 @@
       </w:rPr>
     </w:lvl>
   </w:abstractNum>
-  <w:abstractNum w:abstractNumId="9" w15:restartNumberingAfterBreak="0">
+  <w:abstractNum w:abstractNumId="12" w15:restartNumberingAfterBreak="0">
     <w:nsid w:val="376B54C0"/>
     <w:multiLevelType w:val="multilevel"/>
     <w:tmpl w:val="108E9E54"/>
@@ -5161,7 +6287,7 @@
       </w:rPr>
     </w:lvl>
   </w:abstractNum>
-  <w:abstractNum w:abstractNumId="10" w15:restartNumberingAfterBreak="0">
+  <w:abstractNum w:abstractNumId="13" w15:restartNumberingAfterBreak="0">
     <w:nsid w:val="3B317477"/>
     <w:multiLevelType w:val="multilevel"/>
     <w:tmpl w:val="71122E56"/>
@@ -5310,7 +6436,7 @@
       </w:rPr>
     </w:lvl>
   </w:abstractNum>
-  <w:abstractNum w:abstractNumId="11" w15:restartNumberingAfterBreak="0">
+  <w:abstractNum w:abstractNumId="14" w15:restartNumberingAfterBreak="0">
     <w:nsid w:val="3F0B3AEF"/>
     <w:multiLevelType w:val="multilevel"/>
     <w:tmpl w:val="4768D494"/>
@@ -5459,7 +6585,305 @@
       </w:rPr>
     </w:lvl>
   </w:abstractNum>
-  <w:abstractNum w:abstractNumId="12" w15:restartNumberingAfterBreak="0">
+  <w:abstractNum w:abstractNumId="15" w15:restartNumberingAfterBreak="0">
+    <w:nsid w:val="4CB6224A"/>
+    <w:multiLevelType w:val="multilevel"/>
+    <w:tmpl w:val="5F78DA8E"/>
+    <w:lvl w:ilvl="0">
+      <w:start w:val="1"/>
+      <w:numFmt w:val="bullet"/>
+      <w:lvlText w:val=""/>
+      <w:lvlJc w:val="left"/>
+      <w:pPr>
+        <w:tabs>
+          <w:tab w:val="num" w:pos="720"/>
+        </w:tabs>
+        <w:ind w:left="720" w:hanging="360"/>
+      </w:pPr>
+      <w:rPr>
+        <w:rFonts w:ascii="Symbol" w:hAnsi="Symbol" w:hint="default"/>
+        <w:sz w:val="20"/>
+      </w:rPr>
+    </w:lvl>
+    <w:lvl w:ilvl="1" w:tentative="1">
+      <w:start w:val="1"/>
+      <w:numFmt w:val="bullet"/>
+      <w:lvlText w:val=""/>
+      <w:lvlJc w:val="left"/>
+      <w:pPr>
+        <w:tabs>
+          <w:tab w:val="num" w:pos="1440"/>
+        </w:tabs>
+        <w:ind w:left="1440" w:hanging="360"/>
+      </w:pPr>
+      <w:rPr>
+        <w:rFonts w:ascii="Symbol" w:hAnsi="Symbol" w:hint="default"/>
+        <w:sz w:val="20"/>
+      </w:rPr>
+    </w:lvl>
+    <w:lvl w:ilvl="2" w:tentative="1">
+      <w:start w:val="1"/>
+      <w:numFmt w:val="bullet"/>
+      <w:lvlText w:val=""/>
+      <w:lvlJc w:val="left"/>
+      <w:pPr>
+        <w:tabs>
+          <w:tab w:val="num" w:pos="2160"/>
+        </w:tabs>
+        <w:ind w:left="2160" w:hanging="360"/>
+      </w:pPr>
+      <w:rPr>
+        <w:rFonts w:ascii="Symbol" w:hAnsi="Symbol" w:hint="default"/>
+        <w:sz w:val="20"/>
+      </w:rPr>
+    </w:lvl>
+    <w:lvl w:ilvl="3" w:tentative="1">
+      <w:start w:val="1"/>
+      <w:numFmt w:val="bullet"/>
+      <w:lvlText w:val=""/>
+      <w:lvlJc w:val="left"/>
+      <w:pPr>
+        <w:tabs>
+          <w:tab w:val="num" w:pos="2880"/>
+        </w:tabs>
+        <w:ind w:left="2880" w:hanging="360"/>
+      </w:pPr>
+      <w:rPr>
+        <w:rFonts w:ascii="Symbol" w:hAnsi="Symbol" w:hint="default"/>
+        <w:sz w:val="20"/>
+      </w:rPr>
+    </w:lvl>
+    <w:lvl w:ilvl="4" w:tentative="1">
+      <w:start w:val="1"/>
+      <w:numFmt w:val="bullet"/>
+      <w:lvlText w:val=""/>
+      <w:lvlJc w:val="left"/>
+      <w:pPr>
+        <w:tabs>
+          <w:tab w:val="num" w:pos="3600"/>
+        </w:tabs>
+        <w:ind w:left="3600" w:hanging="360"/>
+      </w:pPr>
+      <w:rPr>
+        <w:rFonts w:ascii="Symbol" w:hAnsi="Symbol" w:hint="default"/>
+        <w:sz w:val="20"/>
+      </w:rPr>
+    </w:lvl>
+    <w:lvl w:ilvl="5" w:tentative="1">
+      <w:start w:val="1"/>
+      <w:numFmt w:val="bullet"/>
+      <w:lvlText w:val=""/>
+      <w:lvlJc w:val="left"/>
+      <w:pPr>
+        <w:tabs>
+          <w:tab w:val="num" w:pos="4320"/>
+        </w:tabs>
+        <w:ind w:left="4320" w:hanging="360"/>
+      </w:pPr>
+      <w:rPr>
+        <w:rFonts w:ascii="Symbol" w:hAnsi="Symbol" w:hint="default"/>
+        <w:sz w:val="20"/>
+      </w:rPr>
+    </w:lvl>
+    <w:lvl w:ilvl="6" w:tentative="1">
+      <w:start w:val="1"/>
+      <w:numFmt w:val="bullet"/>
+      <w:lvlText w:val=""/>
+      <w:lvlJc w:val="left"/>
+      <w:pPr>
+        <w:tabs>
+          <w:tab w:val="num" w:pos="5040"/>
+        </w:tabs>
+        <w:ind w:left="5040" w:hanging="360"/>
+      </w:pPr>
+      <w:rPr>
+        <w:rFonts w:ascii="Symbol" w:hAnsi="Symbol" w:hint="default"/>
+        <w:sz w:val="20"/>
+      </w:rPr>
+    </w:lvl>
+    <w:lvl w:ilvl="7" w:tentative="1">
+      <w:start w:val="1"/>
+      <w:numFmt w:val="bullet"/>
+      <w:lvlText w:val=""/>
+      <w:lvlJc w:val="left"/>
+      <w:pPr>
+        <w:tabs>
+          <w:tab w:val="num" w:pos="5760"/>
+        </w:tabs>
+        <w:ind w:left="5760" w:hanging="360"/>
+      </w:pPr>
+      <w:rPr>
+        <w:rFonts w:ascii="Symbol" w:hAnsi="Symbol" w:hint="default"/>
+        <w:sz w:val="20"/>
+      </w:rPr>
+    </w:lvl>
+    <w:lvl w:ilvl="8" w:tentative="1">
+      <w:start w:val="1"/>
+      <w:numFmt w:val="bullet"/>
+      <w:lvlText w:val=""/>
+      <w:lvlJc w:val="left"/>
+      <w:pPr>
+        <w:tabs>
+          <w:tab w:val="num" w:pos="6480"/>
+        </w:tabs>
+        <w:ind w:left="6480" w:hanging="360"/>
+      </w:pPr>
+      <w:rPr>
+        <w:rFonts w:ascii="Symbol" w:hAnsi="Symbol" w:hint="default"/>
+        <w:sz w:val="20"/>
+      </w:rPr>
+    </w:lvl>
+  </w:abstractNum>
+  <w:abstractNum w:abstractNumId="16" w15:restartNumberingAfterBreak="0">
+    <w:nsid w:val="4CD41496"/>
+    <w:multiLevelType w:val="multilevel"/>
+    <w:tmpl w:val="07803D90"/>
+    <w:lvl w:ilvl="0">
+      <w:start w:val="1"/>
+      <w:numFmt w:val="bullet"/>
+      <w:lvlText w:val=""/>
+      <w:lvlJc w:val="left"/>
+      <w:pPr>
+        <w:tabs>
+          <w:tab w:val="num" w:pos="720"/>
+        </w:tabs>
+        <w:ind w:left="720" w:hanging="360"/>
+      </w:pPr>
+      <w:rPr>
+        <w:rFonts w:ascii="Symbol" w:hAnsi="Symbol" w:hint="default"/>
+        <w:sz w:val="20"/>
+      </w:rPr>
+    </w:lvl>
+    <w:lvl w:ilvl="1" w:tentative="1">
+      <w:start w:val="1"/>
+      <w:numFmt w:val="bullet"/>
+      <w:lvlText w:val=""/>
+      <w:lvlJc w:val="left"/>
+      <w:pPr>
+        <w:tabs>
+          <w:tab w:val="num" w:pos="1440"/>
+        </w:tabs>
+        <w:ind w:left="1440" w:hanging="360"/>
+      </w:pPr>
+      <w:rPr>
+        <w:rFonts w:ascii="Symbol" w:hAnsi="Symbol" w:hint="default"/>
+        <w:sz w:val="20"/>
+      </w:rPr>
+    </w:lvl>
+    <w:lvl w:ilvl="2" w:tentative="1">
+      <w:start w:val="1"/>
+      <w:numFmt w:val="bullet"/>
+      <w:lvlText w:val=""/>
+      <w:lvlJc w:val="left"/>
+      <w:pPr>
+        <w:tabs>
+          <w:tab w:val="num" w:pos="2160"/>
+        </w:tabs>
+        <w:ind w:left="2160" w:hanging="360"/>
+      </w:pPr>
+      <w:rPr>
+        <w:rFonts w:ascii="Symbol" w:hAnsi="Symbol" w:hint="default"/>
+        <w:sz w:val="20"/>
+      </w:rPr>
+    </w:lvl>
+    <w:lvl w:ilvl="3" w:tentative="1">
+      <w:start w:val="1"/>
+      <w:numFmt w:val="bullet"/>
+      <w:lvlText w:val=""/>
+      <w:lvlJc w:val="left"/>
+      <w:pPr>
+        <w:tabs>
+          <w:tab w:val="num" w:pos="2880"/>
+        </w:tabs>
+        <w:ind w:left="2880" w:hanging="360"/>
+      </w:pPr>
+      <w:rPr>
+        <w:rFonts w:ascii="Symbol" w:hAnsi="Symbol" w:hint="default"/>
+        <w:sz w:val="20"/>
+      </w:rPr>
+    </w:lvl>
+    <w:lvl w:ilvl="4" w:tentative="1">
+      <w:start w:val="1"/>
+      <w:numFmt w:val="bullet"/>
+      <w:lvlText w:val=""/>
+      <w:lvlJc w:val="left"/>
+      <w:pPr>
+        <w:tabs>
+          <w:tab w:val="num" w:pos="3600"/>
+        </w:tabs>
+        <w:ind w:left="3600" w:hanging="360"/>
+      </w:pPr>
+      <w:rPr>
+        <w:rFonts w:ascii="Symbol" w:hAnsi="Symbol" w:hint="default"/>
+        <w:sz w:val="20"/>
+      </w:rPr>
+    </w:lvl>
+    <w:lvl w:ilvl="5" w:tentative="1">
+      <w:start w:val="1"/>
+      <w:numFmt w:val="bullet"/>
+      <w:lvlText w:val=""/>
+      <w:lvlJc w:val="left"/>
+      <w:pPr>
+        <w:tabs>
+          <w:tab w:val="num" w:pos="4320"/>
+        </w:tabs>
+        <w:ind w:left="4320" w:hanging="360"/>
+      </w:pPr>
+      <w:rPr>
+        <w:rFonts w:ascii="Symbol" w:hAnsi="Symbol" w:hint="default"/>
+        <w:sz w:val="20"/>
+      </w:rPr>
+    </w:lvl>
+    <w:lvl w:ilvl="6" w:tentative="1">
+      <w:start w:val="1"/>
+      <w:numFmt w:val="bullet"/>
+      <w:lvlText w:val=""/>
+      <w:lvlJc w:val="left"/>
+      <w:pPr>
+        <w:tabs>
+          <w:tab w:val="num" w:pos="5040"/>
+        </w:tabs>
+        <w:ind w:left="5040" w:hanging="360"/>
+      </w:pPr>
+      <w:rPr>
+        <w:rFonts w:ascii="Symbol" w:hAnsi="Symbol" w:hint="default"/>
+        <w:sz w:val="20"/>
+      </w:rPr>
+    </w:lvl>
+    <w:lvl w:ilvl="7" w:tentative="1">
+      <w:start w:val="1"/>
+      <w:numFmt w:val="bullet"/>
+      <w:lvlText w:val=""/>
+      <w:lvlJc w:val="left"/>
+      <w:pPr>
+        <w:tabs>
+          <w:tab w:val="num" w:pos="5760"/>
+        </w:tabs>
+        <w:ind w:left="5760" w:hanging="360"/>
+      </w:pPr>
+      <w:rPr>
+        <w:rFonts w:ascii="Symbol" w:hAnsi="Symbol" w:hint="default"/>
+        <w:sz w:val="20"/>
+      </w:rPr>
+    </w:lvl>
+    <w:lvl w:ilvl="8" w:tentative="1">
+      <w:start w:val="1"/>
+      <w:numFmt w:val="bullet"/>
+      <w:lvlText w:val=""/>
+      <w:lvlJc w:val="left"/>
+      <w:pPr>
+        <w:tabs>
+          <w:tab w:val="num" w:pos="6480"/>
+        </w:tabs>
+        <w:ind w:left="6480" w:hanging="360"/>
+      </w:pPr>
+      <w:rPr>
+        <w:rFonts w:ascii="Symbol" w:hAnsi="Symbol" w:hint="default"/>
+        <w:sz w:val="20"/>
+      </w:rPr>
+    </w:lvl>
+  </w:abstractNum>
+  <w:abstractNum w:abstractNumId="17" w15:restartNumberingAfterBreak="0">
     <w:nsid w:val="4E747C59"/>
     <w:multiLevelType w:val="multilevel"/>
     <w:tmpl w:val="4B30DD8A"/>
@@ -5608,7 +7032,7 @@
       </w:rPr>
     </w:lvl>
   </w:abstractNum>
-  <w:abstractNum w:abstractNumId="13" w15:restartNumberingAfterBreak="0">
+  <w:abstractNum w:abstractNumId="18" w15:restartNumberingAfterBreak="0">
     <w:nsid w:val="50FE75AF"/>
     <w:multiLevelType w:val="multilevel"/>
     <w:tmpl w:val="192E7E0C"/>
@@ -5757,7 +7181,7 @@
       </w:rPr>
     </w:lvl>
   </w:abstractNum>
-  <w:abstractNum w:abstractNumId="14" w15:restartNumberingAfterBreak="0">
+  <w:abstractNum w:abstractNumId="19" w15:restartNumberingAfterBreak="0">
     <w:nsid w:val="553800A1"/>
     <w:multiLevelType w:val="multilevel"/>
     <w:tmpl w:val="B35C473A"/>
@@ -5906,7 +7330,7 @@
       </w:rPr>
     </w:lvl>
   </w:abstractNum>
-  <w:abstractNum w:abstractNumId="15" w15:restartNumberingAfterBreak="0">
+  <w:abstractNum w:abstractNumId="20" w15:restartNumberingAfterBreak="0">
     <w:nsid w:val="5993372F"/>
     <w:multiLevelType w:val="multilevel"/>
     <w:tmpl w:val="708C3D9C"/>
@@ -6055,7 +7479,7 @@
       </w:rPr>
     </w:lvl>
   </w:abstractNum>
-  <w:abstractNum w:abstractNumId="16" w15:restartNumberingAfterBreak="0">
+  <w:abstractNum w:abstractNumId="21" w15:restartNumberingAfterBreak="0">
     <w:nsid w:val="5A7B7496"/>
     <w:multiLevelType w:val="multilevel"/>
     <w:tmpl w:val="E66C40A0"/>
@@ -6204,7 +7628,7 @@
       </w:rPr>
     </w:lvl>
   </w:abstractNum>
-  <w:abstractNum w:abstractNumId="17" w15:restartNumberingAfterBreak="0">
+  <w:abstractNum w:abstractNumId="22" w15:restartNumberingAfterBreak="0">
     <w:nsid w:val="5EE67749"/>
     <w:multiLevelType w:val="multilevel"/>
     <w:tmpl w:val="15C6C3BA"/>
@@ -6353,7 +7777,7 @@
       </w:rPr>
     </w:lvl>
   </w:abstractNum>
-  <w:abstractNum w:abstractNumId="18" w15:restartNumberingAfterBreak="0">
+  <w:abstractNum w:abstractNumId="23" w15:restartNumberingAfterBreak="0">
     <w:nsid w:val="615B1E60"/>
     <w:multiLevelType w:val="multilevel"/>
     <w:tmpl w:val="DCB24A22"/>
@@ -6502,7 +7926,156 @@
       </w:rPr>
     </w:lvl>
   </w:abstractNum>
-  <w:abstractNum w:abstractNumId="19" w15:restartNumberingAfterBreak="0">
+  <w:abstractNum w:abstractNumId="24" w15:restartNumberingAfterBreak="0">
+    <w:nsid w:val="62965D22"/>
+    <w:multiLevelType w:val="multilevel"/>
+    <w:tmpl w:val="4A6ED238"/>
+    <w:lvl w:ilvl="0">
+      <w:start w:val="1"/>
+      <w:numFmt w:val="bullet"/>
+      <w:lvlText w:val=""/>
+      <w:lvlJc w:val="left"/>
+      <w:pPr>
+        <w:tabs>
+          <w:tab w:val="num" w:pos="720"/>
+        </w:tabs>
+        <w:ind w:left="720" w:hanging="360"/>
+      </w:pPr>
+      <w:rPr>
+        <w:rFonts w:ascii="Symbol" w:hAnsi="Symbol" w:hint="default"/>
+        <w:sz w:val="20"/>
+      </w:rPr>
+    </w:lvl>
+    <w:lvl w:ilvl="1" w:tentative="1">
+      <w:start w:val="1"/>
+      <w:numFmt w:val="bullet"/>
+      <w:lvlText w:val=""/>
+      <w:lvlJc w:val="left"/>
+      <w:pPr>
+        <w:tabs>
+          <w:tab w:val="num" w:pos="1440"/>
+        </w:tabs>
+        <w:ind w:left="1440" w:hanging="360"/>
+      </w:pPr>
+      <w:rPr>
+        <w:rFonts w:ascii="Symbol" w:hAnsi="Symbol" w:hint="default"/>
+        <w:sz w:val="20"/>
+      </w:rPr>
+    </w:lvl>
+    <w:lvl w:ilvl="2" w:tentative="1">
+      <w:start w:val="1"/>
+      <w:numFmt w:val="bullet"/>
+      <w:lvlText w:val=""/>
+      <w:lvlJc w:val="left"/>
+      <w:pPr>
+        <w:tabs>
+          <w:tab w:val="num" w:pos="2160"/>
+        </w:tabs>
+        <w:ind w:left="2160" w:hanging="360"/>
+      </w:pPr>
+      <w:rPr>
+        <w:rFonts w:ascii="Symbol" w:hAnsi="Symbol" w:hint="default"/>
+        <w:sz w:val="20"/>
+      </w:rPr>
+    </w:lvl>
+    <w:lvl w:ilvl="3" w:tentative="1">
+      <w:start w:val="1"/>
+      <w:numFmt w:val="bullet"/>
+      <w:lvlText w:val=""/>
+      <w:lvlJc w:val="left"/>
+      <w:pPr>
+        <w:tabs>
+          <w:tab w:val="num" w:pos="2880"/>
+        </w:tabs>
+        <w:ind w:left="2880" w:hanging="360"/>
+      </w:pPr>
+      <w:rPr>
+        <w:rFonts w:ascii="Symbol" w:hAnsi="Symbol" w:hint="default"/>
+        <w:sz w:val="20"/>
+      </w:rPr>
+    </w:lvl>
+    <w:lvl w:ilvl="4" w:tentative="1">
+      <w:start w:val="1"/>
+      <w:numFmt w:val="bullet"/>
+      <w:lvlText w:val=""/>
+      <w:lvlJc w:val="left"/>
+      <w:pPr>
+        <w:tabs>
+          <w:tab w:val="num" w:pos="3600"/>
+        </w:tabs>
+        <w:ind w:left="3600" w:hanging="360"/>
+      </w:pPr>
+      <w:rPr>
+        <w:rFonts w:ascii="Symbol" w:hAnsi="Symbol" w:hint="default"/>
+        <w:sz w:val="20"/>
+      </w:rPr>
+    </w:lvl>
+    <w:lvl w:ilvl="5" w:tentative="1">
+      <w:start w:val="1"/>
+      <w:numFmt w:val="bullet"/>
+      <w:lvlText w:val=""/>
+      <w:lvlJc w:val="left"/>
+      <w:pPr>
+        <w:tabs>
+          <w:tab w:val="num" w:pos="4320"/>
+        </w:tabs>
+        <w:ind w:left="4320" w:hanging="360"/>
+      </w:pPr>
+      <w:rPr>
+        <w:rFonts w:ascii="Symbol" w:hAnsi="Symbol" w:hint="default"/>
+        <w:sz w:val="20"/>
+      </w:rPr>
+    </w:lvl>
+    <w:lvl w:ilvl="6" w:tentative="1">
+      <w:start w:val="1"/>
+      <w:numFmt w:val="bullet"/>
+      <w:lvlText w:val=""/>
+      <w:lvlJc w:val="left"/>
+      <w:pPr>
+        <w:tabs>
+          <w:tab w:val="num" w:pos="5040"/>
+        </w:tabs>
+        <w:ind w:left="5040" w:hanging="360"/>
+      </w:pPr>
+      <w:rPr>
+        <w:rFonts w:ascii="Symbol" w:hAnsi="Symbol" w:hint="default"/>
+        <w:sz w:val="20"/>
+      </w:rPr>
+    </w:lvl>
+    <w:lvl w:ilvl="7" w:tentative="1">
+      <w:start w:val="1"/>
+      <w:numFmt w:val="bullet"/>
+      <w:lvlText w:val=""/>
+      <w:lvlJc w:val="left"/>
+      <w:pPr>
+        <w:tabs>
+          <w:tab w:val="num" w:pos="5760"/>
+        </w:tabs>
+        <w:ind w:left="5760" w:hanging="360"/>
+      </w:pPr>
+      <w:rPr>
+        <w:rFonts w:ascii="Symbol" w:hAnsi="Symbol" w:hint="default"/>
+        <w:sz w:val="20"/>
+      </w:rPr>
+    </w:lvl>
+    <w:lvl w:ilvl="8" w:tentative="1">
+      <w:start w:val="1"/>
+      <w:numFmt w:val="bullet"/>
+      <w:lvlText w:val=""/>
+      <w:lvlJc w:val="left"/>
+      <w:pPr>
+        <w:tabs>
+          <w:tab w:val="num" w:pos="6480"/>
+        </w:tabs>
+        <w:ind w:left="6480" w:hanging="360"/>
+      </w:pPr>
+      <w:rPr>
+        <w:rFonts w:ascii="Symbol" w:hAnsi="Symbol" w:hint="default"/>
+        <w:sz w:val="20"/>
+      </w:rPr>
+    </w:lvl>
+  </w:abstractNum>
+  <w:abstractNum w:abstractNumId="25" w15:restartNumberingAfterBreak="0">
     <w:nsid w:val="65BB7B91"/>
     <w:multiLevelType w:val="multilevel"/>
     <w:tmpl w:val="6BE6C0AC"/>
@@ -6651,7 +8224,7 @@
       </w:rPr>
     </w:lvl>
   </w:abstractNum>
-  <w:abstractNum w:abstractNumId="20" w15:restartNumberingAfterBreak="0">
+  <w:abstractNum w:abstractNumId="26" w15:restartNumberingAfterBreak="0">
     <w:nsid w:val="67CC3D0E"/>
     <w:multiLevelType w:val="multilevel"/>
     <w:tmpl w:val="1F289000"/>
@@ -6800,7 +8373,156 @@
       </w:rPr>
     </w:lvl>
   </w:abstractNum>
-  <w:abstractNum w:abstractNumId="21" w15:restartNumberingAfterBreak="0">
+  <w:abstractNum w:abstractNumId="27" w15:restartNumberingAfterBreak="0">
+    <w:nsid w:val="681410AC"/>
+    <w:multiLevelType w:val="multilevel"/>
+    <w:tmpl w:val="6FFC8ADA"/>
+    <w:lvl w:ilvl="0">
+      <w:start w:val="1"/>
+      <w:numFmt w:val="bullet"/>
+      <w:lvlText w:val=""/>
+      <w:lvlJc w:val="left"/>
+      <w:pPr>
+        <w:tabs>
+          <w:tab w:val="num" w:pos="720"/>
+        </w:tabs>
+        <w:ind w:left="720" w:hanging="360"/>
+      </w:pPr>
+      <w:rPr>
+        <w:rFonts w:ascii="Symbol" w:hAnsi="Symbol" w:hint="default"/>
+        <w:sz w:val="20"/>
+      </w:rPr>
+    </w:lvl>
+    <w:lvl w:ilvl="1" w:tentative="1">
+      <w:start w:val="1"/>
+      <w:numFmt w:val="bullet"/>
+      <w:lvlText w:val=""/>
+      <w:lvlJc w:val="left"/>
+      <w:pPr>
+        <w:tabs>
+          <w:tab w:val="num" w:pos="1440"/>
+        </w:tabs>
+        <w:ind w:left="1440" w:hanging="360"/>
+      </w:pPr>
+      <w:rPr>
+        <w:rFonts w:ascii="Symbol" w:hAnsi="Symbol" w:hint="default"/>
+        <w:sz w:val="20"/>
+      </w:rPr>
+    </w:lvl>
+    <w:lvl w:ilvl="2" w:tentative="1">
+      <w:start w:val="1"/>
+      <w:numFmt w:val="bullet"/>
+      <w:lvlText w:val=""/>
+      <w:lvlJc w:val="left"/>
+      <w:pPr>
+        <w:tabs>
+          <w:tab w:val="num" w:pos="2160"/>
+        </w:tabs>
+        <w:ind w:left="2160" w:hanging="360"/>
+      </w:pPr>
+      <w:rPr>
+        <w:rFonts w:ascii="Symbol" w:hAnsi="Symbol" w:hint="default"/>
+        <w:sz w:val="20"/>
+      </w:rPr>
+    </w:lvl>
+    <w:lvl w:ilvl="3" w:tentative="1">
+      <w:start w:val="1"/>
+      <w:numFmt w:val="bullet"/>
+      <w:lvlText w:val=""/>
+      <w:lvlJc w:val="left"/>
+      <w:pPr>
+        <w:tabs>
+          <w:tab w:val="num" w:pos="2880"/>
+        </w:tabs>
+        <w:ind w:left="2880" w:hanging="360"/>
+      </w:pPr>
+      <w:rPr>
+        <w:rFonts w:ascii="Symbol" w:hAnsi="Symbol" w:hint="default"/>
+        <w:sz w:val="20"/>
+      </w:rPr>
+    </w:lvl>
+    <w:lvl w:ilvl="4" w:tentative="1">
+      <w:start w:val="1"/>
+      <w:numFmt w:val="bullet"/>
+      <w:lvlText w:val=""/>
+      <w:lvlJc w:val="left"/>
+      <w:pPr>
+        <w:tabs>
+          <w:tab w:val="num" w:pos="3600"/>
+        </w:tabs>
+        <w:ind w:left="3600" w:hanging="360"/>
+      </w:pPr>
+      <w:rPr>
+        <w:rFonts w:ascii="Symbol" w:hAnsi="Symbol" w:hint="default"/>
+        <w:sz w:val="20"/>
+      </w:rPr>
+    </w:lvl>
+    <w:lvl w:ilvl="5" w:tentative="1">
+      <w:start w:val="1"/>
+      <w:numFmt w:val="bullet"/>
+      <w:lvlText w:val=""/>
+      <w:lvlJc w:val="left"/>
+      <w:pPr>
+        <w:tabs>
+          <w:tab w:val="num" w:pos="4320"/>
+        </w:tabs>
+        <w:ind w:left="4320" w:hanging="360"/>
+      </w:pPr>
+      <w:rPr>
+        <w:rFonts w:ascii="Symbol" w:hAnsi="Symbol" w:hint="default"/>
+        <w:sz w:val="20"/>
+      </w:rPr>
+    </w:lvl>
+    <w:lvl w:ilvl="6" w:tentative="1">
+      <w:start w:val="1"/>
+      <w:numFmt w:val="bullet"/>
+      <w:lvlText w:val=""/>
+      <w:lvlJc w:val="left"/>
+      <w:pPr>
+        <w:tabs>
+          <w:tab w:val="num" w:pos="5040"/>
+        </w:tabs>
+        <w:ind w:left="5040" w:hanging="360"/>
+      </w:pPr>
+      <w:rPr>
+        <w:rFonts w:ascii="Symbol" w:hAnsi="Symbol" w:hint="default"/>
+        <w:sz w:val="20"/>
+      </w:rPr>
+    </w:lvl>
+    <w:lvl w:ilvl="7" w:tentative="1">
+      <w:start w:val="1"/>
+      <w:numFmt w:val="bullet"/>
+      <w:lvlText w:val=""/>
+      <w:lvlJc w:val="left"/>
+      <w:pPr>
+        <w:tabs>
+          <w:tab w:val="num" w:pos="5760"/>
+        </w:tabs>
+        <w:ind w:left="5760" w:hanging="360"/>
+      </w:pPr>
+      <w:rPr>
+        <w:rFonts w:ascii="Symbol" w:hAnsi="Symbol" w:hint="default"/>
+        <w:sz w:val="20"/>
+      </w:rPr>
+    </w:lvl>
+    <w:lvl w:ilvl="8" w:tentative="1">
+      <w:start w:val="1"/>
+      <w:numFmt w:val="bullet"/>
+      <w:lvlText w:val=""/>
+      <w:lvlJc w:val="left"/>
+      <w:pPr>
+        <w:tabs>
+          <w:tab w:val="num" w:pos="6480"/>
+        </w:tabs>
+        <w:ind w:left="6480" w:hanging="360"/>
+      </w:pPr>
+      <w:rPr>
+        <w:rFonts w:ascii="Symbol" w:hAnsi="Symbol" w:hint="default"/>
+        <w:sz w:val="20"/>
+      </w:rPr>
+    </w:lvl>
+  </w:abstractNum>
+  <w:abstractNum w:abstractNumId="28" w15:restartNumberingAfterBreak="0">
     <w:nsid w:val="72294D85"/>
     <w:multiLevelType w:val="multilevel"/>
     <w:tmpl w:val="4796D92C"/>
@@ -6949,7 +8671,305 @@
       </w:rPr>
     </w:lvl>
   </w:abstractNum>
-  <w:abstractNum w:abstractNumId="22" w15:restartNumberingAfterBreak="0">
+  <w:abstractNum w:abstractNumId="29" w15:restartNumberingAfterBreak="0">
+    <w:nsid w:val="73A53FB9"/>
+    <w:multiLevelType w:val="multilevel"/>
+    <w:tmpl w:val="C6DC6E40"/>
+    <w:lvl w:ilvl="0">
+      <w:start w:val="1"/>
+      <w:numFmt w:val="bullet"/>
+      <w:lvlText w:val=""/>
+      <w:lvlJc w:val="left"/>
+      <w:pPr>
+        <w:tabs>
+          <w:tab w:val="num" w:pos="720"/>
+        </w:tabs>
+        <w:ind w:left="720" w:hanging="360"/>
+      </w:pPr>
+      <w:rPr>
+        <w:rFonts w:ascii="Symbol" w:hAnsi="Symbol" w:hint="default"/>
+        <w:sz w:val="20"/>
+      </w:rPr>
+    </w:lvl>
+    <w:lvl w:ilvl="1" w:tentative="1">
+      <w:start w:val="1"/>
+      <w:numFmt w:val="bullet"/>
+      <w:lvlText w:val=""/>
+      <w:lvlJc w:val="left"/>
+      <w:pPr>
+        <w:tabs>
+          <w:tab w:val="num" w:pos="1440"/>
+        </w:tabs>
+        <w:ind w:left="1440" w:hanging="360"/>
+      </w:pPr>
+      <w:rPr>
+        <w:rFonts w:ascii="Symbol" w:hAnsi="Symbol" w:hint="default"/>
+        <w:sz w:val="20"/>
+      </w:rPr>
+    </w:lvl>
+    <w:lvl w:ilvl="2" w:tentative="1">
+      <w:start w:val="1"/>
+      <w:numFmt w:val="bullet"/>
+      <w:lvlText w:val=""/>
+      <w:lvlJc w:val="left"/>
+      <w:pPr>
+        <w:tabs>
+          <w:tab w:val="num" w:pos="2160"/>
+        </w:tabs>
+        <w:ind w:left="2160" w:hanging="360"/>
+      </w:pPr>
+      <w:rPr>
+        <w:rFonts w:ascii="Symbol" w:hAnsi="Symbol" w:hint="default"/>
+        <w:sz w:val="20"/>
+      </w:rPr>
+    </w:lvl>
+    <w:lvl w:ilvl="3" w:tentative="1">
+      <w:start w:val="1"/>
+      <w:numFmt w:val="bullet"/>
+      <w:lvlText w:val=""/>
+      <w:lvlJc w:val="left"/>
+      <w:pPr>
+        <w:tabs>
+          <w:tab w:val="num" w:pos="2880"/>
+        </w:tabs>
+        <w:ind w:left="2880" w:hanging="360"/>
+      </w:pPr>
+      <w:rPr>
+        <w:rFonts w:ascii="Symbol" w:hAnsi="Symbol" w:hint="default"/>
+        <w:sz w:val="20"/>
+      </w:rPr>
+    </w:lvl>
+    <w:lvl w:ilvl="4" w:tentative="1">
+      <w:start w:val="1"/>
+      <w:numFmt w:val="bullet"/>
+      <w:lvlText w:val=""/>
+      <w:lvlJc w:val="left"/>
+      <w:pPr>
+        <w:tabs>
+          <w:tab w:val="num" w:pos="3600"/>
+        </w:tabs>
+        <w:ind w:left="3600" w:hanging="360"/>
+      </w:pPr>
+      <w:rPr>
+        <w:rFonts w:ascii="Symbol" w:hAnsi="Symbol" w:hint="default"/>
+        <w:sz w:val="20"/>
+      </w:rPr>
+    </w:lvl>
+    <w:lvl w:ilvl="5" w:tentative="1">
+      <w:start w:val="1"/>
+      <w:numFmt w:val="bullet"/>
+      <w:lvlText w:val=""/>
+      <w:lvlJc w:val="left"/>
+      <w:pPr>
+        <w:tabs>
+          <w:tab w:val="num" w:pos="4320"/>
+        </w:tabs>
+        <w:ind w:left="4320" w:hanging="360"/>
+      </w:pPr>
+      <w:rPr>
+        <w:rFonts w:ascii="Symbol" w:hAnsi="Symbol" w:hint="default"/>
+        <w:sz w:val="20"/>
+      </w:rPr>
+    </w:lvl>
+    <w:lvl w:ilvl="6" w:tentative="1">
+      <w:start w:val="1"/>
+      <w:numFmt w:val="bullet"/>
+      <w:lvlText w:val=""/>
+      <w:lvlJc w:val="left"/>
+      <w:pPr>
+        <w:tabs>
+          <w:tab w:val="num" w:pos="5040"/>
+        </w:tabs>
+        <w:ind w:left="5040" w:hanging="360"/>
+      </w:pPr>
+      <w:rPr>
+        <w:rFonts w:ascii="Symbol" w:hAnsi="Symbol" w:hint="default"/>
+        <w:sz w:val="20"/>
+      </w:rPr>
+    </w:lvl>
+    <w:lvl w:ilvl="7" w:tentative="1">
+      <w:start w:val="1"/>
+      <w:numFmt w:val="bullet"/>
+      <w:lvlText w:val=""/>
+      <w:lvlJc w:val="left"/>
+      <w:pPr>
+        <w:tabs>
+          <w:tab w:val="num" w:pos="5760"/>
+        </w:tabs>
+        <w:ind w:left="5760" w:hanging="360"/>
+      </w:pPr>
+      <w:rPr>
+        <w:rFonts w:ascii="Symbol" w:hAnsi="Symbol" w:hint="default"/>
+        <w:sz w:val="20"/>
+      </w:rPr>
+    </w:lvl>
+    <w:lvl w:ilvl="8" w:tentative="1">
+      <w:start w:val="1"/>
+      <w:numFmt w:val="bullet"/>
+      <w:lvlText w:val=""/>
+      <w:lvlJc w:val="left"/>
+      <w:pPr>
+        <w:tabs>
+          <w:tab w:val="num" w:pos="6480"/>
+        </w:tabs>
+        <w:ind w:left="6480" w:hanging="360"/>
+      </w:pPr>
+      <w:rPr>
+        <w:rFonts w:ascii="Symbol" w:hAnsi="Symbol" w:hint="default"/>
+        <w:sz w:val="20"/>
+      </w:rPr>
+    </w:lvl>
+  </w:abstractNum>
+  <w:abstractNum w:abstractNumId="30" w15:restartNumberingAfterBreak="0">
+    <w:nsid w:val="77442E08"/>
+    <w:multiLevelType w:val="multilevel"/>
+    <w:tmpl w:val="23C247F4"/>
+    <w:lvl w:ilvl="0">
+      <w:start w:val="1"/>
+      <w:numFmt w:val="bullet"/>
+      <w:lvlText w:val=""/>
+      <w:lvlJc w:val="left"/>
+      <w:pPr>
+        <w:tabs>
+          <w:tab w:val="num" w:pos="720"/>
+        </w:tabs>
+        <w:ind w:left="720" w:hanging="360"/>
+      </w:pPr>
+      <w:rPr>
+        <w:rFonts w:ascii="Symbol" w:hAnsi="Symbol" w:hint="default"/>
+        <w:sz w:val="20"/>
+      </w:rPr>
+    </w:lvl>
+    <w:lvl w:ilvl="1" w:tentative="1">
+      <w:start w:val="1"/>
+      <w:numFmt w:val="bullet"/>
+      <w:lvlText w:val=""/>
+      <w:lvlJc w:val="left"/>
+      <w:pPr>
+        <w:tabs>
+          <w:tab w:val="num" w:pos="1440"/>
+        </w:tabs>
+        <w:ind w:left="1440" w:hanging="360"/>
+      </w:pPr>
+      <w:rPr>
+        <w:rFonts w:ascii="Symbol" w:hAnsi="Symbol" w:hint="default"/>
+        <w:sz w:val="20"/>
+      </w:rPr>
+    </w:lvl>
+    <w:lvl w:ilvl="2" w:tentative="1">
+      <w:start w:val="1"/>
+      <w:numFmt w:val="bullet"/>
+      <w:lvlText w:val=""/>
+      <w:lvlJc w:val="left"/>
+      <w:pPr>
+        <w:tabs>
+          <w:tab w:val="num" w:pos="2160"/>
+        </w:tabs>
+        <w:ind w:left="2160" w:hanging="360"/>
+      </w:pPr>
+      <w:rPr>
+        <w:rFonts w:ascii="Symbol" w:hAnsi="Symbol" w:hint="default"/>
+        <w:sz w:val="20"/>
+      </w:rPr>
+    </w:lvl>
+    <w:lvl w:ilvl="3" w:tentative="1">
+      <w:start w:val="1"/>
+      <w:numFmt w:val="bullet"/>
+      <w:lvlText w:val=""/>
+      <w:lvlJc w:val="left"/>
+      <w:pPr>
+        <w:tabs>
+          <w:tab w:val="num" w:pos="2880"/>
+        </w:tabs>
+        <w:ind w:left="2880" w:hanging="360"/>
+      </w:pPr>
+      <w:rPr>
+        <w:rFonts w:ascii="Symbol" w:hAnsi="Symbol" w:hint="default"/>
+        <w:sz w:val="20"/>
+      </w:rPr>
+    </w:lvl>
+    <w:lvl w:ilvl="4" w:tentative="1">
+      <w:start w:val="1"/>
+      <w:numFmt w:val="bullet"/>
+      <w:lvlText w:val=""/>
+      <w:lvlJc w:val="left"/>
+      <w:pPr>
+        <w:tabs>
+          <w:tab w:val="num" w:pos="3600"/>
+        </w:tabs>
+        <w:ind w:left="3600" w:hanging="360"/>
+      </w:pPr>
+      <w:rPr>
+        <w:rFonts w:ascii="Symbol" w:hAnsi="Symbol" w:hint="default"/>
+        <w:sz w:val="20"/>
+      </w:rPr>
+    </w:lvl>
+    <w:lvl w:ilvl="5" w:tentative="1">
+      <w:start w:val="1"/>
+      <w:numFmt w:val="bullet"/>
+      <w:lvlText w:val=""/>
+      <w:lvlJc w:val="left"/>
+      <w:pPr>
+        <w:tabs>
+          <w:tab w:val="num" w:pos="4320"/>
+        </w:tabs>
+        <w:ind w:left="4320" w:hanging="360"/>
+      </w:pPr>
+      <w:rPr>
+        <w:rFonts w:ascii="Symbol" w:hAnsi="Symbol" w:hint="default"/>
+        <w:sz w:val="20"/>
+      </w:rPr>
+    </w:lvl>
+    <w:lvl w:ilvl="6" w:tentative="1">
+      <w:start w:val="1"/>
+      <w:numFmt w:val="bullet"/>
+      <w:lvlText w:val=""/>
+      <w:lvlJc w:val="left"/>
+      <w:pPr>
+        <w:tabs>
+          <w:tab w:val="num" w:pos="5040"/>
+        </w:tabs>
+        <w:ind w:left="5040" w:hanging="360"/>
+      </w:pPr>
+      <w:rPr>
+        <w:rFonts w:ascii="Symbol" w:hAnsi="Symbol" w:hint="default"/>
+        <w:sz w:val="20"/>
+      </w:rPr>
+    </w:lvl>
+    <w:lvl w:ilvl="7" w:tentative="1">
+      <w:start w:val="1"/>
+      <w:numFmt w:val="bullet"/>
+      <w:lvlText w:val=""/>
+      <w:lvlJc w:val="left"/>
+      <w:pPr>
+        <w:tabs>
+          <w:tab w:val="num" w:pos="5760"/>
+        </w:tabs>
+        <w:ind w:left="5760" w:hanging="360"/>
+      </w:pPr>
+      <w:rPr>
+        <w:rFonts w:ascii="Symbol" w:hAnsi="Symbol" w:hint="default"/>
+        <w:sz w:val="20"/>
+      </w:rPr>
+    </w:lvl>
+    <w:lvl w:ilvl="8" w:tentative="1">
+      <w:start w:val="1"/>
+      <w:numFmt w:val="bullet"/>
+      <w:lvlText w:val=""/>
+      <w:lvlJc w:val="left"/>
+      <w:pPr>
+        <w:tabs>
+          <w:tab w:val="num" w:pos="6480"/>
+        </w:tabs>
+        <w:ind w:left="6480" w:hanging="360"/>
+      </w:pPr>
+      <w:rPr>
+        <w:rFonts w:ascii="Symbol" w:hAnsi="Symbol" w:hint="default"/>
+        <w:sz w:val="20"/>
+      </w:rPr>
+    </w:lvl>
+  </w:abstractNum>
+  <w:abstractNum w:abstractNumId="31" w15:restartNumberingAfterBreak="0">
     <w:nsid w:val="79CC59EC"/>
     <w:multiLevelType w:val="multilevel"/>
     <w:tmpl w:val="DC2ABFF8"/>
@@ -7098,7 +9118,7 @@
       </w:rPr>
     </w:lvl>
   </w:abstractNum>
-  <w:abstractNum w:abstractNumId="23" w15:restartNumberingAfterBreak="0">
+  <w:abstractNum w:abstractNumId="32" w15:restartNumberingAfterBreak="0">
     <w:nsid w:val="7ABF37D5"/>
     <w:multiLevelType w:val="multilevel"/>
     <w:tmpl w:val="2AA8DF86"/>
@@ -7247,77 +9267,256 @@
       </w:rPr>
     </w:lvl>
   </w:abstractNum>
+  <w:abstractNum w:abstractNumId="33" w15:restartNumberingAfterBreak="0">
+    <w:nsid w:val="7CA34035"/>
+    <w:multiLevelType w:val="multilevel"/>
+    <w:tmpl w:val="FEC80BBE"/>
+    <w:lvl w:ilvl="0">
+      <w:start w:val="1"/>
+      <w:numFmt w:val="bullet"/>
+      <w:lvlText w:val=""/>
+      <w:lvlJc w:val="left"/>
+      <w:pPr>
+        <w:tabs>
+          <w:tab w:val="num" w:pos="720"/>
+        </w:tabs>
+        <w:ind w:left="720" w:hanging="360"/>
+      </w:pPr>
+      <w:rPr>
+        <w:rFonts w:ascii="Symbol" w:hAnsi="Symbol" w:hint="default"/>
+        <w:sz w:val="20"/>
+      </w:rPr>
+    </w:lvl>
+    <w:lvl w:ilvl="1" w:tentative="1">
+      <w:start w:val="1"/>
+      <w:numFmt w:val="bullet"/>
+      <w:lvlText w:val=""/>
+      <w:lvlJc w:val="left"/>
+      <w:pPr>
+        <w:tabs>
+          <w:tab w:val="num" w:pos="1440"/>
+        </w:tabs>
+        <w:ind w:left="1440" w:hanging="360"/>
+      </w:pPr>
+      <w:rPr>
+        <w:rFonts w:ascii="Symbol" w:hAnsi="Symbol" w:hint="default"/>
+        <w:sz w:val="20"/>
+      </w:rPr>
+    </w:lvl>
+    <w:lvl w:ilvl="2" w:tentative="1">
+      <w:start w:val="1"/>
+      <w:numFmt w:val="bullet"/>
+      <w:lvlText w:val=""/>
+      <w:lvlJc w:val="left"/>
+      <w:pPr>
+        <w:tabs>
+          <w:tab w:val="num" w:pos="2160"/>
+        </w:tabs>
+        <w:ind w:left="2160" w:hanging="360"/>
+      </w:pPr>
+      <w:rPr>
+        <w:rFonts w:ascii="Symbol" w:hAnsi="Symbol" w:hint="default"/>
+        <w:sz w:val="20"/>
+      </w:rPr>
+    </w:lvl>
+    <w:lvl w:ilvl="3" w:tentative="1">
+      <w:start w:val="1"/>
+      <w:numFmt w:val="bullet"/>
+      <w:lvlText w:val=""/>
+      <w:lvlJc w:val="left"/>
+      <w:pPr>
+        <w:tabs>
+          <w:tab w:val="num" w:pos="2880"/>
+        </w:tabs>
+        <w:ind w:left="2880" w:hanging="360"/>
+      </w:pPr>
+      <w:rPr>
+        <w:rFonts w:ascii="Symbol" w:hAnsi="Symbol" w:hint="default"/>
+        <w:sz w:val="20"/>
+      </w:rPr>
+    </w:lvl>
+    <w:lvl w:ilvl="4" w:tentative="1">
+      <w:start w:val="1"/>
+      <w:numFmt w:val="bullet"/>
+      <w:lvlText w:val=""/>
+      <w:lvlJc w:val="left"/>
+      <w:pPr>
+        <w:tabs>
+          <w:tab w:val="num" w:pos="3600"/>
+        </w:tabs>
+        <w:ind w:left="3600" w:hanging="360"/>
+      </w:pPr>
+      <w:rPr>
+        <w:rFonts w:ascii="Symbol" w:hAnsi="Symbol" w:hint="default"/>
+        <w:sz w:val="20"/>
+      </w:rPr>
+    </w:lvl>
+    <w:lvl w:ilvl="5" w:tentative="1">
+      <w:start w:val="1"/>
+      <w:numFmt w:val="bullet"/>
+      <w:lvlText w:val=""/>
+      <w:lvlJc w:val="left"/>
+      <w:pPr>
+        <w:tabs>
+          <w:tab w:val="num" w:pos="4320"/>
+        </w:tabs>
+        <w:ind w:left="4320" w:hanging="360"/>
+      </w:pPr>
+      <w:rPr>
+        <w:rFonts w:ascii="Symbol" w:hAnsi="Symbol" w:hint="default"/>
+        <w:sz w:val="20"/>
+      </w:rPr>
+    </w:lvl>
+    <w:lvl w:ilvl="6" w:tentative="1">
+      <w:start w:val="1"/>
+      <w:numFmt w:val="bullet"/>
+      <w:lvlText w:val=""/>
+      <w:lvlJc w:val="left"/>
+      <w:pPr>
+        <w:tabs>
+          <w:tab w:val="num" w:pos="5040"/>
+        </w:tabs>
+        <w:ind w:left="5040" w:hanging="360"/>
+      </w:pPr>
+      <w:rPr>
+        <w:rFonts w:ascii="Symbol" w:hAnsi="Symbol" w:hint="default"/>
+        <w:sz w:val="20"/>
+      </w:rPr>
+    </w:lvl>
+    <w:lvl w:ilvl="7" w:tentative="1">
+      <w:start w:val="1"/>
+      <w:numFmt w:val="bullet"/>
+      <w:lvlText w:val=""/>
+      <w:lvlJc w:val="left"/>
+      <w:pPr>
+        <w:tabs>
+          <w:tab w:val="num" w:pos="5760"/>
+        </w:tabs>
+        <w:ind w:left="5760" w:hanging="360"/>
+      </w:pPr>
+      <w:rPr>
+        <w:rFonts w:ascii="Symbol" w:hAnsi="Symbol" w:hint="default"/>
+        <w:sz w:val="20"/>
+      </w:rPr>
+    </w:lvl>
+    <w:lvl w:ilvl="8" w:tentative="1">
+      <w:start w:val="1"/>
+      <w:numFmt w:val="bullet"/>
+      <w:lvlText w:val=""/>
+      <w:lvlJc w:val="left"/>
+      <w:pPr>
+        <w:tabs>
+          <w:tab w:val="num" w:pos="6480"/>
+        </w:tabs>
+        <w:ind w:left="6480" w:hanging="360"/>
+      </w:pPr>
+      <w:rPr>
+        <w:rFonts w:ascii="Symbol" w:hAnsi="Symbol" w:hint="default"/>
+        <w:sz w:val="20"/>
+      </w:rPr>
+    </w:lvl>
+  </w:abstractNum>
   <w:num w:numId="1" w16cid:durableId="271939272">
-    <w:abstractNumId w:val="19"/>
+    <w:abstractNumId w:val="25"/>
   </w:num>
   <w:num w:numId="2" w16cid:durableId="1099594374">
+    <w:abstractNumId w:val="8"/>
+  </w:num>
+  <w:num w:numId="3" w16cid:durableId="2036883806">
+    <w:abstractNumId w:val="14"/>
+  </w:num>
+  <w:num w:numId="4" w16cid:durableId="1644577891">
     <w:abstractNumId w:val="5"/>
   </w:num>
-  <w:num w:numId="3" w16cid:durableId="2036883806">
+  <w:num w:numId="5" w16cid:durableId="204761562">
+    <w:abstractNumId w:val="20"/>
+  </w:num>
+  <w:num w:numId="6" w16cid:durableId="2080515172">
+    <w:abstractNumId w:val="4"/>
+  </w:num>
+  <w:num w:numId="7" w16cid:durableId="1105922142">
+    <w:abstractNumId w:val="21"/>
+  </w:num>
+  <w:num w:numId="8" w16cid:durableId="278414211">
+    <w:abstractNumId w:val="31"/>
+  </w:num>
+  <w:num w:numId="9" w16cid:durableId="1386755413">
     <w:abstractNumId w:val="11"/>
   </w:num>
-  <w:num w:numId="4" w16cid:durableId="1644577891">
-    <w:abstractNumId w:val="2"/>
-  </w:num>
-  <w:num w:numId="5" w16cid:durableId="204761562">
-    <w:abstractNumId w:val="15"/>
-  </w:num>
-  <w:num w:numId="6" w16cid:durableId="2080515172">
-    <w:abstractNumId w:val="1"/>
-  </w:num>
-  <w:num w:numId="7" w16cid:durableId="1105922142">
-    <w:abstractNumId w:val="16"/>
-  </w:num>
-  <w:num w:numId="8" w16cid:durableId="278414211">
-    <w:abstractNumId w:val="22"/>
-  </w:num>
-  <w:num w:numId="9" w16cid:durableId="1386755413">
-    <w:abstractNumId w:val="8"/>
-  </w:num>
   <w:num w:numId="10" w16cid:durableId="1412508180">
-    <w:abstractNumId w:val="12"/>
+    <w:abstractNumId w:val="17"/>
   </w:num>
   <w:num w:numId="11" w16cid:durableId="131748871">
-    <w:abstractNumId w:val="21"/>
+    <w:abstractNumId w:val="28"/>
   </w:num>
   <w:num w:numId="12" w16cid:durableId="337118438">
-    <w:abstractNumId w:val="13"/>
+    <w:abstractNumId w:val="18"/>
   </w:num>
   <w:num w:numId="13" w16cid:durableId="1730684986">
-    <w:abstractNumId w:val="4"/>
+    <w:abstractNumId w:val="7"/>
   </w:num>
   <w:num w:numId="14" w16cid:durableId="938679138">
     <w:abstractNumId w:val="0"/>
   </w:num>
   <w:num w:numId="15" w16cid:durableId="1601835563">
+    <w:abstractNumId w:val="9"/>
+  </w:num>
+  <w:num w:numId="16" w16cid:durableId="2141610226">
+    <w:abstractNumId w:val="13"/>
+  </w:num>
+  <w:num w:numId="17" w16cid:durableId="465709828">
+    <w:abstractNumId w:val="22"/>
+  </w:num>
+  <w:num w:numId="18" w16cid:durableId="1215460683">
+    <w:abstractNumId w:val="23"/>
+  </w:num>
+  <w:num w:numId="19" w16cid:durableId="493380349">
     <w:abstractNumId w:val="6"/>
   </w:num>
-  <w:num w:numId="16" w16cid:durableId="2141610226">
+  <w:num w:numId="20" w16cid:durableId="1125542904">
     <w:abstractNumId w:val="10"/>
   </w:num>
-  <w:num w:numId="17" w16cid:durableId="465709828">
-    <w:abstractNumId w:val="17"/>
+  <w:num w:numId="21" w16cid:durableId="1711880290">
+    <w:abstractNumId w:val="26"/>
   </w:num>
-  <w:num w:numId="18" w16cid:durableId="1215460683">
-    <w:abstractNumId w:val="18"/>
+  <w:num w:numId="22" w16cid:durableId="1186747846">
+    <w:abstractNumId w:val="12"/>
   </w:num>
-  <w:num w:numId="19" w16cid:durableId="493380349">
+  <w:num w:numId="23" w16cid:durableId="1817914827">
+    <w:abstractNumId w:val="19"/>
+  </w:num>
+  <w:num w:numId="24" w16cid:durableId="1346905743">
+    <w:abstractNumId w:val="32"/>
+  </w:num>
+  <w:num w:numId="25" w16cid:durableId="2085295275">
+    <w:abstractNumId w:val="1"/>
+  </w:num>
+  <w:num w:numId="26" w16cid:durableId="1136676567">
+    <w:abstractNumId w:val="2"/>
+  </w:num>
+  <w:num w:numId="27" w16cid:durableId="461505235">
+    <w:abstractNumId w:val="15"/>
+  </w:num>
+  <w:num w:numId="28" w16cid:durableId="1568347022">
+    <w:abstractNumId w:val="30"/>
+  </w:num>
+  <w:num w:numId="29" w16cid:durableId="268633730">
+    <w:abstractNumId w:val="29"/>
+  </w:num>
+  <w:num w:numId="30" w16cid:durableId="583294768">
+    <w:abstractNumId w:val="24"/>
+  </w:num>
+  <w:num w:numId="31" w16cid:durableId="1556963799">
+    <w:abstractNumId w:val="33"/>
+  </w:num>
+  <w:num w:numId="32" w16cid:durableId="524901275">
+    <w:abstractNumId w:val="16"/>
+  </w:num>
+  <w:num w:numId="33" w16cid:durableId="399838701">
     <w:abstractNumId w:val="3"/>
   </w:num>
-  <w:num w:numId="20" w16cid:durableId="1125542904">
-    <w:abstractNumId w:val="7"/>
-  </w:num>
-  <w:num w:numId="21" w16cid:durableId="1711880290">
-    <w:abstractNumId w:val="20"/>
-  </w:num>
-  <w:num w:numId="22" w16cid:durableId="1186747846">
-    <w:abstractNumId w:val="9"/>
-  </w:num>
-  <w:num w:numId="23" w16cid:durableId="1817914827">
-    <w:abstractNumId w:val="14"/>
-  </w:num>
-  <w:num w:numId="24" w16cid:durableId="1346905743">
-    <w:abstractNumId w:val="23"/>
+  <w:num w:numId="34" w16cid:durableId="763380914">
+    <w:abstractNumId w:val="27"/>
   </w:num>
 </w:numbering>
 </file>

</xml_diff>

<commit_message>
Updated the PSD 6-9
</commit_message>
<xml_diff>
--- a/Documents/FaceApp_PSD.docx
+++ b/Documents/FaceApp_PSD.docx
@@ -493,7 +493,6 @@
           <w14:ligatures w14:val="none"/>
         </w:rPr>
       </w:pPr>
-      <w:proofErr w:type="spellStart"/>
       <w:r>
         <w:rPr>
           <w:rFonts w:ascii="Arial" w:eastAsia="Microsoft Sans Serif" w:hAnsi="Arial" w:cs="Microsoft Sans Serif"/>
@@ -510,7 +509,6 @@
         </w:rPr>
         <w:t>FaceApp</w:t>
       </w:r>
-      <w:proofErr w:type="spellEnd"/>
     </w:p>
     <w:p>
       <w:pPr>
@@ -922,9 +920,8 @@
           <w:lang w:val="en-US"/>
           <w14:ligatures w14:val="none"/>
         </w:rPr>
-        <w:t xml:space="preserve">Fuat </w:t>
-      </w:r>
-      <w:proofErr w:type="spellStart"/>
+        <w:t>Fuat Alkay</w:t>
+      </w:r>
       <w:r>
         <w:rPr>
           <w:rFonts w:ascii="Microsoft Sans Serif" w:eastAsia="Microsoft Sans Serif" w:hAnsi="Microsoft Sans Serif" w:cs="Microsoft Sans Serif"/>
@@ -934,20 +931,8 @@
           <w:lang w:val="en-US"/>
           <w14:ligatures w14:val="none"/>
         </w:rPr>
-        <w:t>Alkay</w:t>
-      </w:r>
-      <w:r>
-        <w:rPr>
-          <w:rFonts w:ascii="Microsoft Sans Serif" w:eastAsia="Microsoft Sans Serif" w:hAnsi="Microsoft Sans Serif" w:cs="Microsoft Sans Serif"/>
-          <w:color w:val="FF0000"/>
-          <w:kern w:val="0"/>
-          <w:sz w:val="32"/>
-          <w:lang w:val="en-US"/>
-          <w14:ligatures w14:val="none"/>
-        </w:rPr>
         <w:t>a</w:t>
       </w:r>
-      <w:proofErr w:type="spellEnd"/>
     </w:p>
     <w:p>
       <w:pPr>
@@ -3345,23 +3330,7 @@
           <w:sz w:val="24"/>
           <w:szCs w:val="24"/>
         </w:rPr>
-        <w:t xml:space="preserve">Accurate classification of individuals </w:t>
-      </w:r>
-      <w:proofErr w:type="gramStart"/>
-      <w:r>
-        <w:rPr>
-          <w:sz w:val="24"/>
-          <w:szCs w:val="24"/>
-        </w:rPr>
-        <w:t>present</w:t>
-      </w:r>
-      <w:proofErr w:type="gramEnd"/>
-      <w:r>
-        <w:rPr>
-          <w:sz w:val="24"/>
-          <w:szCs w:val="24"/>
-        </w:rPr>
-        <w:t xml:space="preserve"> in group photographs.</w:t>
+        <w:t>Accurate classification of individuals present in group photographs.</w:t>
       </w:r>
     </w:p>
     <w:p>
@@ -3841,23 +3810,49 @@
           <w:sz w:val="24"/>
           <w:szCs w:val="24"/>
         </w:rPr>
-        <w:t xml:space="preserve">be expected to take and upload several photos of themselves to facial recognition feature to work. </w:t>
-      </w:r>
-      <w:proofErr w:type="gramStart"/>
-      <w:r>
-        <w:rPr>
-          <w:sz w:val="24"/>
-          <w:szCs w:val="24"/>
-        </w:rPr>
-        <w:t>Later on</w:t>
-      </w:r>
-      <w:proofErr w:type="gramEnd"/>
-      <w:r>
-        <w:rPr>
-          <w:sz w:val="24"/>
-          <w:szCs w:val="24"/>
-        </w:rPr>
-        <w:t>, they will be able to add, edit or delete those photos.</w:t>
+        <w:t xml:space="preserve">be expected to take and upload </w:t>
+      </w:r>
+      <w:r>
+        <w:rPr>
+          <w:sz w:val="24"/>
+          <w:szCs w:val="24"/>
+        </w:rPr>
+        <w:t>a photo of</w:t>
+      </w:r>
+      <w:r>
+        <w:rPr>
+          <w:sz w:val="24"/>
+          <w:szCs w:val="24"/>
+        </w:rPr>
+        <w:t xml:space="preserve"> themselves to facial recognition feature to work. Later on, they will be able </w:t>
+      </w:r>
+      <w:r>
+        <w:rPr>
+          <w:sz w:val="24"/>
+          <w:szCs w:val="24"/>
+        </w:rPr>
+        <w:t>change</w:t>
+      </w:r>
+      <w:r>
+        <w:rPr>
+          <w:sz w:val="24"/>
+          <w:szCs w:val="24"/>
+        </w:rPr>
+        <w:t xml:space="preserve"> t</w:t>
+      </w:r>
+      <w:r>
+        <w:rPr>
+          <w:sz w:val="24"/>
+          <w:szCs w:val="24"/>
+        </w:rPr>
+        <w:t>hat photo</w:t>
+      </w:r>
+      <w:r>
+        <w:rPr>
+          <w:sz w:val="24"/>
+          <w:szCs w:val="24"/>
+        </w:rPr>
+        <w:t>.</w:t>
       </w:r>
     </w:p>
     <w:p>
@@ -3996,12 +3991,103 @@
           <w:u w:val="single"/>
         </w:rPr>
       </w:pPr>
-      <w:r>
+    </w:p>
+    <w:p>
+      <w:pPr>
+        <w:jc w:val="both"/>
         <w:rPr>
           <w:sz w:val="24"/>
           <w:szCs w:val="24"/>
           <w:u w:val="single"/>
         </w:rPr>
+      </w:pPr>
+    </w:p>
+    <w:p>
+      <w:pPr>
+        <w:jc w:val="both"/>
+        <w:rPr>
+          <w:sz w:val="24"/>
+          <w:szCs w:val="24"/>
+          <w:u w:val="single"/>
+        </w:rPr>
+      </w:pPr>
+    </w:p>
+    <w:p>
+      <w:pPr>
+        <w:jc w:val="both"/>
+        <w:rPr>
+          <w:sz w:val="24"/>
+          <w:szCs w:val="24"/>
+          <w:u w:val="single"/>
+        </w:rPr>
+      </w:pPr>
+    </w:p>
+    <w:p>
+      <w:pPr>
+        <w:jc w:val="both"/>
+        <w:rPr>
+          <w:sz w:val="24"/>
+          <w:szCs w:val="24"/>
+          <w:u w:val="single"/>
+        </w:rPr>
+      </w:pPr>
+    </w:p>
+    <w:p>
+      <w:pPr>
+        <w:jc w:val="both"/>
+        <w:rPr>
+          <w:sz w:val="24"/>
+          <w:szCs w:val="24"/>
+          <w:u w:val="single"/>
+        </w:rPr>
+      </w:pPr>
+    </w:p>
+    <w:p>
+      <w:pPr>
+        <w:jc w:val="both"/>
+        <w:rPr>
+          <w:sz w:val="24"/>
+          <w:szCs w:val="24"/>
+          <w:u w:val="single"/>
+        </w:rPr>
+      </w:pPr>
+    </w:p>
+    <w:p>
+      <w:pPr>
+        <w:jc w:val="both"/>
+        <w:rPr>
+          <w:sz w:val="24"/>
+          <w:szCs w:val="24"/>
+          <w:u w:val="single"/>
+        </w:rPr>
+      </w:pPr>
+    </w:p>
+    <w:p>
+      <w:pPr>
+        <w:jc w:val="both"/>
+        <w:rPr>
+          <w:sz w:val="24"/>
+          <w:szCs w:val="24"/>
+          <w:u w:val="single"/>
+        </w:rPr>
+      </w:pPr>
+    </w:p>
+    <w:p>
+      <w:pPr>
+        <w:jc w:val="both"/>
+        <w:rPr>
+          <w:sz w:val="24"/>
+          <w:szCs w:val="24"/>
+          <w:u w:val="single"/>
+        </w:rPr>
+      </w:pPr>
+      <w:r>
+        <w:rPr>
+          <w:sz w:val="24"/>
+          <w:szCs w:val="24"/>
+          <w:u w:val="single"/>
+        </w:rPr>
+        <w:lastRenderedPageBreak/>
         <w:t>6.2 Theory and Algorithms</w:t>
       </w:r>
     </w:p>
@@ -4018,65 +4104,72 @@
           <w:sz w:val="24"/>
           <w:szCs w:val="24"/>
         </w:rPr>
-        <w:t>Our technical approach involves the utilization of established theory and algorithms in the following areas:</w:t>
-      </w:r>
-    </w:p>
-    <w:p>
-      <w:pPr>
-        <w:jc w:val="both"/>
-        <w:rPr>
-          <w:i/>
-          <w:iCs/>
-          <w:sz w:val="24"/>
-          <w:szCs w:val="24"/>
-        </w:rPr>
-      </w:pPr>
-      <w:r>
-        <w:rPr>
-          <w:i/>
-          <w:iCs/>
-          <w:sz w:val="24"/>
-          <w:szCs w:val="24"/>
-        </w:rPr>
-        <w:t>6.2.</w:t>
-      </w:r>
-      <w:r>
-        <w:rPr>
-          <w:i/>
-          <w:iCs/>
-          <w:sz w:val="24"/>
-          <w:szCs w:val="24"/>
-        </w:rPr>
-        <w:t>1</w:t>
-      </w:r>
-      <w:r>
-        <w:rPr>
-          <w:i/>
-          <w:iCs/>
-          <w:sz w:val="24"/>
-          <w:szCs w:val="24"/>
-        </w:rPr>
-        <w:t xml:space="preserve"> Secure Data Transfer</w:t>
-      </w:r>
-    </w:p>
-    <w:p>
-      <w:pPr>
-        <w:numPr>
-          <w:ilvl w:val="0"/>
-          <w:numId w:val="17"/>
-        </w:numPr>
-        <w:jc w:val="both"/>
-        <w:rPr>
-          <w:sz w:val="24"/>
-          <w:szCs w:val="24"/>
-        </w:rPr>
-      </w:pPr>
-      <w:r>
-        <w:rPr>
-          <w:sz w:val="24"/>
-          <w:szCs w:val="24"/>
-        </w:rPr>
-        <w:t>The project will implement encryption and secure data transfer protocols to protect the privacy of users. Standard encryption methods, such as AES or RSA, will be used to ensure data security.</w:t>
+        <w:t xml:space="preserve">Our </w:t>
+      </w:r>
+      <w:r>
+        <w:rPr>
+          <w:sz w:val="24"/>
+          <w:szCs w:val="24"/>
+        </w:rPr>
+        <w:t>algorithm for sharing a media to any group is as diagram shows below</w:t>
+      </w:r>
+      <w:r>
+        <w:rPr>
+          <w:sz w:val="24"/>
+          <w:szCs w:val="24"/>
+        </w:rPr>
+        <w:t>:</w:t>
+      </w:r>
+    </w:p>
+    <w:p>
+      <w:pPr>
+        <w:ind w:left="720"/>
+        <w:jc w:val="both"/>
+        <w:rPr>
+          <w:sz w:val="24"/>
+          <w:szCs w:val="24"/>
+        </w:rPr>
+      </w:pPr>
+      <w:r>
+        <w:rPr>
+          <w:sz w:val="24"/>
+          <w:szCs w:val="24"/>
+        </w:rPr>
+        <w:drawing>
+          <wp:inline distT="0" distB="0" distL="0" distR="0" wp14:anchorId="3BFD45B4" wp14:editId="7E67E07B">
+            <wp:extent cx="3459780" cy="4541914"/>
+            <wp:effectExtent l="0" t="0" r="7620" b="0"/>
+            <wp:docPr id="304795911" name="Picture 1"/>
+            <wp:cNvGraphicFramePr>
+              <a:graphicFrameLocks xmlns:a="http://schemas.openxmlformats.org/drawingml/2006/main" noChangeAspect="1"/>
+            </wp:cNvGraphicFramePr>
+            <a:graphic xmlns:a="http://schemas.openxmlformats.org/drawingml/2006/main">
+              <a:graphicData uri="http://schemas.openxmlformats.org/drawingml/2006/picture">
+                <pic:pic xmlns:pic="http://schemas.openxmlformats.org/drawingml/2006/picture">
+                  <pic:nvPicPr>
+                    <pic:cNvPr id="304795911" name=""/>
+                    <pic:cNvPicPr/>
+                  </pic:nvPicPr>
+                  <pic:blipFill>
+                    <a:blip r:embed="rId7"/>
+                    <a:stretch>
+                      <a:fillRect/>
+                    </a:stretch>
+                  </pic:blipFill>
+                  <pic:spPr>
+                    <a:xfrm>
+                      <a:off x="0" y="0"/>
+                      <a:ext cx="3459780" cy="4541914"/>
+                    </a:xfrm>
+                    <a:prstGeom prst="rect">
+                      <a:avLst/>
+                    </a:prstGeom>
+                  </pic:spPr>
+                </pic:pic>
+              </a:graphicData>
+            </a:graphic>
+          </wp:inline>
+        </w:drawing>
       </w:r>
     </w:p>
     <w:p>
@@ -4088,43 +4181,12 @@
           <w:u w:val="single"/>
         </w:rPr>
       </w:pPr>
-    </w:p>
-    <w:p>
-      <w:pPr>
-        <w:jc w:val="both"/>
+      <w:r>
         <w:rPr>
           <w:sz w:val="24"/>
           <w:szCs w:val="24"/>
           <w:u w:val="single"/>
         </w:rPr>
-      </w:pPr>
-    </w:p>
-    <w:p>
-      <w:pPr>
-        <w:jc w:val="both"/>
-        <w:rPr>
-          <w:sz w:val="24"/>
-          <w:szCs w:val="24"/>
-          <w:u w:val="single"/>
-        </w:rPr>
-      </w:pPr>
-    </w:p>
-    <w:p>
-      <w:pPr>
-        <w:jc w:val="both"/>
-        <w:rPr>
-          <w:sz w:val="24"/>
-          <w:szCs w:val="24"/>
-          <w:u w:val="single"/>
-        </w:rPr>
-      </w:pPr>
-      <w:r>
-        <w:rPr>
-          <w:sz w:val="24"/>
-          <w:szCs w:val="24"/>
-          <w:u w:val="single"/>
-        </w:rPr>
-        <w:lastRenderedPageBreak/>
         <w:t>6.3 Performance Evaluation</w:t>
       </w:r>
     </w:p>
@@ -4240,12 +4302,53 @@
           <w:u w:val="single"/>
         </w:rPr>
       </w:pPr>
-      <w:r>
+    </w:p>
+    <w:p>
+      <w:pPr>
+        <w:jc w:val="both"/>
         <w:rPr>
           <w:sz w:val="24"/>
           <w:szCs w:val="24"/>
           <w:u w:val="single"/>
         </w:rPr>
+      </w:pPr>
+    </w:p>
+    <w:p>
+      <w:pPr>
+        <w:jc w:val="both"/>
+        <w:rPr>
+          <w:sz w:val="24"/>
+          <w:szCs w:val="24"/>
+          <w:u w:val="single"/>
+        </w:rPr>
+      </w:pPr>
+    </w:p>
+    <w:p>
+      <w:pPr>
+        <w:jc w:val="both"/>
+        <w:rPr>
+          <w:sz w:val="24"/>
+          <w:szCs w:val="24"/>
+          <w:u w:val="single"/>
+        </w:rPr>
+      </w:pPr>
+    </w:p>
+    <w:p>
+      <w:pPr>
+        <w:jc w:val="both"/>
+        <w:rPr>
+          <w:sz w:val="24"/>
+          <w:szCs w:val="24"/>
+          <w:u w:val="single"/>
+        </w:rPr>
+      </w:pPr>
+      <w:r>
+        <w:rPr>
+          <w:sz w:val="24"/>
+          <w:szCs w:val="24"/>
+          <w:u w:val="single"/>
+        </w:rPr>
+        <w:lastRenderedPageBreak/>
         <w:t>6.4 Resource Requirements</w:t>
       </w:r>
     </w:p>
@@ -4387,75 +4490,12 @@
         <w:rPr>
           <w:sz w:val="24"/>
           <w:szCs w:val="24"/>
-          <w:u w:val="single"/>
-        </w:rPr>
-      </w:pPr>
-    </w:p>
-    <w:p>
-      <w:pPr>
-        <w:jc w:val="both"/>
-        <w:rPr>
-          <w:sz w:val="24"/>
-          <w:szCs w:val="24"/>
-          <w:u w:val="single"/>
-        </w:rPr>
-      </w:pPr>
-    </w:p>
-    <w:p>
-      <w:pPr>
-        <w:jc w:val="both"/>
-        <w:rPr>
-          <w:sz w:val="24"/>
-          <w:szCs w:val="24"/>
-          <w:u w:val="single"/>
-        </w:rPr>
-      </w:pPr>
-    </w:p>
-    <w:p>
-      <w:pPr>
-        <w:jc w:val="both"/>
-        <w:rPr>
-          <w:sz w:val="24"/>
-          <w:szCs w:val="24"/>
-          <w:u w:val="single"/>
-        </w:rPr>
-      </w:pPr>
-      <w:r>
-        <w:rPr>
-          <w:sz w:val="24"/>
-          <w:szCs w:val="24"/>
-          <w:u w:val="single"/>
-        </w:rPr>
-        <w:t>6.5 Performance Testing</w:t>
-      </w:r>
-    </w:p>
-    <w:p>
-      <w:pPr>
-        <w:ind w:firstLine="720"/>
-        <w:jc w:val="both"/>
-        <w:rPr>
-          <w:sz w:val="24"/>
-          <w:szCs w:val="24"/>
-        </w:rPr>
-      </w:pPr>
-      <w:r>
-        <w:rPr>
-          <w:sz w:val="24"/>
-          <w:szCs w:val="24"/>
-        </w:rPr>
-        <w:t>The project will undergo rigorous performance testing to ensure the application's reliability and efficiency. This will involve testing under various network conditions, assessing system responsiveness, and evaluating the accuracy of facial recognition.</w:t>
-      </w:r>
-    </w:p>
-    <w:p>
-      <w:pPr>
-        <w:rPr>
-          <w:sz w:val="24"/>
-          <w:szCs w:val="24"/>
-        </w:rPr>
-      </w:pPr>
-    </w:p>
-    <w:p>
-      <w:pPr>
+        </w:rPr>
+      </w:pPr>
+    </w:p>
+    <w:p>
+      <w:pPr>
+        <w:jc w:val="both"/>
         <w:rPr>
           <w:b/>
           <w:bCs/>
@@ -4463,769 +4503,746 @@
           <w:szCs w:val="32"/>
         </w:rPr>
       </w:pPr>
-    </w:p>
-    <w:p>
-      <w:pPr>
-        <w:jc w:val="both"/>
+      <w:r>
         <w:rPr>
           <w:b/>
           <w:bCs/>
           <w:sz w:val="32"/>
           <w:szCs w:val="32"/>
         </w:rPr>
-      </w:pPr>
-      <w:r>
+        <w:t>7. Professional Considerations</w:t>
+      </w:r>
+    </w:p>
+    <w:p>
+      <w:pPr>
+        <w:ind w:firstLine="720"/>
+        <w:jc w:val="both"/>
+        <w:rPr>
+          <w:sz w:val="24"/>
+          <w:szCs w:val="24"/>
+        </w:rPr>
+      </w:pPr>
+      <w:r>
+        <w:rPr>
+          <w:sz w:val="24"/>
+          <w:szCs w:val="24"/>
+        </w:rPr>
+        <w:t>In this section, we address various professional considerations and standards that will guide the project's development, collaboration, and overall management.</w:t>
+      </w:r>
+    </w:p>
+    <w:p>
+      <w:pPr>
+        <w:jc w:val="both"/>
+        <w:rPr>
+          <w:sz w:val="24"/>
+          <w:szCs w:val="24"/>
+          <w:u w:val="single"/>
+        </w:rPr>
+      </w:pPr>
+      <w:r>
+        <w:rPr>
+          <w:sz w:val="24"/>
+          <w:szCs w:val="24"/>
+          <w:u w:val="single"/>
+        </w:rPr>
+        <w:t>7.1 Methodological Considerations and Engineering Standards</w:t>
+      </w:r>
+    </w:p>
+    <w:p>
+      <w:pPr>
+        <w:jc w:val="both"/>
+        <w:rPr>
+          <w:i/>
+          <w:iCs/>
+          <w:sz w:val="24"/>
+          <w:szCs w:val="24"/>
+        </w:rPr>
+      </w:pPr>
+      <w:r>
+        <w:rPr>
+          <w:i/>
+          <w:iCs/>
+          <w:sz w:val="24"/>
+          <w:szCs w:val="24"/>
+        </w:rPr>
+        <w:t>7.1.1 Version Control with Git/GitHub</w:t>
+      </w:r>
+    </w:p>
+    <w:p>
+      <w:pPr>
+        <w:numPr>
+          <w:ilvl w:val="0"/>
+          <w:numId w:val="25"/>
+        </w:numPr>
+        <w:jc w:val="both"/>
+        <w:rPr>
+          <w:sz w:val="24"/>
+          <w:szCs w:val="24"/>
+        </w:rPr>
+      </w:pPr>
+      <w:r>
+        <w:rPr>
+          <w:b/>
+          <w:bCs/>
+          <w:sz w:val="24"/>
+          <w:szCs w:val="24"/>
+        </w:rPr>
+        <w:t>Version Control:</w:t>
+      </w:r>
+      <w:r>
+        <w:rPr>
+          <w:sz w:val="24"/>
+          <w:szCs w:val="24"/>
+        </w:rPr>
+        <w:t xml:space="preserve"> We will utilize Git as our version control system and host our code repositories on GitHub. This practice ensures code integrity, collaboration, and easy tracking of project changes.</w:t>
+      </w:r>
+    </w:p>
+    <w:p>
+      <w:pPr>
+        <w:numPr>
+          <w:ilvl w:val="0"/>
+          <w:numId w:val="25"/>
+        </w:numPr>
+        <w:jc w:val="both"/>
+        <w:rPr>
+          <w:sz w:val="24"/>
+          <w:szCs w:val="24"/>
+        </w:rPr>
+      </w:pPr>
+      <w:r>
+        <w:rPr>
+          <w:b/>
+          <w:bCs/>
+          <w:sz w:val="24"/>
+          <w:szCs w:val="24"/>
+        </w:rPr>
+        <w:t>Commit Conventions:</w:t>
+      </w:r>
+      <w:r>
+        <w:rPr>
+          <w:sz w:val="24"/>
+          <w:szCs w:val="24"/>
+        </w:rPr>
+        <w:t xml:space="preserve"> Our team will adhere to clear and descriptive commit messages, following a consistent convention (e.g., Semantic Versioning) for effective code review and history tracking.</w:t>
+      </w:r>
+    </w:p>
+    <w:p>
+      <w:pPr>
+        <w:jc w:val="both"/>
+        <w:rPr>
+          <w:i/>
+          <w:iCs/>
+          <w:sz w:val="24"/>
+          <w:szCs w:val="24"/>
+        </w:rPr>
+      </w:pPr>
+      <w:r>
+        <w:rPr>
+          <w:i/>
+          <w:iCs/>
+          <w:sz w:val="24"/>
+          <w:szCs w:val="24"/>
+        </w:rPr>
+        <w:t>7.1.2 Gantt Charts</w:t>
+      </w:r>
+    </w:p>
+    <w:p>
+      <w:pPr>
+        <w:numPr>
+          <w:ilvl w:val="0"/>
+          <w:numId w:val="26"/>
+        </w:numPr>
+        <w:jc w:val="both"/>
+        <w:rPr>
+          <w:sz w:val="24"/>
+          <w:szCs w:val="24"/>
+        </w:rPr>
+      </w:pPr>
+      <w:r>
+        <w:rPr>
+          <w:b/>
+          <w:bCs/>
+          <w:sz w:val="24"/>
+          <w:szCs w:val="24"/>
+        </w:rPr>
+        <w:t>Project Management:</w:t>
+      </w:r>
+      <w:r>
+        <w:rPr>
+          <w:sz w:val="24"/>
+          <w:szCs w:val="24"/>
+        </w:rPr>
+        <w:t xml:space="preserve"> Gantt charts will be employed to visualize project timelines, task dependencies, and milestones. This aids in effective project management and allows for the tracking of progress against established deadlines.</w:t>
+      </w:r>
+    </w:p>
+    <w:p>
+      <w:pPr>
+        <w:jc w:val="both"/>
+        <w:rPr>
+          <w:i/>
+          <w:iCs/>
+          <w:sz w:val="24"/>
+          <w:szCs w:val="24"/>
+        </w:rPr>
+      </w:pPr>
+      <w:r>
+        <w:rPr>
+          <w:i/>
+          <w:iCs/>
+          <w:sz w:val="24"/>
+          <w:szCs w:val="24"/>
+        </w:rPr>
+        <w:t>7.1.3 Object-Oriented Programming (OOP)</w:t>
+      </w:r>
+    </w:p>
+    <w:p>
+      <w:pPr>
+        <w:numPr>
+          <w:ilvl w:val="0"/>
+          <w:numId w:val="27"/>
+        </w:numPr>
+        <w:jc w:val="both"/>
+        <w:rPr>
+          <w:sz w:val="24"/>
+          <w:szCs w:val="24"/>
+        </w:rPr>
+      </w:pPr>
+      <w:r>
+        <w:rPr>
+          <w:b/>
+          <w:bCs/>
+          <w:sz w:val="24"/>
+          <w:szCs w:val="24"/>
+        </w:rPr>
+        <w:t>Code Structure:</w:t>
+      </w:r>
+      <w:r>
+        <w:rPr>
+          <w:sz w:val="24"/>
+          <w:szCs w:val="24"/>
+        </w:rPr>
+        <w:t xml:space="preserve"> We will follow the principles of Object-Oriented Programming to create modular and maintainable code. Classes, objects, inheritance, and encapsulation will be employed to enhance code organization and reusability.</w:t>
+      </w:r>
+    </w:p>
+    <w:p>
+      <w:pPr>
+        <w:numPr>
+          <w:ilvl w:val="0"/>
+          <w:numId w:val="27"/>
+        </w:numPr>
+        <w:jc w:val="both"/>
+        <w:rPr>
+          <w:sz w:val="24"/>
+          <w:szCs w:val="24"/>
+        </w:rPr>
+      </w:pPr>
+      <w:r>
+        <w:rPr>
+          <w:b/>
+          <w:bCs/>
+          <w:sz w:val="24"/>
+          <w:szCs w:val="24"/>
+        </w:rPr>
+        <w:t>Design Patterns:</w:t>
+      </w:r>
+      <w:r>
+        <w:rPr>
+          <w:sz w:val="24"/>
+          <w:szCs w:val="24"/>
+        </w:rPr>
+        <w:t xml:space="preserve"> We will explore design patterns like Singleton, Factory, and Observer to solve recurring design problems and promote code flexibility and scalability.</w:t>
+      </w:r>
+    </w:p>
+    <w:p>
+      <w:pPr>
+        <w:jc w:val="both"/>
+        <w:rPr>
+          <w:sz w:val="24"/>
+          <w:szCs w:val="24"/>
+          <w:u w:val="single"/>
+        </w:rPr>
+      </w:pPr>
+      <w:r>
+        <w:rPr>
+          <w:sz w:val="24"/>
+          <w:szCs w:val="24"/>
+          <w:u w:val="single"/>
+        </w:rPr>
+        <w:t>7.2 Realistic Constraints</w:t>
+      </w:r>
+    </w:p>
+    <w:p>
+      <w:pPr>
+        <w:jc w:val="both"/>
+        <w:rPr>
+          <w:i/>
+          <w:iCs/>
+          <w:sz w:val="24"/>
+          <w:szCs w:val="24"/>
+        </w:rPr>
+      </w:pPr>
+      <w:r>
+        <w:rPr>
+          <w:i/>
+          <w:iCs/>
+          <w:sz w:val="24"/>
+          <w:szCs w:val="24"/>
+        </w:rPr>
+        <w:t>7.2.1 Economic Constraints</w:t>
+      </w:r>
+    </w:p>
+    <w:p>
+      <w:pPr>
+        <w:numPr>
+          <w:ilvl w:val="0"/>
+          <w:numId w:val="28"/>
+        </w:numPr>
+        <w:jc w:val="both"/>
+        <w:rPr>
+          <w:sz w:val="24"/>
+          <w:szCs w:val="24"/>
+        </w:rPr>
+      </w:pPr>
+      <w:r>
+        <w:rPr>
+          <w:b/>
+          <w:bCs/>
+          <w:sz w:val="24"/>
+          <w:szCs w:val="24"/>
+        </w:rPr>
+        <w:t>Budget Adherence:</w:t>
+      </w:r>
+      <w:r>
+        <w:rPr>
+          <w:sz w:val="24"/>
+          <w:szCs w:val="24"/>
+        </w:rPr>
+        <w:t xml:space="preserve"> We will manage </w:t>
+      </w:r>
+      <w:r>
+        <w:rPr>
+          <w:sz w:val="24"/>
+          <w:szCs w:val="24"/>
+        </w:rPr>
+        <w:t xml:space="preserve">the </w:t>
+      </w:r>
+      <w:r>
+        <w:rPr>
+          <w:sz w:val="24"/>
+          <w:szCs w:val="24"/>
+        </w:rPr>
+        <w:t xml:space="preserve">project </w:t>
+      </w:r>
+      <w:r>
+        <w:rPr>
+          <w:sz w:val="24"/>
+          <w:szCs w:val="24"/>
+        </w:rPr>
+        <w:t>following the limitations of spark plan of Firebase</w:t>
+      </w:r>
+      <w:r>
+        <w:rPr>
+          <w:sz w:val="24"/>
+          <w:szCs w:val="24"/>
+        </w:rPr>
+        <w:t>.</w:t>
+      </w:r>
+    </w:p>
+    <w:p>
+      <w:pPr>
+        <w:jc w:val="both"/>
+        <w:rPr>
+          <w:i/>
+          <w:iCs/>
+          <w:sz w:val="24"/>
+          <w:szCs w:val="24"/>
+        </w:rPr>
+      </w:pPr>
+    </w:p>
+    <w:p>
+      <w:pPr>
+        <w:jc w:val="both"/>
+        <w:rPr>
+          <w:i/>
+          <w:iCs/>
+          <w:sz w:val="24"/>
+          <w:szCs w:val="24"/>
+        </w:rPr>
+      </w:pPr>
+      <w:r>
+        <w:rPr>
+          <w:i/>
+          <w:iCs/>
+          <w:sz w:val="24"/>
+          <w:szCs w:val="24"/>
+        </w:rPr>
+        <w:lastRenderedPageBreak/>
+        <w:t>7.2.2 Environmental Constraints</w:t>
+      </w:r>
+    </w:p>
+    <w:p>
+      <w:pPr>
+        <w:numPr>
+          <w:ilvl w:val="0"/>
+          <w:numId w:val="29"/>
+        </w:numPr>
+        <w:jc w:val="both"/>
+        <w:rPr>
+          <w:sz w:val="24"/>
+          <w:szCs w:val="24"/>
+        </w:rPr>
+      </w:pPr>
+      <w:r>
+        <w:rPr>
+          <w:b/>
+          <w:bCs/>
+          <w:sz w:val="24"/>
+          <w:szCs w:val="24"/>
+        </w:rPr>
+        <w:t>None</w:t>
+      </w:r>
+      <w:r>
+        <w:rPr>
+          <w:b/>
+          <w:bCs/>
+          <w:sz w:val="24"/>
+          <w:szCs w:val="24"/>
+        </w:rPr>
+        <w:t>:</w:t>
+      </w:r>
+      <w:r>
+        <w:rPr>
+          <w:sz w:val="24"/>
+          <w:szCs w:val="24"/>
+        </w:rPr>
+        <w:t xml:space="preserve"> </w:t>
+      </w:r>
+      <w:r>
+        <w:rPr>
+          <w:sz w:val="24"/>
+          <w:szCs w:val="24"/>
+        </w:rPr>
+        <w:t>We are not planning to see any environmental constraints for our project.</w:t>
+      </w:r>
+    </w:p>
+    <w:p>
+      <w:pPr>
+        <w:jc w:val="both"/>
+        <w:rPr>
+          <w:i/>
+          <w:iCs/>
+          <w:sz w:val="24"/>
+          <w:szCs w:val="24"/>
+        </w:rPr>
+      </w:pPr>
+      <w:r>
+        <w:rPr>
+          <w:i/>
+          <w:iCs/>
+          <w:sz w:val="24"/>
+          <w:szCs w:val="24"/>
+        </w:rPr>
+        <w:t>7.2.3 Ethical Constraints</w:t>
+      </w:r>
+    </w:p>
+    <w:p>
+      <w:pPr>
+        <w:numPr>
+          <w:ilvl w:val="0"/>
+          <w:numId w:val="30"/>
+        </w:numPr>
+        <w:jc w:val="both"/>
+        <w:rPr>
+          <w:sz w:val="24"/>
+          <w:szCs w:val="24"/>
+        </w:rPr>
+      </w:pPr>
+      <w:r>
+        <w:rPr>
+          <w:b/>
+          <w:bCs/>
+          <w:sz w:val="24"/>
+          <w:szCs w:val="24"/>
+        </w:rPr>
+        <w:t>Privacy and Security:</w:t>
+      </w:r>
+      <w:r>
+        <w:rPr>
+          <w:sz w:val="24"/>
+          <w:szCs w:val="24"/>
+        </w:rPr>
+        <w:t xml:space="preserve"> Protecting the privacy and security of users and their data is of utmost importance. We will adhere to ethical guidelines in data handling and access control.</w:t>
+      </w:r>
+    </w:p>
+    <w:p>
+      <w:pPr>
+        <w:jc w:val="both"/>
+        <w:rPr>
+          <w:i/>
+          <w:iCs/>
+          <w:sz w:val="24"/>
+          <w:szCs w:val="24"/>
+        </w:rPr>
+      </w:pPr>
+      <w:r>
+        <w:rPr>
+          <w:i/>
+          <w:iCs/>
+          <w:sz w:val="24"/>
+          <w:szCs w:val="24"/>
+        </w:rPr>
+        <w:t>7.2.4 Health and Safety Constraints</w:t>
+      </w:r>
+    </w:p>
+    <w:p>
+      <w:pPr>
+        <w:numPr>
+          <w:ilvl w:val="0"/>
+          <w:numId w:val="31"/>
+        </w:numPr>
+        <w:jc w:val="both"/>
+        <w:rPr>
+          <w:sz w:val="24"/>
+          <w:szCs w:val="24"/>
+        </w:rPr>
+      </w:pPr>
+      <w:r>
+        <w:rPr>
+          <w:b/>
+          <w:bCs/>
+          <w:sz w:val="24"/>
+          <w:szCs w:val="24"/>
+        </w:rPr>
+        <w:t>User Safety:</w:t>
+      </w:r>
+      <w:r>
+        <w:rPr>
+          <w:sz w:val="24"/>
+          <w:szCs w:val="24"/>
+        </w:rPr>
+        <w:t xml:space="preserve"> We will consider the health and safety of users and the public when designing the application, particularly in scenarios involving potential stress factors or sensitive information.</w:t>
+      </w:r>
+    </w:p>
+    <w:p>
+      <w:pPr>
+        <w:jc w:val="both"/>
+        <w:rPr>
+          <w:i/>
+          <w:iCs/>
+          <w:sz w:val="24"/>
+          <w:szCs w:val="24"/>
+        </w:rPr>
+      </w:pPr>
+      <w:r>
+        <w:rPr>
+          <w:i/>
+          <w:iCs/>
+          <w:sz w:val="24"/>
+          <w:szCs w:val="24"/>
+        </w:rPr>
+        <w:t>7.2.5 Sustainability Constraints</w:t>
+      </w:r>
+    </w:p>
+    <w:p>
+      <w:pPr>
+        <w:numPr>
+          <w:ilvl w:val="0"/>
+          <w:numId w:val="32"/>
+        </w:numPr>
+        <w:jc w:val="both"/>
+        <w:rPr>
+          <w:sz w:val="24"/>
+          <w:szCs w:val="24"/>
+        </w:rPr>
+      </w:pPr>
+      <w:r>
+        <w:rPr>
+          <w:b/>
+          <w:bCs/>
+          <w:sz w:val="24"/>
+          <w:szCs w:val="24"/>
+        </w:rPr>
+        <w:t>Product Reliability:</w:t>
+      </w:r>
+      <w:r>
+        <w:rPr>
+          <w:sz w:val="24"/>
+          <w:szCs w:val="24"/>
+        </w:rPr>
+        <w:t xml:space="preserve"> Ensuring that the application is reliable and durable under normal operation conditions to support its long-term sustainability.</w:t>
+      </w:r>
+    </w:p>
+    <w:p>
+      <w:pPr>
+        <w:jc w:val="both"/>
+        <w:rPr>
+          <w:i/>
+          <w:iCs/>
+          <w:sz w:val="24"/>
+          <w:szCs w:val="24"/>
+        </w:rPr>
+      </w:pPr>
+      <w:r>
+        <w:rPr>
+          <w:i/>
+          <w:iCs/>
+          <w:sz w:val="24"/>
+          <w:szCs w:val="24"/>
+        </w:rPr>
+        <w:t>7.2.6 Social Constraints</w:t>
+      </w:r>
+    </w:p>
+    <w:p>
+      <w:pPr>
+        <w:numPr>
+          <w:ilvl w:val="0"/>
+          <w:numId w:val="33"/>
+        </w:numPr>
+        <w:jc w:val="both"/>
+        <w:rPr>
+          <w:sz w:val="24"/>
+          <w:szCs w:val="24"/>
+        </w:rPr>
+      </w:pPr>
+      <w:r>
+        <w:rPr>
+          <w:b/>
+          <w:bCs/>
+          <w:sz w:val="24"/>
+          <w:szCs w:val="24"/>
+        </w:rPr>
+        <w:t>Respectful Design:</w:t>
+      </w:r>
+      <w:r>
+        <w:rPr>
+          <w:sz w:val="24"/>
+          <w:szCs w:val="24"/>
+        </w:rPr>
+        <w:t xml:space="preserve"> We will avoid designing products that may negatively profile specific races, genders, or any group of individuals.</w:t>
+      </w:r>
+    </w:p>
+    <w:p>
+      <w:pPr>
+        <w:jc w:val="both"/>
+        <w:rPr>
+          <w:sz w:val="24"/>
+          <w:szCs w:val="24"/>
+          <w:u w:val="single"/>
+        </w:rPr>
+      </w:pPr>
+      <w:r>
+        <w:rPr>
+          <w:sz w:val="24"/>
+          <w:szCs w:val="24"/>
+          <w:u w:val="single"/>
+        </w:rPr>
+        <w:t>7.3 Legal Considerations</w:t>
+      </w:r>
+    </w:p>
+    <w:p>
+      <w:pPr>
+        <w:jc w:val="both"/>
+        <w:rPr>
+          <w:i/>
+          <w:iCs/>
+          <w:sz w:val="24"/>
+          <w:szCs w:val="24"/>
+        </w:rPr>
+      </w:pPr>
+      <w:r>
+        <w:rPr>
+          <w:i/>
+          <w:iCs/>
+          <w:sz w:val="24"/>
+          <w:szCs w:val="24"/>
+        </w:rPr>
+        <w:t>7.3.1 Permissions and Licensing</w:t>
+      </w:r>
+    </w:p>
+    <w:p>
+      <w:pPr>
+        <w:numPr>
+          <w:ilvl w:val="0"/>
+          <w:numId w:val="34"/>
+        </w:numPr>
+        <w:jc w:val="both"/>
+        <w:rPr>
+          <w:sz w:val="24"/>
+          <w:szCs w:val="24"/>
+        </w:rPr>
+      </w:pPr>
+      <w:r>
+        <w:rPr>
+          <w:b/>
+          <w:bCs/>
+          <w:sz w:val="24"/>
+          <w:szCs w:val="24"/>
+        </w:rPr>
+        <w:t>Compliance:</w:t>
+      </w:r>
+      <w:r>
+        <w:rPr>
+          <w:sz w:val="24"/>
+          <w:szCs w:val="24"/>
+        </w:rPr>
+        <w:t xml:space="preserve"> We will ensure compliance with all necessary legal permissions and licenses, especially if the developed product is intended for market release.</w:t>
+      </w:r>
+    </w:p>
+    <w:p>
+      <w:pPr>
+        <w:numPr>
+          <w:ilvl w:val="0"/>
+          <w:numId w:val="34"/>
+        </w:numPr>
+        <w:jc w:val="both"/>
+        <w:rPr>
+          <w:sz w:val="24"/>
+          <w:szCs w:val="24"/>
+        </w:rPr>
+      </w:pPr>
+      <w:r>
+        <w:rPr>
+          <w:b/>
+          <w:bCs/>
+          <w:sz w:val="24"/>
+          <w:szCs w:val="24"/>
+        </w:rPr>
+        <w:t>Data Protection:</w:t>
+      </w:r>
+      <w:r>
+        <w:rPr>
+          <w:sz w:val="24"/>
+          <w:szCs w:val="24"/>
+        </w:rPr>
+        <w:t xml:space="preserve"> Legal considerations will extend to data protection and privacy regulations to safeguard user information.</w:t>
+      </w:r>
+    </w:p>
+    <w:p>
+      <w:pPr>
+        <w:jc w:val="both"/>
+        <w:rPr>
+          <w:sz w:val="24"/>
+          <w:szCs w:val="24"/>
+        </w:rPr>
+      </w:pPr>
+    </w:p>
+    <w:p>
+      <w:pPr>
+        <w:jc w:val="both"/>
         <w:rPr>
           <w:b/>
           <w:bCs/>
           <w:sz w:val="32"/>
           <w:szCs w:val="32"/>
         </w:rPr>
-        <w:t>7. Professional Considerations</w:t>
-      </w:r>
-    </w:p>
-    <w:p>
-      <w:pPr>
-        <w:ind w:firstLine="720"/>
-        <w:jc w:val="both"/>
-        <w:rPr>
-          <w:sz w:val="24"/>
-          <w:szCs w:val="24"/>
-        </w:rPr>
-      </w:pPr>
-      <w:r>
-        <w:rPr>
-          <w:sz w:val="24"/>
-          <w:szCs w:val="24"/>
-        </w:rPr>
-        <w:t>In this section, we address various professional considerations and standards that will guide the project's development, collaboration, and overall management.</w:t>
-      </w:r>
-    </w:p>
-    <w:p>
-      <w:pPr>
-        <w:jc w:val="both"/>
-        <w:rPr>
-          <w:sz w:val="24"/>
-          <w:szCs w:val="24"/>
-          <w:u w:val="single"/>
-        </w:rPr>
-      </w:pPr>
-      <w:r>
-        <w:rPr>
-          <w:sz w:val="24"/>
-          <w:szCs w:val="24"/>
-          <w:u w:val="single"/>
-        </w:rPr>
-        <w:t>7.1 Methodological Considerations and Engineering Standards</w:t>
-      </w:r>
-    </w:p>
-    <w:p>
-      <w:pPr>
-        <w:jc w:val="both"/>
-        <w:rPr>
-          <w:i/>
-          <w:iCs/>
-          <w:sz w:val="24"/>
-          <w:szCs w:val="24"/>
-        </w:rPr>
-      </w:pPr>
-      <w:r>
-        <w:rPr>
-          <w:i/>
-          <w:iCs/>
-          <w:sz w:val="24"/>
-          <w:szCs w:val="24"/>
-        </w:rPr>
-        <w:t>7.1.1 Version Control with Git/GitHub</w:t>
-      </w:r>
-    </w:p>
-    <w:p>
-      <w:pPr>
-        <w:numPr>
-          <w:ilvl w:val="0"/>
-          <w:numId w:val="25"/>
-        </w:numPr>
-        <w:jc w:val="both"/>
-        <w:rPr>
-          <w:sz w:val="24"/>
-          <w:szCs w:val="24"/>
-        </w:rPr>
-      </w:pPr>
-      <w:r>
-        <w:rPr>
-          <w:b/>
-          <w:bCs/>
-          <w:sz w:val="24"/>
-          <w:szCs w:val="24"/>
-        </w:rPr>
-        <w:t>Version Control:</w:t>
-      </w:r>
-      <w:r>
-        <w:rPr>
-          <w:sz w:val="24"/>
-          <w:szCs w:val="24"/>
-        </w:rPr>
-        <w:t xml:space="preserve"> We will utilize Git as our version control system and host our code repositories on GitHub. This practice ensures code integrity, collaboration, and easy tracking of project changes.</w:t>
-      </w:r>
-    </w:p>
-    <w:p>
-      <w:pPr>
-        <w:numPr>
-          <w:ilvl w:val="0"/>
-          <w:numId w:val="25"/>
-        </w:numPr>
-        <w:jc w:val="both"/>
-        <w:rPr>
-          <w:sz w:val="24"/>
-          <w:szCs w:val="24"/>
-        </w:rPr>
-      </w:pPr>
-      <w:r>
-        <w:rPr>
-          <w:b/>
-          <w:bCs/>
-          <w:sz w:val="24"/>
-          <w:szCs w:val="24"/>
-        </w:rPr>
-        <w:lastRenderedPageBreak/>
-        <w:t>Commit Conventions:</w:t>
-      </w:r>
-      <w:r>
-        <w:rPr>
-          <w:sz w:val="24"/>
-          <w:szCs w:val="24"/>
-        </w:rPr>
-        <w:t xml:space="preserve"> Our team will adhere to clear and descriptive commit messages, following a consistent convention (e.g., Semantic Versioning) for effective code review and history tracking.</w:t>
-      </w:r>
-    </w:p>
-    <w:p>
-      <w:pPr>
-        <w:jc w:val="both"/>
-        <w:rPr>
-          <w:i/>
-          <w:iCs/>
-          <w:sz w:val="24"/>
-          <w:szCs w:val="24"/>
-        </w:rPr>
-      </w:pPr>
-      <w:r>
-        <w:rPr>
-          <w:i/>
-          <w:iCs/>
-          <w:sz w:val="24"/>
-          <w:szCs w:val="24"/>
-        </w:rPr>
-        <w:t>7.1.2 Gantt Charts</w:t>
-      </w:r>
-    </w:p>
-    <w:p>
-      <w:pPr>
-        <w:numPr>
-          <w:ilvl w:val="0"/>
-          <w:numId w:val="26"/>
-        </w:numPr>
-        <w:jc w:val="both"/>
-        <w:rPr>
-          <w:sz w:val="24"/>
-          <w:szCs w:val="24"/>
-        </w:rPr>
-      </w:pPr>
-      <w:r>
-        <w:rPr>
-          <w:b/>
-          <w:bCs/>
-          <w:sz w:val="24"/>
-          <w:szCs w:val="24"/>
-        </w:rPr>
-        <w:t>Project Management:</w:t>
-      </w:r>
-      <w:r>
-        <w:rPr>
-          <w:sz w:val="24"/>
-          <w:szCs w:val="24"/>
-        </w:rPr>
-        <w:t xml:space="preserve"> Gantt charts will be employed to visualize project timelines, task dependencies, and milestones. This aids in effective project management and allows for the tracking of progress against established deadlines.</w:t>
-      </w:r>
-    </w:p>
-    <w:p>
-      <w:pPr>
-        <w:jc w:val="both"/>
-        <w:rPr>
-          <w:i/>
-          <w:iCs/>
-          <w:sz w:val="24"/>
-          <w:szCs w:val="24"/>
-        </w:rPr>
-      </w:pPr>
-      <w:r>
-        <w:rPr>
-          <w:i/>
-          <w:iCs/>
-          <w:sz w:val="24"/>
-          <w:szCs w:val="24"/>
-        </w:rPr>
-        <w:t>7.1.3 Object-Oriented Programming (OOP)</w:t>
-      </w:r>
-    </w:p>
-    <w:p>
-      <w:pPr>
-        <w:numPr>
-          <w:ilvl w:val="0"/>
-          <w:numId w:val="27"/>
-        </w:numPr>
-        <w:jc w:val="both"/>
-        <w:rPr>
-          <w:sz w:val="24"/>
-          <w:szCs w:val="24"/>
-        </w:rPr>
-      </w:pPr>
-      <w:r>
-        <w:rPr>
-          <w:b/>
-          <w:bCs/>
-          <w:sz w:val="24"/>
-          <w:szCs w:val="24"/>
-        </w:rPr>
-        <w:t>Code Structure:</w:t>
-      </w:r>
-      <w:r>
-        <w:rPr>
-          <w:sz w:val="24"/>
-          <w:szCs w:val="24"/>
-        </w:rPr>
-        <w:t xml:space="preserve"> We will follow the principles of Object-Oriented Programming to create modular and maintainable code. Classes, objects, inheritance, and encapsulation will be employed to enhance code organization and reusability.</w:t>
-      </w:r>
-    </w:p>
-    <w:p>
-      <w:pPr>
-        <w:numPr>
-          <w:ilvl w:val="0"/>
-          <w:numId w:val="27"/>
-        </w:numPr>
-        <w:jc w:val="both"/>
-        <w:rPr>
-          <w:sz w:val="24"/>
-          <w:szCs w:val="24"/>
-        </w:rPr>
-      </w:pPr>
-      <w:r>
-        <w:rPr>
-          <w:b/>
-          <w:bCs/>
-          <w:sz w:val="24"/>
-          <w:szCs w:val="24"/>
-        </w:rPr>
-        <w:t>Design Patterns:</w:t>
-      </w:r>
-      <w:r>
-        <w:rPr>
-          <w:sz w:val="24"/>
-          <w:szCs w:val="24"/>
-        </w:rPr>
-        <w:t xml:space="preserve"> We will explore design patterns like Singleton, Factory, and Observer to solve recurring design problems and promote code flexibility and scalability.</w:t>
-      </w:r>
-    </w:p>
-    <w:p>
-      <w:pPr>
-        <w:jc w:val="both"/>
-        <w:rPr>
-          <w:sz w:val="24"/>
-          <w:szCs w:val="24"/>
-          <w:u w:val="single"/>
-        </w:rPr>
-      </w:pPr>
-      <w:r>
-        <w:rPr>
-          <w:sz w:val="24"/>
-          <w:szCs w:val="24"/>
-          <w:u w:val="single"/>
-        </w:rPr>
-        <w:t>7.2 Realistic Constraints</w:t>
-      </w:r>
-    </w:p>
-    <w:p>
-      <w:pPr>
-        <w:jc w:val="both"/>
-        <w:rPr>
-          <w:i/>
-          <w:iCs/>
-          <w:sz w:val="24"/>
-          <w:szCs w:val="24"/>
-        </w:rPr>
-      </w:pPr>
-      <w:r>
-        <w:rPr>
-          <w:i/>
-          <w:iCs/>
-          <w:sz w:val="24"/>
-          <w:szCs w:val="24"/>
-        </w:rPr>
-        <w:t>7.2.1 Economic Constraints</w:t>
-      </w:r>
-    </w:p>
-    <w:p>
-      <w:pPr>
-        <w:numPr>
-          <w:ilvl w:val="0"/>
-          <w:numId w:val="28"/>
-        </w:numPr>
-        <w:jc w:val="both"/>
-        <w:rPr>
-          <w:sz w:val="24"/>
-          <w:szCs w:val="24"/>
-        </w:rPr>
-      </w:pPr>
-      <w:r>
-        <w:rPr>
-          <w:b/>
-          <w:bCs/>
-          <w:sz w:val="24"/>
-          <w:szCs w:val="24"/>
-        </w:rPr>
-        <w:t>Budget Adherence:</w:t>
-      </w:r>
-      <w:r>
-        <w:rPr>
-          <w:sz w:val="24"/>
-          <w:szCs w:val="24"/>
-        </w:rPr>
-        <w:t xml:space="preserve"> We will manage </w:t>
-      </w:r>
-      <w:r>
-        <w:rPr>
-          <w:sz w:val="24"/>
-          <w:szCs w:val="24"/>
-        </w:rPr>
-        <w:t xml:space="preserve">the </w:t>
-      </w:r>
-      <w:r>
-        <w:rPr>
-          <w:sz w:val="24"/>
-          <w:szCs w:val="24"/>
-        </w:rPr>
-        <w:t xml:space="preserve">project </w:t>
-      </w:r>
-      <w:r>
-        <w:rPr>
-          <w:sz w:val="24"/>
-          <w:szCs w:val="24"/>
-        </w:rPr>
-        <w:t>following the limitations of spark plan of Firebase</w:t>
-      </w:r>
-      <w:r>
-        <w:rPr>
-          <w:sz w:val="24"/>
-          <w:szCs w:val="24"/>
-        </w:rPr>
-        <w:t>.</w:t>
-      </w:r>
-    </w:p>
-    <w:p>
-      <w:pPr>
-        <w:jc w:val="both"/>
-        <w:rPr>
-          <w:i/>
-          <w:iCs/>
-          <w:sz w:val="24"/>
-          <w:szCs w:val="24"/>
-        </w:rPr>
-      </w:pPr>
-      <w:r>
-        <w:rPr>
-          <w:i/>
-          <w:iCs/>
-          <w:sz w:val="24"/>
-          <w:szCs w:val="24"/>
-        </w:rPr>
-        <w:t>7.2.2 Environmental Constraints</w:t>
-      </w:r>
-    </w:p>
-    <w:p>
-      <w:pPr>
-        <w:numPr>
-          <w:ilvl w:val="0"/>
-          <w:numId w:val="29"/>
-        </w:numPr>
-        <w:jc w:val="both"/>
-        <w:rPr>
-          <w:sz w:val="24"/>
-          <w:szCs w:val="24"/>
-        </w:rPr>
-      </w:pPr>
-      <w:r>
-        <w:rPr>
-          <w:b/>
-          <w:bCs/>
-          <w:sz w:val="24"/>
-          <w:szCs w:val="24"/>
-        </w:rPr>
-        <w:t>None</w:t>
-      </w:r>
-      <w:r>
-        <w:rPr>
-          <w:b/>
-          <w:bCs/>
-          <w:sz w:val="24"/>
-          <w:szCs w:val="24"/>
-        </w:rPr>
-        <w:t>:</w:t>
-      </w:r>
-      <w:r>
-        <w:rPr>
-          <w:sz w:val="24"/>
-          <w:szCs w:val="24"/>
-        </w:rPr>
-        <w:t xml:space="preserve"> </w:t>
-      </w:r>
-      <w:r>
-        <w:rPr>
-          <w:sz w:val="24"/>
-          <w:szCs w:val="24"/>
-        </w:rPr>
-        <w:t>We are not planning to see any environmental constraints for our project.</w:t>
-      </w:r>
-    </w:p>
-    <w:p>
-      <w:pPr>
-        <w:jc w:val="both"/>
-        <w:rPr>
-          <w:i/>
-          <w:iCs/>
-          <w:sz w:val="24"/>
-          <w:szCs w:val="24"/>
-        </w:rPr>
-      </w:pPr>
-      <w:r>
-        <w:rPr>
-          <w:i/>
-          <w:iCs/>
-          <w:sz w:val="24"/>
-          <w:szCs w:val="24"/>
-        </w:rPr>
-        <w:t>7.2.3 Ethical Constraints</w:t>
-      </w:r>
-    </w:p>
-    <w:p>
-      <w:pPr>
-        <w:numPr>
-          <w:ilvl w:val="0"/>
-          <w:numId w:val="30"/>
-        </w:numPr>
-        <w:jc w:val="both"/>
-        <w:rPr>
-          <w:sz w:val="24"/>
-          <w:szCs w:val="24"/>
-        </w:rPr>
-      </w:pPr>
-      <w:r>
-        <w:rPr>
-          <w:b/>
-          <w:bCs/>
-          <w:sz w:val="24"/>
-          <w:szCs w:val="24"/>
-        </w:rPr>
-        <w:t>Privacy and Security:</w:t>
-      </w:r>
-      <w:r>
-        <w:rPr>
-          <w:sz w:val="24"/>
-          <w:szCs w:val="24"/>
-        </w:rPr>
-        <w:t xml:space="preserve"> Protecting the privacy and security of users and their data is of utmost importance. We will adhere to ethical guidelines in data handling and access control.</w:t>
-      </w:r>
-    </w:p>
-    <w:p>
-      <w:pPr>
-        <w:jc w:val="both"/>
-        <w:rPr>
-          <w:i/>
-          <w:iCs/>
-          <w:sz w:val="24"/>
-          <w:szCs w:val="24"/>
-        </w:rPr>
-      </w:pPr>
-      <w:r>
-        <w:rPr>
-          <w:i/>
-          <w:iCs/>
-          <w:sz w:val="24"/>
-          <w:szCs w:val="24"/>
-        </w:rPr>
-        <w:t>7.2.4 Health and Safety Constraints</w:t>
-      </w:r>
-    </w:p>
-    <w:p>
-      <w:pPr>
-        <w:numPr>
-          <w:ilvl w:val="0"/>
-          <w:numId w:val="31"/>
-        </w:numPr>
-        <w:jc w:val="both"/>
-        <w:rPr>
-          <w:sz w:val="24"/>
-          <w:szCs w:val="24"/>
-        </w:rPr>
-      </w:pPr>
-      <w:r>
-        <w:rPr>
-          <w:b/>
-          <w:bCs/>
-          <w:sz w:val="24"/>
-          <w:szCs w:val="24"/>
-        </w:rPr>
-        <w:t>User Safety:</w:t>
-      </w:r>
-      <w:r>
-        <w:rPr>
-          <w:sz w:val="24"/>
-          <w:szCs w:val="24"/>
-        </w:rPr>
-        <w:t xml:space="preserve"> We will consider the health and safety of users and the public when designing the application, particularly in scenarios involving potential stress factors or sensitive information.</w:t>
-      </w:r>
-    </w:p>
-    <w:p>
-      <w:pPr>
-        <w:jc w:val="both"/>
-        <w:rPr>
-          <w:i/>
-          <w:iCs/>
-          <w:sz w:val="24"/>
-          <w:szCs w:val="24"/>
-        </w:rPr>
-      </w:pPr>
-      <w:r>
-        <w:rPr>
-          <w:i/>
-          <w:iCs/>
-          <w:sz w:val="24"/>
-          <w:szCs w:val="24"/>
-        </w:rPr>
-        <w:t>7.2.5 Sustainability Constraints</w:t>
-      </w:r>
-    </w:p>
-    <w:p>
-      <w:pPr>
-        <w:numPr>
-          <w:ilvl w:val="0"/>
-          <w:numId w:val="32"/>
-        </w:numPr>
-        <w:jc w:val="both"/>
-        <w:rPr>
-          <w:sz w:val="24"/>
-          <w:szCs w:val="24"/>
-        </w:rPr>
-      </w:pPr>
-      <w:r>
-        <w:rPr>
-          <w:b/>
-          <w:bCs/>
-          <w:sz w:val="24"/>
-          <w:szCs w:val="24"/>
-        </w:rPr>
-        <w:t>Product Reliability:</w:t>
-      </w:r>
-      <w:r>
-        <w:rPr>
-          <w:sz w:val="24"/>
-          <w:szCs w:val="24"/>
-        </w:rPr>
-        <w:t xml:space="preserve"> Ensuring that the application is reliable and durable under normal operation conditions to support its long-term sustainability.</w:t>
-      </w:r>
-    </w:p>
-    <w:p>
-      <w:pPr>
-        <w:jc w:val="both"/>
-        <w:rPr>
-          <w:i/>
-          <w:iCs/>
-          <w:sz w:val="24"/>
-          <w:szCs w:val="24"/>
-        </w:rPr>
-      </w:pPr>
-      <w:r>
-        <w:rPr>
-          <w:i/>
-          <w:iCs/>
-          <w:sz w:val="24"/>
-          <w:szCs w:val="24"/>
-        </w:rPr>
-        <w:t>7.2.6 Social Constraints</w:t>
-      </w:r>
-    </w:p>
-    <w:p>
-      <w:pPr>
-        <w:numPr>
-          <w:ilvl w:val="0"/>
-          <w:numId w:val="33"/>
-        </w:numPr>
-        <w:jc w:val="both"/>
-        <w:rPr>
-          <w:sz w:val="24"/>
-          <w:szCs w:val="24"/>
-        </w:rPr>
-      </w:pPr>
-      <w:r>
-        <w:rPr>
-          <w:b/>
-          <w:bCs/>
-          <w:sz w:val="24"/>
-          <w:szCs w:val="24"/>
-        </w:rPr>
-        <w:t>Respectful Design:</w:t>
-      </w:r>
-      <w:r>
-        <w:rPr>
-          <w:sz w:val="24"/>
-          <w:szCs w:val="24"/>
-        </w:rPr>
-        <w:t xml:space="preserve"> We will avoid designing products that may negatively profile specific races, genders, or any group of individuals.</w:t>
-      </w:r>
-    </w:p>
-    <w:p>
-      <w:pPr>
-        <w:jc w:val="both"/>
-        <w:rPr>
-          <w:sz w:val="24"/>
-          <w:szCs w:val="24"/>
-          <w:u w:val="single"/>
-        </w:rPr>
-      </w:pPr>
-      <w:r>
-        <w:rPr>
-          <w:sz w:val="24"/>
-          <w:szCs w:val="24"/>
-          <w:u w:val="single"/>
-        </w:rPr>
-        <w:t>7.3 Legal Considerations</w:t>
-      </w:r>
-    </w:p>
-    <w:p>
-      <w:pPr>
-        <w:jc w:val="both"/>
-        <w:rPr>
-          <w:i/>
-          <w:iCs/>
-          <w:sz w:val="24"/>
-          <w:szCs w:val="24"/>
-        </w:rPr>
-      </w:pPr>
-      <w:r>
-        <w:rPr>
-          <w:i/>
-          <w:iCs/>
-          <w:sz w:val="24"/>
-          <w:szCs w:val="24"/>
-        </w:rPr>
-        <w:lastRenderedPageBreak/>
-        <w:t>7.3.1 Permissions and Licensing</w:t>
-      </w:r>
-    </w:p>
-    <w:p>
-      <w:pPr>
-        <w:numPr>
-          <w:ilvl w:val="0"/>
-          <w:numId w:val="34"/>
-        </w:numPr>
-        <w:jc w:val="both"/>
-        <w:rPr>
-          <w:sz w:val="24"/>
-          <w:szCs w:val="24"/>
-        </w:rPr>
-      </w:pPr>
-      <w:r>
-        <w:rPr>
-          <w:b/>
-          <w:bCs/>
-          <w:sz w:val="24"/>
-          <w:szCs w:val="24"/>
-        </w:rPr>
-        <w:t>Compliance:</w:t>
-      </w:r>
-      <w:r>
-        <w:rPr>
-          <w:sz w:val="24"/>
-          <w:szCs w:val="24"/>
-        </w:rPr>
-        <w:t xml:space="preserve"> We will ensure compliance with all necessary legal permissions and licenses, especially if the developed product is intended for market release.</w:t>
-      </w:r>
-    </w:p>
-    <w:p>
-      <w:pPr>
-        <w:numPr>
-          <w:ilvl w:val="0"/>
-          <w:numId w:val="34"/>
-        </w:numPr>
-        <w:jc w:val="both"/>
-        <w:rPr>
-          <w:sz w:val="24"/>
-          <w:szCs w:val="24"/>
-        </w:rPr>
-      </w:pPr>
-      <w:r>
-        <w:rPr>
-          <w:b/>
-          <w:bCs/>
-          <w:sz w:val="24"/>
-          <w:szCs w:val="24"/>
-        </w:rPr>
-        <w:t>Data Protection:</w:t>
-      </w:r>
-      <w:r>
-        <w:rPr>
-          <w:sz w:val="24"/>
-          <w:szCs w:val="24"/>
-        </w:rPr>
-        <w:t xml:space="preserve"> Legal considerations will extend to data protection and privacy regulations to safeguard user information.</w:t>
-      </w:r>
-    </w:p>
-    <w:p>
-      <w:pPr>
-        <w:jc w:val="both"/>
-        <w:rPr>
-          <w:sz w:val="24"/>
-          <w:szCs w:val="24"/>
-        </w:rPr>
-      </w:pPr>
-    </w:p>
-    <w:p>
-      <w:pPr>
-        <w:jc w:val="both"/>
+      </w:pPr>
+      <w:r>
         <w:rPr>
           <w:b/>
           <w:bCs/>
           <w:sz w:val="32"/>
           <w:szCs w:val="32"/>
         </w:rPr>
-      </w:pPr>
-    </w:p>
-    <w:p>
-      <w:pPr>
-        <w:jc w:val="both"/>
-        <w:rPr>
-          <w:b/>
-          <w:bCs/>
-          <w:sz w:val="32"/>
-          <w:szCs w:val="32"/>
-        </w:rPr>
-      </w:pPr>
-    </w:p>
-    <w:p>
-      <w:pPr>
-        <w:jc w:val="both"/>
-        <w:rPr>
-          <w:b/>
-          <w:bCs/>
-          <w:sz w:val="32"/>
-          <w:szCs w:val="32"/>
-        </w:rPr>
-      </w:pPr>
-      <w:r>
-        <w:rPr>
-          <w:b/>
-          <w:bCs/>
-          <w:sz w:val="32"/>
-          <w:szCs w:val="32"/>
-        </w:rPr>
         <w:t>8. Management Plan</w:t>
       </w:r>
     </w:p>
@@ -5320,6 +5337,7 @@
           <w:sz w:val="24"/>
           <w:szCs w:val="24"/>
         </w:rPr>
+        <w:lastRenderedPageBreak/>
         <w:t>8.1.1 Phase 1: Chat Application Development</w:t>
       </w:r>
     </w:p>
@@ -5350,7 +5368,21 @@
           <w:sz w:val="24"/>
           <w:szCs w:val="24"/>
         </w:rPr>
-        <w:t xml:space="preserve"> Approximately 2 months</w:t>
+        <w:t xml:space="preserve"> Approximately </w:t>
+      </w:r>
+      <w:r>
+        <w:rPr>
+          <w:sz w:val="24"/>
+          <w:szCs w:val="24"/>
+        </w:rPr>
+        <w:t>3</w:t>
+      </w:r>
+      <w:r>
+        <w:rPr>
+          <w:sz w:val="24"/>
+          <w:szCs w:val="24"/>
+        </w:rPr>
+        <w:t xml:space="preserve"> months</w:t>
       </w:r>
     </w:p>
     <w:p>
@@ -5430,7 +5462,21 @@
           <w:sz w:val="24"/>
           <w:szCs w:val="24"/>
         </w:rPr>
-        <w:t xml:space="preserve"> Approximately 3 months</w:t>
+        <w:t xml:space="preserve"> Approximately </w:t>
+      </w:r>
+      <w:r>
+        <w:rPr>
+          <w:sz w:val="24"/>
+          <w:szCs w:val="24"/>
+        </w:rPr>
+        <w:t>2</w:t>
+      </w:r>
+      <w:r>
+        <w:rPr>
+          <w:sz w:val="24"/>
+          <w:szCs w:val="24"/>
+        </w:rPr>
+        <w:t xml:space="preserve"> months</w:t>
       </w:r>
     </w:p>
     <w:p>
@@ -5542,15 +5588,7 @@
           <w:sz w:val="24"/>
           <w:szCs w:val="24"/>
         </w:rPr>
-        <w:t xml:space="preserve"> The third phase focuses on the development of a secure data sharing system that ensures the privacy of users. Activities include ensuring end-to-end </w:t>
-      </w:r>
-      <w:r>
-        <w:rPr>
-          <w:sz w:val="24"/>
-          <w:szCs w:val="24"/>
-        </w:rPr>
-        <w:lastRenderedPageBreak/>
-        <w:t>encryption and secure data transfer and integrating the system with the chat application.</w:t>
+        <w:t xml:space="preserve"> The third phase focuses on the development of a secure data sharing system that ensures the privacy of users. Activities include ensuring end-to-end encryption and secure data transfer and integrating the system with the chat application.</w:t>
       </w:r>
     </w:p>
     <w:p>
@@ -5898,7 +5936,6 @@
         </w:rPr>
         <w:t xml:space="preserve">, </w:t>
       </w:r>
-      <w:proofErr w:type="gramStart"/>
       <w:r>
         <w:rPr>
           <w:sz w:val="24"/>
@@ -5906,7 +5943,6 @@
         </w:rPr>
         <w:t>Dart</w:t>
       </w:r>
-      <w:proofErr w:type="gramEnd"/>
       <w:r>
         <w:rPr>
           <w:sz w:val="24"/>
@@ -6027,6 +6063,7 @@
           <w:sz w:val="24"/>
           <w:szCs w:val="24"/>
         </w:rPr>
+        <w:lastRenderedPageBreak/>
         <w:t>8.2.</w:t>
       </w:r>
       <w:r>
@@ -6328,7 +6365,6 @@
         <w:rPr>
           <w:noProof/>
         </w:rPr>
-        <w:lastRenderedPageBreak/>
         <w:drawing>
           <wp:inline distT="0" distB="0" distL="0" distR="0" wp14:anchorId="5FF802F2" wp14:editId="3A6696C1">
             <wp:extent cx="5486400" cy="3200400"/>
@@ -6337,7 +6373,7 @@
             <wp:cNvGraphicFramePr/>
             <a:graphic xmlns:a="http://schemas.openxmlformats.org/drawingml/2006/main">
               <a:graphicData uri="http://schemas.openxmlformats.org/drawingml/2006/chart">
-                <c:chart xmlns:c="http://schemas.openxmlformats.org/drawingml/2006/chart" xmlns:r="http://schemas.openxmlformats.org/officeDocument/2006/relationships" r:id="rId7"/>
+                <c:chart xmlns:c="http://schemas.openxmlformats.org/drawingml/2006/chart" xmlns:r="http://schemas.openxmlformats.org/officeDocument/2006/relationships" r:id="rId8"/>
               </a:graphicData>
             </a:graphic>
           </wp:inline>
@@ -6549,6 +6585,7 @@
           <w:sz w:val="24"/>
           <w:szCs w:val="24"/>
         </w:rPr>
+        <w:lastRenderedPageBreak/>
         <w:t>8.3.2 Milestone 2: Functional Facial Recognition System</w:t>
       </w:r>
     </w:p>
@@ -6736,27 +6773,7 @@
           <w:sz w:val="24"/>
           <w:szCs w:val="24"/>
         </w:rPr>
-        <w:t xml:space="preserve">8.4 Project </w:t>
-      </w:r>
-      <w:proofErr w:type="gramStart"/>
-      <w:r>
-        <w:rPr>
-          <w:i/>
-          <w:iCs/>
-          <w:sz w:val="24"/>
-          <w:szCs w:val="24"/>
-        </w:rPr>
-        <w:t>Time Line</w:t>
-      </w:r>
-      <w:proofErr w:type="gramEnd"/>
-      <w:r>
-        <w:rPr>
-          <w:i/>
-          <w:iCs/>
-          <w:sz w:val="24"/>
-          <w:szCs w:val="24"/>
-        </w:rPr>
-        <w:t xml:space="preserve"> (Gantt Chart)</w:t>
+        <w:t>8.4 Project Time Line (Gantt Chart)</w:t>
       </w:r>
       <w:r>
         <w:rPr>
@@ -6836,7 +6853,6 @@
                 <w:sz w:val="20"/>
                 <w:szCs w:val="20"/>
               </w:rPr>
-              <w:lastRenderedPageBreak/>
               <w:t>Task Name</w:t>
             </w:r>
           </w:p>
@@ -8667,24 +8683,14 @@
           <w:sz w:val="24"/>
           <w:szCs w:val="24"/>
         </w:rPr>
-        <w:t>The project management plan will be periodically reviewed and updated to adapt to any changes, ensure the project's successful progression, and address unforeseen challenges. Effective communication, collaboration, and project management are essential components of our strategy to achieve the project objectives.</w:t>
-      </w:r>
-    </w:p>
-    <w:p>
-      <w:pPr>
-        <w:ind w:firstLine="720"/>
-        <w:jc w:val="both"/>
-        <w:rPr>
-          <w:sz w:val="24"/>
-          <w:szCs w:val="24"/>
-        </w:rPr>
-      </w:pPr>
-      <w:r>
-        <w:rPr>
-          <w:sz w:val="24"/>
-          <w:szCs w:val="24"/>
-        </w:rPr>
-        <w:t>By effectively implementing the management plan, we aim to complete the project within the specified timeline, meet performance expectations, and deliver a privacy-focused group photograph sharing application that meets the needs of our users and addresses their privacy concerns.</w:t>
+        <w:t>By effectively implementing the management plan, we aim to complete the project within the specified timeline, meet performance expectations, and deliver a privacy-focused group photograph sharing application</w:t>
+      </w:r>
+      <w:r>
+        <w:rPr>
+          <w:sz w:val="24"/>
+          <w:szCs w:val="24"/>
+        </w:rPr>
+        <w:t>.</w:t>
       </w:r>
     </w:p>
     <w:p>
@@ -8697,13 +8703,47 @@
           <w:szCs w:val="32"/>
         </w:rPr>
       </w:pPr>
-      <w:r>
+    </w:p>
+    <w:p>
+      <w:pPr>
+        <w:jc w:val="both"/>
         <w:rPr>
           <w:b/>
           <w:bCs/>
           <w:sz w:val="32"/>
           <w:szCs w:val="32"/>
         </w:rPr>
+      </w:pPr>
+    </w:p>
+    <w:p>
+      <w:pPr>
+        <w:jc w:val="both"/>
+        <w:rPr>
+          <w:b/>
+          <w:bCs/>
+          <w:sz w:val="32"/>
+          <w:szCs w:val="32"/>
+        </w:rPr>
+      </w:pPr>
+    </w:p>
+    <w:p>
+      <w:pPr>
+        <w:jc w:val="both"/>
+        <w:rPr>
+          <w:b/>
+          <w:bCs/>
+          <w:sz w:val="32"/>
+          <w:szCs w:val="32"/>
+        </w:rPr>
+      </w:pPr>
+      <w:r>
+        <w:rPr>
+          <w:b/>
+          <w:bCs/>
+          <w:sz w:val="32"/>
+          <w:szCs w:val="32"/>
+        </w:rPr>
+        <w:lastRenderedPageBreak/>
         <w:t>9. Success Factors and Risk Management</w:t>
       </w:r>
     </w:p>
@@ -8793,7 +8833,6 @@
           <w:sz w:val="24"/>
           <w:szCs w:val="24"/>
         </w:rPr>
-        <w:lastRenderedPageBreak/>
         <w:t>The expertise and competence of the project team are pivotal. The skills and knowledge required for mobile app development, facial recognition technology, data security, and user experience design are instrumental in creating a successful application.</w:t>
       </w:r>
     </w:p>
@@ -8814,36 +8853,17 @@
           <w:sz w:val="24"/>
           <w:szCs w:val="24"/>
         </w:rPr>
-        <w:t>9.1.2 User-Centric Design</w:t>
-      </w:r>
-    </w:p>
-    <w:p>
-      <w:pPr>
-        <w:ind w:firstLine="720"/>
-        <w:jc w:val="both"/>
-        <w:rPr>
-          <w:sz w:val="24"/>
-          <w:szCs w:val="24"/>
-        </w:rPr>
-      </w:pPr>
-      <w:r>
-        <w:rPr>
-          <w:sz w:val="24"/>
-          <w:szCs w:val="24"/>
-        </w:rPr>
-        <w:t>User satisfaction is a fundamental success factor. Prioritizing user needs, preferences, and feedback in the application's design and functionality is crucial. An intuitive and user-friendly interface is key to the project's success.</w:t>
-      </w:r>
-    </w:p>
-    <w:p>
-      <w:pPr>
-        <w:jc w:val="both"/>
+        <w:t>9.1.</w:t>
+      </w:r>
+      <w:r>
         <w:rPr>
           <w:i/>
           <w:iCs/>
           <w:sz w:val="24"/>
           <w:szCs w:val="24"/>
         </w:rPr>
-      </w:pPr>
+        <w:t>2</w:t>
+      </w:r>
       <w:r>
         <w:rPr>
           <w:i/>
@@ -8851,7 +8871,7 @@
           <w:sz w:val="24"/>
           <w:szCs w:val="24"/>
         </w:rPr>
-        <w:t>9.1.3 Technical Excellence</w:t>
+        <w:t xml:space="preserve"> Technical Excellence</w:t>
       </w:r>
     </w:p>
     <w:p>
@@ -8888,46 +8908,17 @@
           <w:sz w:val="24"/>
           <w:szCs w:val="24"/>
         </w:rPr>
-        <w:t>9.1.4 Data Security and Privacy</w:t>
-      </w:r>
-    </w:p>
-    <w:p>
-      <w:pPr>
-        <w:ind w:firstLine="720"/>
-        <w:jc w:val="both"/>
-        <w:rPr>
-          <w:sz w:val="24"/>
-          <w:szCs w:val="24"/>
-        </w:rPr>
-      </w:pPr>
-      <w:r>
-        <w:rPr>
-          <w:sz w:val="24"/>
-          <w:szCs w:val="24"/>
-        </w:rPr>
-        <w:t>Ensuring robust data security and privacy protection is non-negotiable. Success hinges on the application's ability to safeguard user data, prevent unauthorized access, and comply with privacy regulations.</w:t>
-      </w:r>
-    </w:p>
-    <w:p>
-      <w:pPr>
-        <w:ind w:firstLine="720"/>
-        <w:jc w:val="both"/>
-        <w:rPr>
-          <w:sz w:val="24"/>
-          <w:szCs w:val="24"/>
-        </w:rPr>
-      </w:pPr>
-    </w:p>
-    <w:p>
-      <w:pPr>
-        <w:jc w:val="both"/>
+        <w:t>9.1.</w:t>
+      </w:r>
+      <w:r>
         <w:rPr>
           <w:i/>
           <w:iCs/>
           <w:sz w:val="24"/>
           <w:szCs w:val="24"/>
         </w:rPr>
-      </w:pPr>
+        <w:t>3</w:t>
+      </w:r>
       <w:r>
         <w:rPr>
           <w:i/>
@@ -8935,7 +8926,7 @@
           <w:sz w:val="24"/>
           <w:szCs w:val="24"/>
         </w:rPr>
-        <w:t>9.1.5 Legal Compliance</w:t>
+        <w:t xml:space="preserve"> Data Security and Privacy</w:t>
       </w:r>
     </w:p>
     <w:p>
@@ -8952,7 +8943,62 @@
           <w:sz w:val="24"/>
           <w:szCs w:val="24"/>
         </w:rPr>
-        <w:t>Adherence to legal and regulatory requirements is vital. Complying with data protection and privacy laws is essential to avoid legal issues and build user trust.</w:t>
+        <w:t>Ensuring robust data security and privacy protection is non-negotiable. Success hinges on the application's ability to safeguard user data, prevent unauthorized access, and comply with privacy regulations.</w:t>
+      </w:r>
+    </w:p>
+    <w:p>
+      <w:pPr>
+        <w:jc w:val="both"/>
+        <w:rPr>
+          <w:i/>
+          <w:iCs/>
+          <w:sz w:val="24"/>
+          <w:szCs w:val="24"/>
+        </w:rPr>
+      </w:pPr>
+      <w:r>
+        <w:rPr>
+          <w:i/>
+          <w:iCs/>
+          <w:sz w:val="24"/>
+          <w:szCs w:val="24"/>
+        </w:rPr>
+        <w:t>9.1.</w:t>
+      </w:r>
+      <w:r>
+        <w:rPr>
+          <w:i/>
+          <w:iCs/>
+          <w:sz w:val="24"/>
+          <w:szCs w:val="24"/>
+        </w:rPr>
+        <w:t>4</w:t>
+      </w:r>
+      <w:r>
+        <w:rPr>
+          <w:i/>
+          <w:iCs/>
+          <w:sz w:val="24"/>
+          <w:szCs w:val="24"/>
+        </w:rPr>
+        <w:t xml:space="preserve"> Legal Compliance</w:t>
+      </w:r>
+    </w:p>
+    <w:p>
+      <w:pPr>
+        <w:ind w:firstLine="720"/>
+        <w:jc w:val="both"/>
+        <w:rPr>
+          <w:sz w:val="24"/>
+          <w:szCs w:val="24"/>
+        </w:rPr>
+      </w:pPr>
+      <w:r>
+        <w:rPr>
+          <w:sz w:val="24"/>
+          <w:szCs w:val="24"/>
+        </w:rPr>
+        <w:t>Adherence to legal and regulatory requirements is vital. Complying with data protection and privacy laws is essential.</w:t>
       </w:r>
     </w:p>
     <w:p>
@@ -9017,7 +9063,10 @@
           <w:lang w:val="tr-TR"/>
         </w:rPr>
       </w:pPr>
-      <w:r>
+    </w:p>
+    <w:p>
+      <w:pPr>
+        <w:jc w:val="both"/>
         <w:rPr>
           <w:i/>
           <w:iCs/>
@@ -9025,6 +9074,52 @@
           <w:szCs w:val="24"/>
           <w:lang w:val="tr-TR"/>
         </w:rPr>
+      </w:pPr>
+    </w:p>
+    <w:p>
+      <w:pPr>
+        <w:jc w:val="both"/>
+        <w:rPr>
+          <w:i/>
+          <w:iCs/>
+          <w:sz w:val="24"/>
+          <w:szCs w:val="24"/>
+          <w:lang w:val="tr-TR"/>
+        </w:rPr>
+      </w:pPr>
+    </w:p>
+    <w:p>
+      <w:pPr>
+        <w:jc w:val="both"/>
+        <w:rPr>
+          <w:i/>
+          <w:iCs/>
+          <w:sz w:val="24"/>
+          <w:szCs w:val="24"/>
+          <w:lang w:val="tr-TR"/>
+        </w:rPr>
+      </w:pPr>
+    </w:p>
+    <w:p>
+      <w:pPr>
+        <w:jc w:val="both"/>
+        <w:rPr>
+          <w:i/>
+          <w:iCs/>
+          <w:sz w:val="24"/>
+          <w:szCs w:val="24"/>
+          <w:lang w:val="tr-TR"/>
+        </w:rPr>
+      </w:pPr>
+      <w:r>
+        <w:rPr>
+          <w:i/>
+          <w:iCs/>
+          <w:sz w:val="24"/>
+          <w:szCs w:val="24"/>
+          <w:lang w:val="tr-TR"/>
+        </w:rPr>
+        <w:lastRenderedPageBreak/>
         <w:t>9.</w:t>
       </w:r>
       <w:r>
@@ -9139,7 +9234,7 @@
           <w:szCs w:val="24"/>
           <w:lang w:val="tr-TR"/>
         </w:rPr>
-        <w:t xml:space="preserve"> The accuracy of the facial recognition system may fall short of expectations, resulting in misidentifications and user dissatisfaction. </w:t>
+        <w:t xml:space="preserve"> The accuracy of the facial recognition system may fall short of expectations, resulting in misidentifications. </w:t>
       </w:r>
     </w:p>
     <w:p>
@@ -9227,7 +9322,6 @@
           <w:szCs w:val="24"/>
           <w:lang w:val="tr-TR"/>
         </w:rPr>
-        <w:lastRenderedPageBreak/>
         <w:t>9.</w:t>
       </w:r>
       <w:r>
@@ -9293,39 +9387,6 @@
           <w:szCs w:val="24"/>
           <w:lang w:val="tr-TR"/>
         </w:rPr>
-        <w:t>Data Breaches:</w:t>
-      </w:r>
-      <w:r>
-        <w:rPr>
-          <w:sz w:val="24"/>
-          <w:szCs w:val="24"/>
-          <w:lang w:val="tr-TR"/>
-        </w:rPr>
-        <w:t xml:space="preserve"> Security vulnerabilities could lead to data breaches and unauthorized access to shared photographs. </w:t>
-      </w:r>
-    </w:p>
-    <w:p>
-      <w:pPr>
-        <w:pStyle w:val="ListParagraph"/>
-        <w:numPr>
-          <w:ilvl w:val="0"/>
-          <w:numId w:val="72"/>
-        </w:numPr>
-        <w:jc w:val="both"/>
-        <w:rPr>
-          <w:sz w:val="24"/>
-          <w:szCs w:val="24"/>
-          <w:lang w:val="tr-TR"/>
-        </w:rPr>
-      </w:pPr>
-      <w:r>
-        <w:rPr>
-          <w:b/>
-          <w:bCs/>
-          <w:sz w:val="24"/>
-          <w:szCs w:val="24"/>
-          <w:lang w:val="tr-TR"/>
-        </w:rPr>
         <w:t>Privacy Concerns:</w:t>
       </w:r>
       <w:r>
@@ -9429,7 +9490,15 @@
           <w:szCs w:val="24"/>
           <w:lang w:val="tr-TR"/>
         </w:rPr>
-        <w:t xml:space="preserve"> Insufficient expertise in facial recognition, mobile app development, or data security among team members may slow progress. </w:t>
+        <w:t xml:space="preserve"> Insufficient expertise in facial recognition, mobile app development, or data security among team members may slow progress.</w:t>
+      </w:r>
+      <w:r>
+        <w:rPr>
+          <w:sz w:val="24"/>
+          <w:szCs w:val="24"/>
+          <w:lang w:val="tr-TR"/>
+        </w:rPr>
+        <w:t xml:space="preserve"> </w:t>
       </w:r>
     </w:p>
     <w:p>
@@ -9542,59 +9611,6 @@
     </w:p>
     <w:p>
       <w:pPr>
-        <w:pStyle w:val="ListParagraph"/>
-        <w:numPr>
-          <w:ilvl w:val="0"/>
-          <w:numId w:val="74"/>
-        </w:numPr>
-        <w:jc w:val="both"/>
-        <w:rPr>
-          <w:sz w:val="24"/>
-          <w:szCs w:val="24"/>
-          <w:lang w:val="tr-TR"/>
-        </w:rPr>
-      </w:pPr>
-      <w:r>
-        <w:rPr>
-          <w:b/>
-          <w:bCs/>
-          <w:sz w:val="24"/>
-          <w:szCs w:val="24"/>
-          <w:lang w:val="tr-TR"/>
-        </w:rPr>
-        <w:t>Economic Factors:</w:t>
-      </w:r>
-      <w:r>
-        <w:rPr>
-          <w:sz w:val="24"/>
-          <w:szCs w:val="24"/>
-          <w:lang w:val="tr-TR"/>
-        </w:rPr>
-        <w:t xml:space="preserve"> Economic fluctuations may affect project funding and available resources.</w:t>
-      </w:r>
-    </w:p>
-    <w:p>
-      <w:pPr>
-        <w:jc w:val="both"/>
-        <w:rPr>
-          <w:sz w:val="24"/>
-          <w:szCs w:val="24"/>
-          <w:lang w:val="tr-TR"/>
-        </w:rPr>
-      </w:pPr>
-    </w:p>
-    <w:p>
-      <w:pPr>
-        <w:jc w:val="both"/>
-        <w:rPr>
-          <w:sz w:val="24"/>
-          <w:szCs w:val="24"/>
-          <w:lang w:val="tr-TR"/>
-        </w:rPr>
-      </w:pPr>
-    </w:p>
-    <w:p>
-      <w:pPr>
         <w:jc w:val="both"/>
         <w:rPr>
           <w:i/>
@@ -9684,7 +9700,7 @@
           <w:szCs w:val="24"/>
           <w:lang w:val="tr-TR"/>
         </w:rPr>
-        <w:t xml:space="preserve"> Assess the potential consequences of the risk on the project's objectives, including timeline, budget, and quality.</w:t>
+        <w:t xml:space="preserve"> Assess the potential consequences of the risk on the project's objectives, including timeline and quality.</w:t>
       </w:r>
     </w:p>
     <w:p>
@@ -9743,7 +9759,10 @@
           <w:lang w:val="tr-TR"/>
         </w:rPr>
       </w:pPr>
-      <w:r>
+    </w:p>
+    <w:p>
+      <w:pPr>
+        <w:jc w:val="both"/>
         <w:rPr>
           <w:i/>
           <w:iCs/>
@@ -9751,6 +9770,64 @@
           <w:szCs w:val="24"/>
           <w:lang w:val="tr-TR"/>
         </w:rPr>
+      </w:pPr>
+    </w:p>
+    <w:p>
+      <w:pPr>
+        <w:jc w:val="both"/>
+        <w:rPr>
+          <w:i/>
+          <w:iCs/>
+          <w:sz w:val="24"/>
+          <w:szCs w:val="24"/>
+          <w:lang w:val="tr-TR"/>
+        </w:rPr>
+      </w:pPr>
+    </w:p>
+    <w:p>
+      <w:pPr>
+        <w:jc w:val="both"/>
+        <w:rPr>
+          <w:i/>
+          <w:iCs/>
+          <w:sz w:val="24"/>
+          <w:szCs w:val="24"/>
+          <w:lang w:val="tr-TR"/>
+        </w:rPr>
+      </w:pPr>
+    </w:p>
+    <w:p>
+      <w:pPr>
+        <w:jc w:val="both"/>
+        <w:rPr>
+          <w:i/>
+          <w:iCs/>
+          <w:sz w:val="24"/>
+          <w:szCs w:val="24"/>
+          <w:lang w:val="tr-TR"/>
+        </w:rPr>
+      </w:pPr>
+    </w:p>
+    <w:p>
+      <w:pPr>
+        <w:jc w:val="both"/>
+        <w:rPr>
+          <w:i/>
+          <w:iCs/>
+          <w:sz w:val="24"/>
+          <w:szCs w:val="24"/>
+          <w:lang w:val="tr-TR"/>
+        </w:rPr>
+      </w:pPr>
+      <w:r>
+        <w:rPr>
+          <w:i/>
+          <w:iCs/>
+          <w:sz w:val="24"/>
+          <w:szCs w:val="24"/>
+          <w:lang w:val="tr-TR"/>
+        </w:rPr>
+        <w:lastRenderedPageBreak/>
         <w:t>9.</w:t>
       </w:r>
       <w:r>
@@ -9902,30 +9979,15 @@
           <w:szCs w:val="24"/>
           <w:lang w:val="tr-TR"/>
         </w:rPr>
-        <w:t>Employ rigorous testing and training processes.</w:t>
-      </w:r>
-    </w:p>
-    <w:p>
-      <w:pPr>
-        <w:pStyle w:val="ListParagraph"/>
-        <w:numPr>
-          <w:ilvl w:val="0"/>
-          <w:numId w:val="77"/>
-        </w:numPr>
-        <w:jc w:val="both"/>
+        <w:t>Employ rigorous testing processes</w:t>
+      </w:r>
+      <w:r>
         <w:rPr>
           <w:sz w:val="24"/>
           <w:szCs w:val="24"/>
           <w:lang w:val="tr-TR"/>
         </w:rPr>
-      </w:pPr>
-      <w:r>
-        <w:rPr>
-          <w:sz w:val="24"/>
-          <w:szCs w:val="24"/>
-          <w:lang w:val="tr-TR"/>
-        </w:rPr>
-        <w:t xml:space="preserve">Plan for iterative improvements based on user feedback. </w:t>
+        <w:t xml:space="preserve">. </w:t>
       </w:r>
     </w:p>
     <w:p>
@@ -10032,7 +10094,6 @@
           <w:szCs w:val="24"/>
           <w:lang w:val="tr-TR"/>
         </w:rPr>
-        <w:lastRenderedPageBreak/>
         <w:t>9.</w:t>
       </w:r>
       <w:r>
@@ -10075,91 +10136,6 @@
         </w:rPr>
         <w:t xml:space="preserve"> Privacy and Security Risks </w:t>
       </w:r>
-    </w:p>
-    <w:p>
-      <w:pPr>
-        <w:pStyle w:val="ListParagraph"/>
-        <w:numPr>
-          <w:ilvl w:val="0"/>
-          <w:numId w:val="80"/>
-        </w:numPr>
-        <w:jc w:val="both"/>
-        <w:rPr>
-          <w:b/>
-          <w:bCs/>
-          <w:sz w:val="24"/>
-          <w:szCs w:val="24"/>
-          <w:lang w:val="tr-TR"/>
-        </w:rPr>
-      </w:pPr>
-      <w:r>
-        <w:rPr>
-          <w:b/>
-          <w:bCs/>
-          <w:sz w:val="24"/>
-          <w:szCs w:val="24"/>
-          <w:lang w:val="tr-TR"/>
-        </w:rPr>
-        <w:t>To prevent data breaches:</w:t>
-      </w:r>
-    </w:p>
-    <w:p>
-      <w:pPr>
-        <w:pStyle w:val="ListParagraph"/>
-        <w:numPr>
-          <w:ilvl w:val="0"/>
-          <w:numId w:val="81"/>
-        </w:numPr>
-        <w:jc w:val="both"/>
-        <w:rPr>
-          <w:sz w:val="24"/>
-          <w:szCs w:val="24"/>
-          <w:lang w:val="tr-TR"/>
-        </w:rPr>
-      </w:pPr>
-      <w:r>
-        <w:rPr>
-          <w:sz w:val="24"/>
-          <w:szCs w:val="24"/>
-          <w:lang w:val="tr-TR"/>
-        </w:rPr>
-        <w:t>Implement robust encryption and security protocols.</w:t>
-      </w:r>
-    </w:p>
-    <w:p>
-      <w:pPr>
-        <w:pStyle w:val="ListParagraph"/>
-        <w:numPr>
-          <w:ilvl w:val="0"/>
-          <w:numId w:val="81"/>
-        </w:numPr>
-        <w:jc w:val="both"/>
-        <w:rPr>
-          <w:sz w:val="24"/>
-          <w:szCs w:val="24"/>
-          <w:lang w:val="tr-TR"/>
-        </w:rPr>
-      </w:pPr>
-      <w:r>
-        <w:rPr>
-          <w:sz w:val="24"/>
-          <w:szCs w:val="24"/>
-          <w:lang w:val="tr-TR"/>
-        </w:rPr>
-        <w:t xml:space="preserve">Conduct regular security audits and penetration testing. </w:t>
-      </w:r>
-    </w:p>
-    <w:p>
-      <w:pPr>
-        <w:pStyle w:val="ListParagraph"/>
-        <w:ind w:left="1080"/>
-        <w:jc w:val="both"/>
-        <w:rPr>
-          <w:sz w:val="24"/>
-          <w:szCs w:val="24"/>
-          <w:lang w:val="tr-TR"/>
-        </w:rPr>
-      </w:pPr>
     </w:p>
     <w:p>
       <w:pPr>
@@ -10326,29 +10302,6 @@
     <w:p>
       <w:pPr>
         <w:pStyle w:val="ListParagraph"/>
-        <w:numPr>
-          <w:ilvl w:val="0"/>
-          <w:numId w:val="85"/>
-        </w:numPr>
-        <w:jc w:val="both"/>
-        <w:rPr>
-          <w:sz w:val="24"/>
-          <w:szCs w:val="24"/>
-          <w:lang w:val="tr-TR"/>
-        </w:rPr>
-      </w:pPr>
-      <w:r>
-        <w:rPr>
-          <w:sz w:val="24"/>
-          <w:szCs w:val="24"/>
-          <w:lang w:val="tr-TR"/>
-        </w:rPr>
-        <w:t xml:space="preserve">Consider external expertise or consultants if necessary. </w:t>
-      </w:r>
-    </w:p>
-    <w:p>
-      <w:pPr>
-        <w:pStyle w:val="ListParagraph"/>
         <w:ind w:left="1080"/>
         <w:jc w:val="both"/>
         <w:rPr>
@@ -10410,29 +10363,6 @@
     </w:p>
     <w:p>
       <w:pPr>
-        <w:pStyle w:val="ListParagraph"/>
-        <w:numPr>
-          <w:ilvl w:val="0"/>
-          <w:numId w:val="87"/>
-        </w:numPr>
-        <w:jc w:val="both"/>
-        <w:rPr>
-          <w:sz w:val="24"/>
-          <w:szCs w:val="24"/>
-          <w:lang w:val="tr-TR"/>
-        </w:rPr>
-      </w:pPr>
-      <w:r>
-        <w:rPr>
-          <w:sz w:val="24"/>
-          <w:szCs w:val="24"/>
-          <w:lang w:val="tr-TR"/>
-        </w:rPr>
-        <w:t>Implement conflict resolution procedures.</w:t>
-      </w:r>
-    </w:p>
-    <w:p>
-      <w:pPr>
         <w:jc w:val="both"/>
         <w:rPr>
           <w:i/>
@@ -10525,138 +10455,6 @@
     </w:p>
     <w:p>
       <w:pPr>
-        <w:pStyle w:val="ListParagraph"/>
-        <w:numPr>
-          <w:ilvl w:val="0"/>
-          <w:numId w:val="89"/>
-        </w:numPr>
-        <w:jc w:val="both"/>
-        <w:rPr>
-          <w:sz w:val="24"/>
-          <w:szCs w:val="24"/>
-          <w:lang w:val="tr-TR"/>
-        </w:rPr>
-      </w:pPr>
-      <w:r>
-        <w:rPr>
-          <w:sz w:val="24"/>
-          <w:szCs w:val="24"/>
-          <w:lang w:val="tr-TR"/>
-        </w:rPr>
-        <w:t xml:space="preserve">Consult with legal experts to ensure compliance. </w:t>
-      </w:r>
-    </w:p>
-    <w:p>
-      <w:pPr>
-        <w:pStyle w:val="ListParagraph"/>
-        <w:numPr>
-          <w:ilvl w:val="0"/>
-          <w:numId w:val="90"/>
-        </w:numPr>
-        <w:jc w:val="both"/>
-        <w:rPr>
-          <w:b/>
-          <w:bCs/>
-          <w:sz w:val="24"/>
-          <w:szCs w:val="24"/>
-          <w:lang w:val="tr-TR"/>
-        </w:rPr>
-      </w:pPr>
-      <w:r>
-        <w:rPr>
-          <w:b/>
-          <w:bCs/>
-          <w:sz w:val="24"/>
-          <w:szCs w:val="24"/>
-          <w:lang w:val="tr-TR"/>
-        </w:rPr>
-        <w:t>To mitigate economic factors:</w:t>
-      </w:r>
-    </w:p>
-    <w:p>
-      <w:pPr>
-        <w:pStyle w:val="ListParagraph"/>
-        <w:numPr>
-          <w:ilvl w:val="0"/>
-          <w:numId w:val="91"/>
-        </w:numPr>
-        <w:jc w:val="both"/>
-        <w:rPr>
-          <w:sz w:val="24"/>
-          <w:szCs w:val="24"/>
-          <w:lang w:val="tr-TR"/>
-        </w:rPr>
-      </w:pPr>
-      <w:r>
-        <w:rPr>
-          <w:sz w:val="24"/>
-          <w:szCs w:val="24"/>
-          <w:lang w:val="tr-TR"/>
-        </w:rPr>
-        <w:t>Diversify funding sources to reduce economic dependency.</w:t>
-      </w:r>
-    </w:p>
-    <w:p>
-      <w:pPr>
-        <w:pStyle w:val="ListParagraph"/>
-        <w:numPr>
-          <w:ilvl w:val="0"/>
-          <w:numId w:val="91"/>
-        </w:numPr>
-        <w:jc w:val="both"/>
-        <w:rPr>
-          <w:sz w:val="24"/>
-          <w:szCs w:val="24"/>
-          <w:lang w:val="tr-TR"/>
-        </w:rPr>
-      </w:pPr>
-      <w:r>
-        <w:rPr>
-          <w:sz w:val="24"/>
-          <w:szCs w:val="24"/>
-          <w:lang w:val="tr-TR"/>
-        </w:rPr>
-        <w:t>Create a financial buffer for unforeseen economic fluctuations.</w:t>
-      </w:r>
-    </w:p>
-    <w:p>
-      <w:pPr>
-        <w:jc w:val="both"/>
-        <w:rPr>
-          <w:i/>
-          <w:iCs/>
-          <w:sz w:val="24"/>
-          <w:szCs w:val="24"/>
-          <w:lang w:val="tr-TR"/>
-        </w:rPr>
-      </w:pPr>
-    </w:p>
-    <w:p>
-      <w:pPr>
-        <w:jc w:val="both"/>
-        <w:rPr>
-          <w:i/>
-          <w:iCs/>
-          <w:sz w:val="24"/>
-          <w:szCs w:val="24"/>
-          <w:lang w:val="tr-TR"/>
-        </w:rPr>
-      </w:pPr>
-    </w:p>
-    <w:p>
-      <w:pPr>
-        <w:jc w:val="both"/>
-        <w:rPr>
-          <w:i/>
-          <w:iCs/>
-          <w:sz w:val="24"/>
-          <w:szCs w:val="24"/>
-          <w:lang w:val="tr-TR"/>
-        </w:rPr>
-      </w:pPr>
-    </w:p>
-    <w:p>
-      <w:pPr>
         <w:jc w:val="both"/>
         <w:rPr>
           <w:i/>
@@ -10825,14 +10623,6 @@
     <w:p>
       <w:pPr>
         <w:rPr>
-          <w:sz w:val="24"/>
-          <w:szCs w:val="24"/>
-        </w:rPr>
-      </w:pPr>
-    </w:p>
-    <w:p>
-      <w:pPr>
-        <w:rPr>
           <w:b/>
           <w:bCs/>
           <w:sz w:val="32"/>
@@ -10846,6 +10636,7 @@
           <w:sz w:val="32"/>
           <w:szCs w:val="32"/>
         </w:rPr>
+        <w:lastRenderedPageBreak/>
         <w:t>10. Benefits and Impact of the Project</w:t>
       </w:r>
     </w:p>
@@ -24369,6 +24160,7 @@
   <w:style w:type="character" w:default="1" w:styleId="DefaultParagraphFont">
     <w:name w:val="Default Paragraph Font"/>
     <w:uiPriority w:val="1"/>
+    <w:semiHidden/>
     <w:unhideWhenUsed/>
   </w:style>
   <w:style w:type="table" w:default="1" w:styleId="TableNormal">

</xml_diff>